<commit_message>
upgrade the StatisticsUnit feature
</commit_message>
<xml_diff>
--- a/AutoRegularInspection/外观检查报告模板.docx
+++ b/AutoRegularInspection/外观检查报告模板.docx
@@ -216,7 +216,6 @@
               </w:rPr>
               <w:t>福州市群众路</w:t>
             </w:r>
-            <w:proofErr w:type="gramStart"/>
             <w:r>
               <w:rPr>
                 <w:rFonts w:hint="eastAsia"/>
@@ -229,7 +228,6 @@
               </w:rPr>
               <w:t>号汇福大厦</w:t>
             </w:r>
-            <w:proofErr w:type="gramEnd"/>
           </w:p>
         </w:tc>
         <w:tc>
@@ -344,21 +342,7 @@
               <w:rPr>
                 <w:rFonts w:hint="eastAsia"/>
               </w:rPr>
-              <w:t>福州市双湖新城北</w:t>
-            </w:r>
-            <w:proofErr w:type="gramStart"/>
-            <w:r>
-              <w:rPr>
-                <w:rFonts w:hint="eastAsia"/>
-              </w:rPr>
-              <w:t>侧规划</w:t>
-            </w:r>
-            <w:proofErr w:type="gramEnd"/>
-            <w:r>
-              <w:rPr>
-                <w:rFonts w:hint="eastAsia"/>
-              </w:rPr>
-              <w:t>路（北园路）道路工程</w:t>
+              <w:t>福州市双湖新城北侧规划路（北园路）道路工程</w:t>
             </w:r>
             <w:r>
               <w:rPr>
@@ -755,23 +739,7 @@
                 <w:color w:val="000000"/>
                 <w:kern w:val="0"/>
               </w:rPr>
-              <w:t>对福州市双湖新城北</w:t>
-            </w:r>
-            <w:proofErr w:type="gramStart"/>
-            <w:r>
-              <w:rPr>
-                <w:color w:val="000000"/>
-                <w:kern w:val="0"/>
-              </w:rPr>
-              <w:t>侧规划</w:t>
-            </w:r>
-            <w:proofErr w:type="gramEnd"/>
-            <w:r>
-              <w:rPr>
-                <w:color w:val="000000"/>
-                <w:kern w:val="0"/>
-              </w:rPr>
-              <w:t>路（北园路）道路工程</w:t>
+              <w:t>对福州市双湖新城北侧规划路（北园路）道路工程</w:t>
             </w:r>
             <w:r>
               <w:rPr>
@@ -846,40 +814,29 @@
           <w:p>
             <w:pPr>
               <w:spacing w:line="400" w:lineRule="exact"/>
-              <w:ind w:rightChars="-1" w:right="-2" w:firstLineChars="200" w:firstLine="480"/>
-            </w:pPr>
-            <w:r>
-              <w:t>伸缩缝：桥面共</w:t>
-            </w:r>
-            <w:r>
-              <w:rPr>
-                <w:rFonts w:hint="eastAsia"/>
-              </w:rPr>
-              <w:t>3</w:t>
-            </w:r>
-            <w:r>
-              <w:t>处伸缩缝沉积物阻塞</w:t>
-            </w:r>
-            <w:r>
-              <w:rPr>
-                <w:rFonts w:hint="eastAsia"/>
-              </w:rPr>
-              <w:t>，</w:t>
-            </w:r>
-            <w:r>
-              <w:rPr>
-                <w:rFonts w:hint="eastAsia"/>
-              </w:rPr>
-              <w:t>1</w:t>
-            </w:r>
-            <w:r>
-              <w:rPr>
-                <w:rFonts w:hint="eastAsia"/>
-              </w:rPr>
-              <w:t>处接缝处铺装碎边</w:t>
-            </w:r>
-            <w:r>
-              <w:t>。</w:t>
+              <w:ind w:firstLineChars="200" w:firstLine="482"/>
+              <w:jc w:val="left"/>
+              <w:rPr>
+                <w:b/>
+                <w:bCs/>
+                <w:kern w:val="0"/>
+              </w:rPr>
+            </w:pPr>
+            <w:r>
+              <w:rPr>
+                <w:b/>
+                <w:bCs/>
+                <w:kern w:val="0"/>
+              </w:rPr>
+              <w:t>2.</w:t>
+            </w:r>
+            <w:r>
+              <w:rPr>
+                <w:b/>
+                <w:bCs/>
+                <w:kern w:val="0"/>
+              </w:rPr>
+              <w:t>上部结构检查结果</w:t>
             </w:r>
           </w:p>
           <w:p>
@@ -887,39 +844,8 @@
               <w:spacing w:line="400" w:lineRule="exact"/>
               <w:ind w:rightChars="-1" w:right="-2" w:firstLineChars="200" w:firstLine="480"/>
             </w:pPr>
-            <w:r>
-              <w:t>栏杆：左幅栏杆自西向东第</w:t>
-            </w:r>
-            <w:r>
-              <w:t>8</w:t>
-            </w:r>
-            <w:r>
-              <w:t>节缺失。</w:t>
-            </w:r>
-          </w:p>
-          <w:p>
-            <w:pPr>
-              <w:spacing w:line="400" w:lineRule="exact"/>
-              <w:ind w:rightChars="-1" w:right="-2" w:firstLineChars="200" w:firstLine="480"/>
-              <w:rPr>
-                <w:kern w:val="0"/>
-              </w:rPr>
-            </w:pPr>
-            <w:r>
-              <w:t>桥面系其余部件技术状况良好</w:t>
-            </w:r>
-            <w:r>
-              <w:rPr>
-                <w:bCs/>
-              </w:rPr>
-              <w:t>，未见明显缺损</w:t>
-            </w:r>
-            <w:r>
-              <w:rPr>
-                <w:kern w:val="0"/>
-              </w:rPr>
-              <w:t>。</w:t>
-            </w:r>
+            <w:bookmarkStart w:id="2" w:name="SuperSpaceSummaryStart"/>
+            <w:bookmarkEnd w:id="2"/>
           </w:p>
           <w:p>
             <w:pPr>
@@ -938,7 +864,7 @@
                 <w:bCs/>
                 <w:kern w:val="0"/>
               </w:rPr>
-              <w:t>2.</w:t>
+              <w:t>3.</w:t>
             </w:r>
             <w:r>
               <w:rPr>
@@ -946,217 +872,19 @@
                 <w:bCs/>
                 <w:kern w:val="0"/>
               </w:rPr>
-              <w:t>上部结构检查结果</w:t>
+              <w:t>下部结构检查结果</w:t>
             </w:r>
           </w:p>
           <w:p>
             <w:pPr>
               <w:spacing w:line="400" w:lineRule="exact"/>
               <w:ind w:rightChars="-1" w:right="-2" w:firstLineChars="200" w:firstLine="480"/>
-            </w:pPr>
-            <w:bookmarkStart w:id="2" w:name="SuperSpaceSummaryStart"/>
-            <w:bookmarkEnd w:id="2"/>
-          </w:p>
-          <w:p>
-            <w:pPr>
-              <w:spacing w:line="400" w:lineRule="exact"/>
-              <w:ind w:rightChars="-1" w:right="-2" w:firstLineChars="200" w:firstLine="480"/>
-              <w:rPr>
-                <w:bCs/>
-              </w:rPr>
-            </w:pPr>
-            <w:r>
-              <w:t>上部结构主梁技术状况良好</w:t>
-            </w:r>
-            <w:r>
-              <w:rPr>
-                <w:bCs/>
-              </w:rPr>
-              <w:t>，未见明显缺损。</w:t>
-            </w:r>
-          </w:p>
-          <w:p>
-            <w:pPr>
-              <w:spacing w:line="400" w:lineRule="exact"/>
-              <w:ind w:firstLineChars="200" w:firstLine="482"/>
-              <w:jc w:val="left"/>
-              <w:rPr>
-                <w:b/>
-                <w:bCs/>
-                <w:kern w:val="0"/>
-              </w:rPr>
-            </w:pPr>
-            <w:r>
-              <w:rPr>
-                <w:b/>
-                <w:bCs/>
-                <w:kern w:val="0"/>
-              </w:rPr>
-              <w:t>3.</w:t>
-            </w:r>
-            <w:r>
-              <w:rPr>
-                <w:b/>
-                <w:bCs/>
-                <w:kern w:val="0"/>
-              </w:rPr>
-              <w:t>下部结构检查结果</w:t>
-            </w:r>
-          </w:p>
-          <w:p>
-            <w:pPr>
-              <w:spacing w:line="400" w:lineRule="exact"/>
-              <w:ind w:rightChars="-1" w:right="-2" w:firstLineChars="200" w:firstLine="480"/>
               <w:rPr>
                 <w:bCs/>
               </w:rPr>
             </w:pPr>
             <w:bookmarkStart w:id="3" w:name="SubSpaceSummaryStart"/>
             <w:bookmarkEnd w:id="3"/>
-          </w:p>
-          <w:p>
-            <w:pPr>
-              <w:spacing w:line="400" w:lineRule="exact"/>
-              <w:ind w:rightChars="-1" w:right="-2" w:firstLineChars="200" w:firstLine="480"/>
-              <w:rPr>
-                <w:bCs/>
-              </w:rPr>
-            </w:pPr>
-            <w:r>
-              <w:rPr>
-                <w:bCs/>
-              </w:rPr>
-              <w:t>桥台：左幅</w:t>
-            </w:r>
-            <w:r>
-              <w:rPr>
-                <w:bCs/>
-              </w:rPr>
-              <w:t>0#</w:t>
-            </w:r>
-            <w:r>
-              <w:rPr>
-                <w:bCs/>
-              </w:rPr>
-              <w:t>台、右幅</w:t>
-            </w:r>
-            <w:r>
-              <w:rPr>
-                <w:bCs/>
-              </w:rPr>
-              <w:t>0#</w:t>
-            </w:r>
-            <w:r>
-              <w:rPr>
-                <w:bCs/>
-              </w:rPr>
-              <w:t>台台身</w:t>
-            </w:r>
-            <w:proofErr w:type="gramStart"/>
-            <w:r>
-              <w:rPr>
-                <w:bCs/>
-              </w:rPr>
-              <w:t>各存在</w:t>
-            </w:r>
-            <w:proofErr w:type="gramEnd"/>
-            <w:r>
-              <w:rPr>
-                <w:bCs/>
-              </w:rPr>
-              <w:t>1</w:t>
-            </w:r>
-            <w:r>
-              <w:rPr>
-                <w:bCs/>
-              </w:rPr>
-              <w:t>处水蚀</w:t>
-            </w:r>
-            <w:r>
-              <w:rPr>
-                <w:rFonts w:hint="eastAsia"/>
-                <w:bCs/>
-              </w:rPr>
-              <w:t>；</w:t>
-            </w:r>
-            <w:r>
-              <w:rPr>
-                <w:bCs/>
-              </w:rPr>
-              <w:t>左幅</w:t>
-            </w:r>
-            <w:r>
-              <w:rPr>
-                <w:bCs/>
-              </w:rPr>
-              <w:t>1#</w:t>
-            </w:r>
-            <w:r>
-              <w:rPr>
-                <w:bCs/>
-              </w:rPr>
-              <w:t>台</w:t>
-            </w:r>
-            <w:r>
-              <w:rPr>
-                <w:rFonts w:hint="eastAsia"/>
-                <w:bCs/>
-              </w:rPr>
-              <w:t>、</w:t>
-            </w:r>
-            <w:r>
-              <w:rPr>
-                <w:bCs/>
-              </w:rPr>
-              <w:t>右幅</w:t>
-            </w:r>
-            <w:r>
-              <w:rPr>
-                <w:bCs/>
-              </w:rPr>
-              <w:t>1#</w:t>
-            </w:r>
-            <w:r>
-              <w:rPr>
-                <w:bCs/>
-              </w:rPr>
-              <w:t>台台身</w:t>
-            </w:r>
-            <w:proofErr w:type="gramStart"/>
-            <w:r>
-              <w:rPr>
-                <w:bCs/>
-              </w:rPr>
-              <w:t>各存在</w:t>
-            </w:r>
-            <w:proofErr w:type="gramEnd"/>
-            <w:r>
-              <w:rPr>
-                <w:bCs/>
-              </w:rPr>
-              <w:t>1</w:t>
-            </w:r>
-            <w:r>
-              <w:rPr>
-                <w:bCs/>
-              </w:rPr>
-              <w:t>处露筋锈蚀。</w:t>
-            </w:r>
-          </w:p>
-          <w:p>
-            <w:pPr>
-              <w:spacing w:line="400" w:lineRule="exact"/>
-              <w:ind w:rightChars="-1" w:right="-2" w:firstLineChars="200" w:firstLine="480"/>
-              <w:rPr>
-                <w:bCs/>
-              </w:rPr>
-            </w:pPr>
-            <w:r>
-              <w:rPr>
-                <w:bCs/>
-              </w:rPr>
-              <w:t>支座：全桥支座未见明显异常。</w:t>
-            </w:r>
           </w:p>
           <w:p>
             <w:pPr>
@@ -1342,7 +1070,7 @@
                 <v:shape id="_x0000_i1025" type="#_x0000_t75" style="width:12pt;height:18pt" o:ole="">
                   <v:imagedata r:id="rId9" o:title=""/>
                 </v:shape>
-                <o:OLEObject Type="Embed" ProgID="Equation.3" ShapeID="_x0000_i1025" DrawAspect="Content" ObjectID="_1648146143" r:id="rId10"/>
+                <o:OLEObject Type="Embed" ProgID="Equation.3" ShapeID="_x0000_i1025" DrawAspect="Content" ObjectID="_1648191813" r:id="rId10"/>
               </w:object>
             </w:r>
             <w:r>
@@ -1392,7 +1120,6 @@
                 <w:rFonts w:ascii="楷体_GB2312" w:hAnsi="宋体" w:cs="宋体" w:hint="eastAsia"/>
                 <w:kern w:val="0"/>
               </w:rPr>
-              <w:lastRenderedPageBreak/>
               <w:t>（</w:t>
             </w:r>
             <w:r>
@@ -1459,7 +1186,6 @@
                 <w:rFonts w:ascii="黑体" w:eastAsia="黑体" w:hint="eastAsia"/>
                 <w:szCs w:val="21"/>
               </w:rPr>
-              <w:lastRenderedPageBreak/>
               <w:t>批准：</w:t>
             </w:r>
           </w:p>
@@ -1995,7 +1721,7 @@
                 <v:shape id="_x0000_i1034" type="#_x0000_t75" style="width:12pt;height:18pt" o:ole="">
                   <v:imagedata r:id="rId9" o:title=""/>
                 </v:shape>
-                <o:OLEObject Type="Embed" ProgID="Equation.3" ShapeID="_x0000_i1034" DrawAspect="Content" ObjectID="_1648146144" r:id="rId17"/>
+                <o:OLEObject Type="Embed" ProgID="Equation.3" ShapeID="_x0000_i1034" DrawAspect="Content" ObjectID="_1648191814" r:id="rId17"/>
               </w:object>
             </w:r>
             <w:r>
@@ -2036,64 +1762,57 @@
               <w:rPr>
                 <w:bCs/>
               </w:rPr>
-              <w:t>在工况</w:t>
-            </w:r>
-            <w:proofErr w:type="gramStart"/>
+              <w:t>在工况一荷载作用下，主梁最大实测弹性挠度值为</w:t>
+            </w:r>
             <w:r>
               <w:rPr>
                 <w:bCs/>
               </w:rPr>
-              <w:t>一</w:t>
-            </w:r>
-            <w:proofErr w:type="gramEnd"/>
+              <w:t>0.80mm</w:t>
+            </w:r>
             <w:r>
               <w:rPr>
                 <w:bCs/>
               </w:rPr>
-              <w:t>荷载作用下，主梁最大实测弹性挠度值为</w:t>
+              <w:t>，实测控制截面的挠度值均小于理论值，校验系数在</w:t>
             </w:r>
             <w:r>
               <w:rPr>
                 <w:bCs/>
               </w:rPr>
-              <w:t>0.80mm</w:t>
+              <w:t>0.39</w:t>
             </w:r>
             <w:r>
               <w:rPr>
                 <w:bCs/>
               </w:rPr>
-              <w:t>，实测控制截面的挠度值均小于理论值，校验系数在</w:t>
+              <w:t>～</w:t>
             </w:r>
             <w:r>
               <w:rPr>
                 <w:bCs/>
               </w:rPr>
-              <w:t>0.39</w:t>
-            </w:r>
-            <w:r>
-              <w:rPr>
+              <w:t>0.</w:t>
+            </w:r>
+            <w:r>
+              <w:rPr>
+                <w:rFonts w:hint="eastAsia"/>
                 <w:bCs/>
               </w:rPr>
-              <w:t>～</w:t>
+              <w:t>46</w:t>
             </w:r>
             <w:r>
               <w:rPr>
                 <w:bCs/>
               </w:rPr>
-              <w:t>0.</w:t>
-            </w:r>
-            <w:r>
-              <w:rPr>
-                <w:rFonts w:hint="eastAsia"/>
+              <w:t>之间；相对</w:t>
+            </w:r>
+            <w:r>
+              <w:rPr>
                 <w:bCs/>
               </w:rPr>
-              <w:t>46</w:t>
-            </w:r>
-            <w:r>
-              <w:rPr>
-                <w:bCs/>
-              </w:rPr>
-              <w:t>之间；相对残余变形均为</w:t>
+              <w:lastRenderedPageBreak/>
+              <w:t>残余变形均为</w:t>
             </w:r>
             <w:r>
               <w:rPr>
@@ -2229,7 +1948,7 @@
                 <v:shape id="_x0000_i1035" type="#_x0000_t75" style="width:12pt;height:18pt" o:ole="">
                   <v:imagedata r:id="rId18" o:title=""/>
                 </v:shape>
-                <o:OLEObject Type="Embed" ProgID="Equation.3" ShapeID="_x0000_i1035" DrawAspect="Content" ObjectID="_1648146145" r:id="rId19"/>
+                <o:OLEObject Type="Embed" ProgID="Equation.3" ShapeID="_x0000_i1035" DrawAspect="Content" ObjectID="_1648191815" r:id="rId19"/>
               </w:object>
             </w:r>
             <w:r>
@@ -2265,7 +1984,7 @@
                 <v:shape id="_x0000_i1036" type="#_x0000_t75" style="width:12pt;height:18pt" o:ole="">
                   <v:imagedata r:id="rId9" o:title=""/>
                 </v:shape>
-                <o:OLEObject Type="Embed" ProgID="Equation.3" ShapeID="_x0000_i1036" DrawAspect="Content" ObjectID="_1648146146" r:id="rId20"/>
+                <o:OLEObject Type="Embed" ProgID="Equation.3" ShapeID="_x0000_i1036" DrawAspect="Content" ObjectID="_1648191816" r:id="rId20"/>
               </w:object>
             </w:r>
             <w:r>
@@ -2308,47 +2027,19 @@
               <w:rPr>
                 <w:bCs/>
               </w:rPr>
-              <w:t>在工况</w:t>
-            </w:r>
-            <w:proofErr w:type="gramStart"/>
+              <w:t>在工况一荷载作用下，所测主梁最大弹性应变为</w:t>
+            </w:r>
             <w:r>
               <w:rPr>
                 <w:bCs/>
               </w:rPr>
-              <w:t>一</w:t>
-            </w:r>
-            <w:proofErr w:type="gramEnd"/>
+              <w:t>15με</w:t>
+            </w:r>
             <w:r>
               <w:rPr>
                 <w:bCs/>
               </w:rPr>
-              <w:t>荷载作用下，所测主梁最大弹性应变为</w:t>
-            </w:r>
-            <w:r>
-              <w:rPr>
-                <w:bCs/>
-              </w:rPr>
-              <w:t>15με</w:t>
-            </w:r>
-            <w:r>
-              <w:rPr>
-                <w:bCs/>
-              </w:rPr>
-              <w:t>，实测控制截面</w:t>
-            </w:r>
-            <w:proofErr w:type="gramStart"/>
-            <w:r>
-              <w:rPr>
-                <w:bCs/>
-              </w:rPr>
-              <w:t>应变值</w:t>
-            </w:r>
-            <w:proofErr w:type="gramEnd"/>
-            <w:r>
-              <w:rPr>
-                <w:bCs/>
-              </w:rPr>
-              <w:t>均小于理论值，校验系数在</w:t>
+              <w:t>，实测控制截面应变值均小于理论值，校验系数在</w:t>
             </w:r>
             <w:r>
               <w:rPr>
@@ -2400,7 +2091,6 @@
               <w:rPr>
                 <w:bCs/>
               </w:rPr>
-              <w:lastRenderedPageBreak/>
               <w:t>(2)</w:t>
             </w:r>
             <w:r>
@@ -2419,21 +2109,7 @@
               <w:rPr>
                 <w:bCs/>
               </w:rPr>
-              <w:t>，实测控制截面</w:t>
-            </w:r>
-            <w:proofErr w:type="gramStart"/>
-            <w:r>
-              <w:rPr>
-                <w:bCs/>
-              </w:rPr>
-              <w:t>应变值</w:t>
-            </w:r>
-            <w:proofErr w:type="gramEnd"/>
-            <w:r>
-              <w:rPr>
-                <w:bCs/>
-              </w:rPr>
-              <w:t>均小于理论值，校验系数在</w:t>
+              <w:t>，实测控制截面应变值均小于理论值，校验系数在</w:t>
             </w:r>
             <w:r>
               <w:rPr>
@@ -2627,29 +2303,13 @@
               <w:ind w:firstLineChars="200" w:firstLine="480"/>
             </w:pPr>
             <w:r>
-              <w:t>检测结果表明：桥梁的竖向</w:t>
-            </w:r>
-            <w:proofErr w:type="gramStart"/>
-            <w:r>
-              <w:t>一阶自振</w:t>
-            </w:r>
-            <w:proofErr w:type="gramEnd"/>
-            <w:r>
-              <w:t>频率为</w:t>
+              <w:t>检测结果表明：桥梁的竖向一阶自振频率为</w:t>
             </w:r>
             <w:r>
               <w:t>11.33Hz</w:t>
             </w:r>
             <w:r>
-              <w:t>，大于有限元分析得到的竖向</w:t>
-            </w:r>
-            <w:proofErr w:type="gramStart"/>
-            <w:r>
-              <w:t>一阶自振</w:t>
-            </w:r>
-            <w:proofErr w:type="gramEnd"/>
-            <w:r>
-              <w:t>频率</w:t>
+              <w:t>，大于有限元分析得到的竖向一阶自振频率</w:t>
             </w:r>
             <w:r>
               <w:t>(7.30Hz)</w:t>
@@ -2756,14 +2416,12 @@
               </w:rPr>
               <w:t>30km/h</w:t>
             </w:r>
-            <w:proofErr w:type="gramStart"/>
             <w:r>
               <w:rPr>
                 <w:bCs/>
               </w:rPr>
               <w:t>刹车共</w:t>
             </w:r>
-            <w:proofErr w:type="gramEnd"/>
             <w:r>
               <w:rPr>
                 <w:bCs/>
@@ -3129,6 +2787,7 @@
               <w:rPr>
                 <w:rFonts w:ascii="黑体" w:eastAsia="黑体" w:hint="eastAsia"/>
               </w:rPr>
+              <w:lastRenderedPageBreak/>
               <w:t>检验结果</w:t>
             </w:r>
           </w:p>
@@ -3148,13 +2807,8 @@
                 <w:bCs/>
               </w:rPr>
             </w:pPr>
-            <w:proofErr w:type="gramStart"/>
-            <w:r>
-              <w:t>击</w:t>
-            </w:r>
-            <w:proofErr w:type="gramEnd"/>
-            <w:r>
-              <w:t>系数取值</w:t>
+            <w:r>
+              <w:t>击系数取值</w:t>
             </w:r>
             <w:r>
               <w:rPr>
@@ -3199,15 +2853,7 @@
               <w:t>综合静动载试验结果表明，</w:t>
             </w:r>
             <w:r>
-              <w:t>福州市双湖新城北</w:t>
-            </w:r>
-            <w:proofErr w:type="gramStart"/>
-            <w:r>
-              <w:t>侧规划</w:t>
-            </w:r>
-            <w:proofErr w:type="gramEnd"/>
-            <w:r>
-              <w:t>路（北园路）道路工程</w:t>
+              <w:t>福州市双湖新城北侧规划路（北园路）道路工程</w:t>
             </w:r>
             <w:r>
               <w:t>K1+240.5</w:t>
@@ -3283,7 +2929,6 @@
               <w:rPr>
                 <w:rFonts w:ascii="黑体" w:eastAsia="黑体" w:hint="eastAsia"/>
               </w:rPr>
-              <w:lastRenderedPageBreak/>
               <w:t>建议</w:t>
             </w:r>
           </w:p>
@@ -4086,11 +3731,21 @@
         <w:r>
           <w:tab/>
         </w:r>
-        <w:fldSimple w:instr=" PAGEREF _Toc29619 ">
-          <w:r>
-            <w:t>5</w:t>
-          </w:r>
-        </w:fldSimple>
+        <w:r>
+          <w:fldChar w:fldCharType="begin"/>
+        </w:r>
+        <w:r>
+          <w:instrText xml:space="preserve"> PAGEREF _Toc29619 </w:instrText>
+        </w:r>
+        <w:r>
+          <w:fldChar w:fldCharType="separate"/>
+        </w:r>
+        <w:r>
+          <w:t>5</w:t>
+        </w:r>
+        <w:r>
+          <w:fldChar w:fldCharType="end"/>
+        </w:r>
       </w:hyperlink>
     </w:p>
     <w:p>
@@ -4121,11 +3776,21 @@
         <w:r>
           <w:tab/>
         </w:r>
-        <w:fldSimple w:instr=" PAGEREF _Toc29842 ">
-          <w:r>
-            <w:t>6</w:t>
-          </w:r>
-        </w:fldSimple>
+        <w:r>
+          <w:fldChar w:fldCharType="begin"/>
+        </w:r>
+        <w:r>
+          <w:instrText xml:space="preserve"> PAGEREF _Toc29842 </w:instrText>
+        </w:r>
+        <w:r>
+          <w:fldChar w:fldCharType="separate"/>
+        </w:r>
+        <w:r>
+          <w:t>6</w:t>
+        </w:r>
+        <w:r>
+          <w:fldChar w:fldCharType="end"/>
+        </w:r>
       </w:hyperlink>
     </w:p>
     <w:p>
@@ -4156,11 +3821,21 @@
         <w:r>
           <w:tab/>
         </w:r>
-        <w:fldSimple w:instr=" PAGEREF _Toc7827 ">
-          <w:r>
-            <w:t>6</w:t>
-          </w:r>
-        </w:fldSimple>
+        <w:r>
+          <w:fldChar w:fldCharType="begin"/>
+        </w:r>
+        <w:r>
+          <w:instrText xml:space="preserve"> PAGEREF _Toc7827 </w:instrText>
+        </w:r>
+        <w:r>
+          <w:fldChar w:fldCharType="separate"/>
+        </w:r>
+        <w:r>
+          <w:t>6</w:t>
+        </w:r>
+        <w:r>
+          <w:fldChar w:fldCharType="end"/>
+        </w:r>
       </w:hyperlink>
     </w:p>
     <w:p>
@@ -4191,11 +3866,21 @@
         <w:r>
           <w:tab/>
         </w:r>
-        <w:fldSimple w:instr=" PAGEREF _Toc21482 ">
-          <w:r>
-            <w:t>7</w:t>
-          </w:r>
-        </w:fldSimple>
+        <w:r>
+          <w:fldChar w:fldCharType="begin"/>
+        </w:r>
+        <w:r>
+          <w:instrText xml:space="preserve"> PAGEREF _Toc21482 </w:instrText>
+        </w:r>
+        <w:r>
+          <w:fldChar w:fldCharType="separate"/>
+        </w:r>
+        <w:r>
+          <w:t>7</w:t>
+        </w:r>
+        <w:r>
+          <w:fldChar w:fldCharType="end"/>
+        </w:r>
       </w:hyperlink>
     </w:p>
     <w:p>
@@ -4226,11 +3911,21 @@
         <w:r>
           <w:tab/>
         </w:r>
-        <w:fldSimple w:instr=" PAGEREF _Toc11845 ">
-          <w:r>
-            <w:t>7</w:t>
-          </w:r>
-        </w:fldSimple>
+        <w:r>
+          <w:fldChar w:fldCharType="begin"/>
+        </w:r>
+        <w:r>
+          <w:instrText xml:space="preserve"> PAGEREF _Toc11845 </w:instrText>
+        </w:r>
+        <w:r>
+          <w:fldChar w:fldCharType="separate"/>
+        </w:r>
+        <w:r>
+          <w:t>7</w:t>
+        </w:r>
+        <w:r>
+          <w:fldChar w:fldCharType="end"/>
+        </w:r>
       </w:hyperlink>
     </w:p>
     <w:p>
@@ -4326,11 +4021,21 @@
         <w:r>
           <w:tab/>
         </w:r>
-        <w:fldSimple w:instr=" PAGEREF _Toc8850 ">
-          <w:r>
-            <w:t>8</w:t>
-          </w:r>
-        </w:fldSimple>
+        <w:r>
+          <w:fldChar w:fldCharType="begin"/>
+        </w:r>
+        <w:r>
+          <w:instrText xml:space="preserve"> PAGEREF _Toc8850 </w:instrText>
+        </w:r>
+        <w:r>
+          <w:fldChar w:fldCharType="separate"/>
+        </w:r>
+        <w:r>
+          <w:t>8</w:t>
+        </w:r>
+        <w:r>
+          <w:fldChar w:fldCharType="end"/>
+        </w:r>
       </w:hyperlink>
     </w:p>
     <w:p>
@@ -4360,11 +4065,21 @@
         <w:r>
           <w:tab/>
         </w:r>
-        <w:fldSimple w:instr=" PAGEREF _Toc29560 ">
-          <w:r>
-            <w:t>9</w:t>
-          </w:r>
-        </w:fldSimple>
+        <w:r>
+          <w:fldChar w:fldCharType="begin"/>
+        </w:r>
+        <w:r>
+          <w:instrText xml:space="preserve"> PAGEREF _Toc29560 </w:instrText>
+        </w:r>
+        <w:r>
+          <w:fldChar w:fldCharType="separate"/>
+        </w:r>
+        <w:r>
+          <w:t>9</w:t>
+        </w:r>
+        <w:r>
+          <w:fldChar w:fldCharType="end"/>
+        </w:r>
       </w:hyperlink>
     </w:p>
     <w:p>
@@ -4394,11 +4109,21 @@
         <w:r>
           <w:tab/>
         </w:r>
-        <w:fldSimple w:instr=" PAGEREF _Toc5938 ">
-          <w:r>
-            <w:t>9</w:t>
-          </w:r>
-        </w:fldSimple>
+        <w:r>
+          <w:fldChar w:fldCharType="begin"/>
+        </w:r>
+        <w:r>
+          <w:instrText xml:space="preserve"> PAGEREF _Toc5938 </w:instrText>
+        </w:r>
+        <w:r>
+          <w:fldChar w:fldCharType="separate"/>
+        </w:r>
+        <w:r>
+          <w:t>9</w:t>
+        </w:r>
+        <w:r>
+          <w:fldChar w:fldCharType="end"/>
+        </w:r>
       </w:hyperlink>
     </w:p>
     <w:p>
@@ -4495,11 +4220,21 @@
         <w:r>
           <w:tab/>
         </w:r>
-        <w:fldSimple w:instr=" PAGEREF _Toc12370 ">
-          <w:r>
-            <w:t>11</w:t>
-          </w:r>
-        </w:fldSimple>
+        <w:r>
+          <w:fldChar w:fldCharType="begin"/>
+        </w:r>
+        <w:r>
+          <w:instrText xml:space="preserve"> PAGEREF _Toc12370 </w:instrText>
+        </w:r>
+        <w:r>
+          <w:fldChar w:fldCharType="separate"/>
+        </w:r>
+        <w:r>
+          <w:t>11</w:t>
+        </w:r>
+        <w:r>
+          <w:fldChar w:fldCharType="end"/>
+        </w:r>
       </w:hyperlink>
     </w:p>
     <w:p>
@@ -4530,11 +4265,21 @@
         <w:r>
           <w:tab/>
         </w:r>
-        <w:fldSimple w:instr=" PAGEREF _Toc20381 ">
-          <w:r>
-            <w:t>13</w:t>
-          </w:r>
-        </w:fldSimple>
+        <w:r>
+          <w:fldChar w:fldCharType="begin"/>
+        </w:r>
+        <w:r>
+          <w:instrText xml:space="preserve"> PAGEREF _Toc20381 </w:instrText>
+        </w:r>
+        <w:r>
+          <w:fldChar w:fldCharType="separate"/>
+        </w:r>
+        <w:r>
+          <w:t>13</w:t>
+        </w:r>
+        <w:r>
+          <w:fldChar w:fldCharType="end"/>
+        </w:r>
       </w:hyperlink>
     </w:p>
     <w:p>
@@ -4631,11 +4376,21 @@
         <w:r>
           <w:tab/>
         </w:r>
-        <w:fldSimple w:instr=" PAGEREF _Toc12832 ">
-          <w:r>
-            <w:t>17</w:t>
-          </w:r>
-        </w:fldSimple>
+        <w:r>
+          <w:fldChar w:fldCharType="begin"/>
+        </w:r>
+        <w:r>
+          <w:instrText xml:space="preserve"> PAGEREF _Toc12832 </w:instrText>
+        </w:r>
+        <w:r>
+          <w:fldChar w:fldCharType="separate"/>
+        </w:r>
+        <w:r>
+          <w:t>17</w:t>
+        </w:r>
+        <w:r>
+          <w:fldChar w:fldCharType="end"/>
+        </w:r>
       </w:hyperlink>
     </w:p>
     <w:p>
@@ -4673,11 +4428,21 @@
         <w:r>
           <w:tab/>
         </w:r>
-        <w:fldSimple w:instr=" PAGEREF _Toc23195 ">
-          <w:r>
-            <w:t>18</w:t>
-          </w:r>
-        </w:fldSimple>
+        <w:r>
+          <w:fldChar w:fldCharType="begin"/>
+        </w:r>
+        <w:r>
+          <w:instrText xml:space="preserve"> PAGEREF _Toc23195 </w:instrText>
+        </w:r>
+        <w:r>
+          <w:fldChar w:fldCharType="separate"/>
+        </w:r>
+        <w:r>
+          <w:t>18</w:t>
+        </w:r>
+        <w:r>
+          <w:fldChar w:fldCharType="end"/>
+        </w:r>
       </w:hyperlink>
     </w:p>
     <w:p>
@@ -4802,21 +4567,7 @@
         <w:rPr>
           <w:rFonts w:hint="eastAsia"/>
         </w:rPr>
-        <w:t>福州市双湖新城北</w:t>
-      </w:r>
-      <w:proofErr w:type="gramStart"/>
-      <w:r>
-        <w:rPr>
-          <w:rFonts w:hint="eastAsia"/>
-        </w:rPr>
-        <w:t>侧规划</w:t>
-      </w:r>
-      <w:proofErr w:type="gramEnd"/>
-      <w:r>
-        <w:rPr>
-          <w:rFonts w:hint="eastAsia"/>
-        </w:rPr>
-        <w:t>路（北园路）道路工程</w:t>
+        <w:t>福州市双湖新城北侧规划路（北园路）道路工程</w:t>
       </w:r>
       <w:r>
         <w:rPr>
@@ -5056,85 +4807,55 @@
         <w:rPr>
           <w:rFonts w:hint="eastAsia"/>
         </w:rPr>
-        <w:t>，</w:t>
-      </w:r>
-      <w:proofErr w:type="gramStart"/>
+        <w:t>，梁宽</w:t>
+      </w:r>
       <w:r>
         <w:rPr>
           <w:rFonts w:hint="eastAsia"/>
         </w:rPr>
-        <w:t>梁宽</w:t>
-      </w:r>
-      <w:proofErr w:type="gramEnd"/>
+        <w:t>124cm</w:t>
+      </w:r>
       <w:r>
         <w:rPr>
           <w:rFonts w:hint="eastAsia"/>
         </w:rPr>
-        <w:t>124cm</w:t>
+        <w:t>，桥面铺装为</w:t>
       </w:r>
       <w:r>
         <w:rPr>
           <w:rFonts w:hint="eastAsia"/>
         </w:rPr>
-        <w:t>，桥面铺装为</w:t>
+        <w:t>10cm C40</w:t>
       </w:r>
       <w:r>
         <w:rPr>
           <w:rFonts w:hint="eastAsia"/>
         </w:rPr>
-        <w:t>10cm C40</w:t>
+        <w:t>防水砼</w:t>
       </w:r>
       <w:r>
         <w:rPr>
           <w:rFonts w:hint="eastAsia"/>
         </w:rPr>
-        <w:t>防水</w:t>
-      </w:r>
-      <w:proofErr w:type="gramStart"/>
+        <w:t>+</w:t>
+      </w:r>
       <w:r>
         <w:rPr>
           <w:rFonts w:hint="eastAsia"/>
         </w:rPr>
-        <w:t>砼</w:t>
-      </w:r>
-      <w:proofErr w:type="gramEnd"/>
+        <w:t>防水层</w:t>
+      </w:r>
       <w:r>
         <w:rPr>
           <w:rFonts w:hint="eastAsia"/>
         </w:rPr>
-        <w:t>+</w:t>
+        <w:t>+9cm</w:t>
       </w:r>
       <w:r>
         <w:rPr>
           <w:rFonts w:hint="eastAsia"/>
         </w:rPr>
-        <w:t>防水层</w:t>
-      </w:r>
-      <w:r>
-        <w:rPr>
-          <w:rFonts w:hint="eastAsia"/>
-        </w:rPr>
-        <w:t>+9cm</w:t>
-      </w:r>
-      <w:r>
-        <w:rPr>
-          <w:rFonts w:hint="eastAsia"/>
-        </w:rPr>
-        <w:t>沥青</w:t>
-      </w:r>
-      <w:proofErr w:type="gramStart"/>
-      <w:r>
-        <w:rPr>
-          <w:rFonts w:hint="eastAsia"/>
-        </w:rPr>
-        <w:t>砼</w:t>
-      </w:r>
-      <w:proofErr w:type="gramEnd"/>
-      <w:r>
-        <w:rPr>
-          <w:rFonts w:hint="eastAsia"/>
-        </w:rPr>
-        <w:t>，左右两幅之间设沉降缝。</w:t>
+        <w:t>沥青砼，左右两幅之间设沉降缝。</w:t>
       </w:r>
     </w:p>
     <w:p>
@@ -5249,11 +4970,21 @@
       <w:r>
         <w:t xml:space="preserve"> </w:t>
       </w:r>
-      <w:fldSimple w:instr=" STYLEREF 1 \s ">
-        <w:r>
-          <w:t>1</w:t>
-        </w:r>
-      </w:fldSimple>
+      <w:r>
+        <w:fldChar w:fldCharType="begin"/>
+      </w:r>
+      <w:r>
+        <w:instrText xml:space="preserve"> STYLEREF 1 \s </w:instrText>
+      </w:r>
+      <w:r>
+        <w:fldChar w:fldCharType="separate"/>
+      </w:r>
+      <w:r>
+        <w:t>1</w:t>
+      </w:r>
+      <w:r>
+        <w:fldChar w:fldCharType="end"/>
+      </w:r>
       <w:r>
         <w:rPr>
           <w:rFonts w:hint="eastAsia"/>
@@ -5287,11 +5018,21 @@
       <w:r>
         <w:t xml:space="preserve"> </w:t>
       </w:r>
-      <w:fldSimple w:instr=" STYLEREF 1 \s ">
-        <w:r>
-          <w:t>1</w:t>
-        </w:r>
-      </w:fldSimple>
+      <w:r>
+        <w:fldChar w:fldCharType="begin"/>
+      </w:r>
+      <w:r>
+        <w:instrText xml:space="preserve"> STYLEREF 1 \s </w:instrText>
+      </w:r>
+      <w:r>
+        <w:fldChar w:fldCharType="separate"/>
+      </w:r>
+      <w:r>
+        <w:t>1</w:t>
+      </w:r>
+      <w:r>
+        <w:fldChar w:fldCharType="end"/>
+      </w:r>
       <w:r>
         <w:rPr>
           <w:rFonts w:hint="eastAsia"/>
@@ -5395,11 +5136,21 @@
       <w:r>
         <w:t xml:space="preserve"> </w:t>
       </w:r>
-      <w:fldSimple w:instr=" STYLEREF 1 \s ">
-        <w:r>
-          <w:t>1</w:t>
-        </w:r>
-      </w:fldSimple>
+      <w:r>
+        <w:fldChar w:fldCharType="begin"/>
+      </w:r>
+      <w:r>
+        <w:instrText xml:space="preserve"> STYLEREF 1 \s </w:instrText>
+      </w:r>
+      <w:r>
+        <w:fldChar w:fldCharType="separate"/>
+      </w:r>
+      <w:r>
+        <w:t>1</w:t>
+      </w:r>
+      <w:r>
+        <w:fldChar w:fldCharType="end"/>
+      </w:r>
       <w:r>
         <w:rPr>
           <w:rFonts w:hint="eastAsia"/>
@@ -5524,11 +5275,21 @@
       <w:r>
         <w:t xml:space="preserve"> </w:t>
       </w:r>
-      <w:fldSimple w:instr=" STYLEREF 1 \s ">
-        <w:r>
-          <w:t>1</w:t>
-        </w:r>
-      </w:fldSimple>
+      <w:r>
+        <w:fldChar w:fldCharType="begin"/>
+      </w:r>
+      <w:r>
+        <w:instrText xml:space="preserve"> STYLEREF 1 \s </w:instrText>
+      </w:r>
+      <w:r>
+        <w:fldChar w:fldCharType="separate"/>
+      </w:r>
+      <w:r>
+        <w:t>1</w:t>
+      </w:r>
+      <w:r>
+        <w:fldChar w:fldCharType="end"/>
+      </w:r>
       <w:r>
         <w:rPr>
           <w:rFonts w:hint="eastAsia"/>
@@ -5656,11 +5417,21 @@
       <w:r>
         <w:t xml:space="preserve"> </w:t>
       </w:r>
-      <w:fldSimple w:instr=" STYLEREF 1 \s ">
-        <w:r>
-          <w:t>1</w:t>
-        </w:r>
-      </w:fldSimple>
+      <w:r>
+        <w:fldChar w:fldCharType="begin"/>
+      </w:r>
+      <w:r>
+        <w:instrText xml:space="preserve"> STYLEREF 1 \s </w:instrText>
+      </w:r>
+      <w:r>
+        <w:fldChar w:fldCharType="separate"/>
+      </w:r>
+      <w:r>
+        <w:t>1</w:t>
+      </w:r>
+      <w:r>
+        <w:fldChar w:fldCharType="end"/>
+      </w:r>
       <w:r>
         <w:rPr>
           <w:rFonts w:hint="eastAsia"/>
@@ -5767,11 +5538,21 @@
       <w:r>
         <w:t xml:space="preserve"> </w:t>
       </w:r>
-      <w:fldSimple w:instr=" STYLEREF 1 \s ">
-        <w:r>
-          <w:t>1</w:t>
-        </w:r>
-      </w:fldSimple>
+      <w:r>
+        <w:fldChar w:fldCharType="begin"/>
+      </w:r>
+      <w:r>
+        <w:instrText xml:space="preserve"> STYLEREF 1 \s </w:instrText>
+      </w:r>
+      <w:r>
+        <w:fldChar w:fldCharType="separate"/>
+      </w:r>
+      <w:r>
+        <w:t>1</w:t>
+      </w:r>
+      <w:r>
+        <w:fldChar w:fldCharType="end"/>
+      </w:r>
       <w:r>
         <w:rPr>
           <w:rFonts w:hint="eastAsia"/>
@@ -5886,11 +5667,21 @@
       <w:r>
         <w:t xml:space="preserve"> </w:t>
       </w:r>
-      <w:fldSimple w:instr=" STYLEREF 1 \s ">
-        <w:r>
-          <w:t>1</w:t>
-        </w:r>
-      </w:fldSimple>
+      <w:r>
+        <w:fldChar w:fldCharType="begin"/>
+      </w:r>
+      <w:r>
+        <w:instrText xml:space="preserve"> STYLEREF 1 \s </w:instrText>
+      </w:r>
+      <w:r>
+        <w:fldChar w:fldCharType="separate"/>
+      </w:r>
+      <w:r>
+        <w:t>1</w:t>
+      </w:r>
+      <w:r>
+        <w:fldChar w:fldCharType="end"/>
+      </w:r>
       <w:r>
         <w:rPr>
           <w:rFonts w:hint="eastAsia"/>
@@ -5928,11 +5719,21 @@
       <w:r>
         <w:t xml:space="preserve"> </w:t>
       </w:r>
-      <w:fldSimple w:instr=" STYLEREF 1 \s ">
-        <w:r>
-          <w:t>1</w:t>
-        </w:r>
-      </w:fldSimple>
+      <w:r>
+        <w:fldChar w:fldCharType="begin"/>
+      </w:r>
+      <w:r>
+        <w:instrText xml:space="preserve"> STYLEREF 1 \s </w:instrText>
+      </w:r>
+      <w:r>
+        <w:fldChar w:fldCharType="separate"/>
+      </w:r>
+      <w:r>
+        <w:t>1</w:t>
+      </w:r>
+      <w:r>
+        <w:fldChar w:fldCharType="end"/>
+      </w:r>
       <w:r>
         <w:rPr>
           <w:rFonts w:hint="eastAsia"/>
@@ -6192,13 +5993,8 @@
             <w:pPr>
               <w:jc w:val="center"/>
             </w:pPr>
-            <w:proofErr w:type="gramStart"/>
-            <w:r>
-              <w:t>振弦式</w:t>
-            </w:r>
-            <w:proofErr w:type="gramEnd"/>
-            <w:r>
-              <w:t>读数仪</w:t>
+            <w:r>
+              <w:t>振弦式读数仪</w:t>
             </w:r>
           </w:p>
         </w:tc>
@@ -7334,11 +7130,21 @@
       <w:r>
         <w:t xml:space="preserve"> </w:t>
       </w:r>
-      <w:fldSimple w:instr=" STYLEREF 1 \s ">
-        <w:r>
-          <w:t>3</w:t>
-        </w:r>
-      </w:fldSimple>
+      <w:r>
+        <w:fldChar w:fldCharType="begin"/>
+      </w:r>
+      <w:r>
+        <w:instrText xml:space="preserve"> STYLEREF 1 \s </w:instrText>
+      </w:r>
+      <w:r>
+        <w:fldChar w:fldCharType="separate"/>
+      </w:r>
+      <w:r>
+        <w:t>3</w:t>
+      </w:r>
+      <w:r>
+        <w:fldChar w:fldCharType="end"/>
+      </w:r>
       <w:r>
         <w:rPr>
           <w:rFonts w:hint="eastAsia"/>
@@ -7395,11 +7201,21 @@
       <w:r>
         <w:t xml:space="preserve"> </w:t>
       </w:r>
-      <w:fldSimple w:instr=" STYLEREF 1 \s ">
-        <w:r>
-          <w:t>3</w:t>
-        </w:r>
-      </w:fldSimple>
+      <w:r>
+        <w:fldChar w:fldCharType="begin"/>
+      </w:r>
+      <w:r>
+        <w:instrText xml:space="preserve"> STYLEREF 1 \s </w:instrText>
+      </w:r>
+      <w:r>
+        <w:fldChar w:fldCharType="separate"/>
+      </w:r>
+      <w:r>
+        <w:t>3</w:t>
+      </w:r>
+      <w:r>
+        <w:fldChar w:fldCharType="end"/>
+      </w:r>
       <w:r>
         <w:rPr>
           <w:rFonts w:hint="eastAsia"/>
@@ -7555,11 +7371,21 @@
       <w:r>
         <w:t xml:space="preserve"> </w:t>
       </w:r>
-      <w:fldSimple w:instr=" STYLEREF 1 \s ">
-        <w:r>
-          <w:t>3</w:t>
-        </w:r>
-      </w:fldSimple>
+      <w:r>
+        <w:fldChar w:fldCharType="begin"/>
+      </w:r>
+      <w:r>
+        <w:instrText xml:space="preserve"> STYLEREF 1 \s </w:instrText>
+      </w:r>
+      <w:r>
+        <w:fldChar w:fldCharType="separate"/>
+      </w:r>
+      <w:r>
+        <w:t>3</w:t>
+      </w:r>
+      <w:r>
+        <w:fldChar w:fldCharType="end"/>
+      </w:r>
       <w:r>
         <w:rPr>
           <w:rFonts w:hint="eastAsia"/>
@@ -7617,11 +7443,21 @@
       <w:r>
         <w:t xml:space="preserve"> </w:t>
       </w:r>
-      <w:fldSimple w:instr=" STYLEREF 1 \s ">
-        <w:r>
-          <w:t>3</w:t>
-        </w:r>
-      </w:fldSimple>
+      <w:r>
+        <w:fldChar w:fldCharType="begin"/>
+      </w:r>
+      <w:r>
+        <w:instrText xml:space="preserve"> STYLEREF 1 \s </w:instrText>
+      </w:r>
+      <w:r>
+        <w:fldChar w:fldCharType="separate"/>
+      </w:r>
+      <w:r>
+        <w:t>3</w:t>
+      </w:r>
+      <w:r>
+        <w:fldChar w:fldCharType="end"/>
+      </w:r>
       <w:r>
         <w:rPr>
           <w:rFonts w:hint="eastAsia"/>
@@ -7868,25 +7704,7 @@
                 <w:bCs/>
                 <w:kern w:val="0"/>
               </w:rPr>
-              <w:t>(</w:t>
-            </w:r>
-            <w:proofErr w:type="spellStart"/>
-            <w:r>
-              <w:rPr>
-                <w:b/>
-                <w:bCs/>
-                <w:kern w:val="0"/>
-              </w:rPr>
-              <w:t>kN</w:t>
-            </w:r>
-            <w:proofErr w:type="spellEnd"/>
-            <w:r>
-              <w:rPr>
-                <w:b/>
-                <w:bCs/>
-                <w:kern w:val="0"/>
-              </w:rPr>
-              <w:t>)</w:t>
+              <w:t>(kN)</w:t>
             </w:r>
           </w:p>
         </w:tc>
@@ -7924,25 +7742,7 @@
                 <w:bCs/>
                 <w:kern w:val="0"/>
               </w:rPr>
-              <w:t>(</w:t>
-            </w:r>
-            <w:proofErr w:type="spellStart"/>
-            <w:r>
-              <w:rPr>
-                <w:b/>
-                <w:bCs/>
-                <w:kern w:val="0"/>
-              </w:rPr>
-              <w:t>kN</w:t>
-            </w:r>
-            <w:proofErr w:type="spellEnd"/>
-            <w:r>
-              <w:rPr>
-                <w:b/>
-                <w:bCs/>
-                <w:kern w:val="0"/>
-              </w:rPr>
-              <w:t>)</w:t>
+              <w:t>(kN)</w:t>
             </w:r>
           </w:p>
         </w:tc>
@@ -9289,7 +9089,7 @@
           <v:shape id="_x0000_i1053" type="#_x0000_t75" style="width:9pt;height:17.25pt" o:ole="">
             <v:imagedata r:id="rId37" o:title=""/>
           </v:shape>
-          <o:OLEObject Type="Embed" ProgID="Equation.3" ShapeID="_x0000_i1053" DrawAspect="Content" ObjectID="_1648146147" r:id="rId38"/>
+          <o:OLEObject Type="Embed" ProgID="Equation.3" ShapeID="_x0000_i1053" DrawAspect="Content" ObjectID="_1648191817" r:id="rId38"/>
         </w:object>
       </w:r>
       <w:r>
@@ -9300,7 +9100,7 @@
           <v:shape id="_x0000_i1054" type="#_x0000_t75" style="width:149.25pt;height:35.25pt" o:ole="">
             <v:imagedata r:id="rId39" o:title=""/>
           </v:shape>
-          <o:OLEObject Type="Embed" ProgID="Equation.KSEE3" ShapeID="_x0000_i1054" DrawAspect="Content" ObjectID="_1648146148" r:id="rId40"/>
+          <o:OLEObject Type="Embed" ProgID="Equation.KSEE3" ShapeID="_x0000_i1054" DrawAspect="Content" ObjectID="_1648191818" r:id="rId40"/>
         </w:object>
       </w:r>
     </w:p>
@@ -9317,7 +9117,6 @@
         </w:rPr>
         <w:t>式中：</w:t>
       </w:r>
-      <w:proofErr w:type="spellStart"/>
       <w:r>
         <w:rPr>
           <w:bCs/>
@@ -9331,7 +9130,6 @@
         </w:rPr>
         <w:t>s</w:t>
       </w:r>
-      <w:proofErr w:type="spellEnd"/>
       <w:r>
         <w:rPr>
           <w:bCs/>
@@ -9356,14 +9154,7 @@
         <w:rPr>
           <w:bCs/>
         </w:rPr>
-        <w:t xml:space="preserve">      </w:t>
-      </w:r>
-      <w:proofErr w:type="spellStart"/>
-      <w:r>
-        <w:rPr>
-          <w:bCs/>
-        </w:rPr>
-        <w:t>S</w:t>
+        <w:t xml:space="preserve">      S</w:t>
       </w:r>
       <w:r>
         <w:rPr>
@@ -9372,7 +9163,6 @@
         </w:rPr>
         <w:t>stat</w:t>
       </w:r>
-      <w:proofErr w:type="spellEnd"/>
       <w:r>
         <w:rPr>
           <w:bCs/>
@@ -9397,14 +9187,7 @@
         <w:rPr>
           <w:bCs/>
         </w:rPr>
-        <w:t xml:space="preserve">      </w:t>
-      </w:r>
-      <w:proofErr w:type="spellStart"/>
-      <w:r>
-        <w:rPr>
-          <w:bCs/>
-        </w:rPr>
-        <w:t>S</w:t>
+        <w:t xml:space="preserve">      S</w:t>
       </w:r>
       <w:r>
         <w:rPr>
@@ -9413,7 +9196,6 @@
         </w:rPr>
         <w:t>k</w:t>
       </w:r>
-      <w:proofErr w:type="spellEnd"/>
       <w:r>
         <w:rPr>
           <w:bCs/>
@@ -9556,11 +9338,21 @@
       <w:r>
         <w:t xml:space="preserve"> </w:t>
       </w:r>
-      <w:fldSimple w:instr=" STYLEREF 1 \s ">
-        <w:r>
-          <w:t>3</w:t>
-        </w:r>
-      </w:fldSimple>
+      <w:r>
+        <w:fldChar w:fldCharType="begin"/>
+      </w:r>
+      <w:r>
+        <w:instrText xml:space="preserve"> STYLEREF 1 \s </w:instrText>
+      </w:r>
+      <w:r>
+        <w:fldChar w:fldCharType="separate"/>
+      </w:r>
+      <w:r>
+        <w:t>3</w:t>
+      </w:r>
+      <w:r>
+        <w:fldChar w:fldCharType="end"/>
+      </w:r>
       <w:r>
         <w:rPr>
           <w:rFonts w:hint="eastAsia"/>
@@ -9618,11 +9410,21 @@
       <w:r>
         <w:t xml:space="preserve"> </w:t>
       </w:r>
-      <w:fldSimple w:instr=" STYLEREF 1 \s ">
-        <w:r>
-          <w:t>3</w:t>
-        </w:r>
-      </w:fldSimple>
+      <w:r>
+        <w:fldChar w:fldCharType="begin"/>
+      </w:r>
+      <w:r>
+        <w:instrText xml:space="preserve"> STYLEREF 1 \s </w:instrText>
+      </w:r>
+      <w:r>
+        <w:fldChar w:fldCharType="separate"/>
+      </w:r>
+      <w:r>
+        <w:t>3</w:t>
+      </w:r>
+      <w:r>
+        <w:fldChar w:fldCharType="end"/>
+      </w:r>
       <w:r>
         <w:rPr>
           <w:rFonts w:hint="eastAsia"/>
@@ -9663,11 +9465,21 @@
       <w:r>
         <w:t xml:space="preserve"> </w:t>
       </w:r>
-      <w:fldSimple w:instr=" STYLEREF 1 \s ">
-        <w:r>
-          <w:t>3</w:t>
-        </w:r>
-      </w:fldSimple>
+      <w:r>
+        <w:fldChar w:fldCharType="begin"/>
+      </w:r>
+      <w:r>
+        <w:instrText xml:space="preserve"> STYLEREF 1 \s </w:instrText>
+      </w:r>
+      <w:r>
+        <w:fldChar w:fldCharType="separate"/>
+      </w:r>
+      <w:r>
+        <w:t>3</w:t>
+      </w:r>
+      <w:r>
+        <w:fldChar w:fldCharType="end"/>
+      </w:r>
       <w:r>
         <w:rPr>
           <w:rFonts w:hint="eastAsia"/>
@@ -9864,99 +9676,63 @@
                 <w:b/>
                 <w:kern w:val="0"/>
               </w:rPr>
-              <w:t>设计理论值（</w:t>
-            </w:r>
-            <w:proofErr w:type="spellStart"/>
+              <w:t>设计理论值（kN</w:t>
+            </w:r>
+            <w:r>
+              <w:rPr>
+                <w:b/>
+                <w:kern w:val="0"/>
+              </w:rPr>
+              <w:t>·</w:t>
+            </w:r>
             <w:r>
               <w:rPr>
                 <w:rFonts w:ascii="楷体_GB2312" w:hAnsi="宋体" w:cs="宋体" w:hint="eastAsia"/>
                 <w:b/>
                 <w:kern w:val="0"/>
               </w:rPr>
-              <w:t>kN</w:t>
-            </w:r>
-            <w:r>
-              <w:rPr>
+              <w:t>m）</w:t>
+            </w:r>
+          </w:p>
+        </w:tc>
+        <w:tc>
+          <w:tcPr>
+            <w:tcW w:w="1365" w:type="dxa"/>
+            <w:vMerge w:val="restart"/>
+            <w:vAlign w:val="center"/>
+          </w:tcPr>
+          <w:p>
+            <w:pPr>
+              <w:widowControl/>
+              <w:jc w:val="center"/>
+              <w:rPr>
+                <w:rFonts w:ascii="楷体_GB2312" w:hAnsi="宋体" w:cs="宋体"/>
                 <w:b/>
                 <w:kern w:val="0"/>
               </w:rPr>
-              <w:t>·</w:t>
-            </w:r>
+            </w:pPr>
             <w:r>
               <w:rPr>
                 <w:rFonts w:ascii="楷体_GB2312" w:hAnsi="宋体" w:cs="宋体" w:hint="eastAsia"/>
                 <w:b/>
                 <w:kern w:val="0"/>
               </w:rPr>
-              <w:t>m</w:t>
-            </w:r>
-            <w:proofErr w:type="spellEnd"/>
+              <w:t>试验理论值（kN</w:t>
+            </w:r>
+            <w:r>
+              <w:rPr>
+                <w:b/>
+                <w:kern w:val="0"/>
+              </w:rPr>
+              <w:t>·</w:t>
+            </w:r>
             <w:r>
               <w:rPr>
                 <w:rFonts w:ascii="楷体_GB2312" w:hAnsi="宋体" w:cs="宋体" w:hint="eastAsia"/>
                 <w:b/>
                 <w:kern w:val="0"/>
               </w:rPr>
-              <w:t>）</w:t>
-            </w:r>
-          </w:p>
-        </w:tc>
-        <w:tc>
-          <w:tcPr>
-            <w:tcW w:w="1365" w:type="dxa"/>
-            <w:vMerge w:val="restart"/>
-            <w:vAlign w:val="center"/>
-          </w:tcPr>
-          <w:p>
-            <w:pPr>
-              <w:widowControl/>
-              <w:jc w:val="center"/>
-              <w:rPr>
-                <w:rFonts w:ascii="楷体_GB2312" w:hAnsi="宋体" w:cs="宋体"/>
-                <w:b/>
-                <w:kern w:val="0"/>
-              </w:rPr>
-            </w:pPr>
-            <w:r>
-              <w:rPr>
-                <w:rFonts w:ascii="楷体_GB2312" w:hAnsi="宋体" w:cs="宋体" w:hint="eastAsia"/>
-                <w:b/>
-                <w:kern w:val="0"/>
-              </w:rPr>
-              <w:t>试验理论值（</w:t>
-            </w:r>
-            <w:proofErr w:type="spellStart"/>
-            <w:r>
-              <w:rPr>
-                <w:rFonts w:ascii="楷体_GB2312" w:hAnsi="宋体" w:cs="宋体" w:hint="eastAsia"/>
-                <w:b/>
-                <w:kern w:val="0"/>
-              </w:rPr>
-              <w:t>kN</w:t>
-            </w:r>
-            <w:r>
-              <w:rPr>
-                <w:b/>
-                <w:kern w:val="0"/>
-              </w:rPr>
-              <w:t>·</w:t>
-            </w:r>
-            <w:r>
-              <w:rPr>
-                <w:rFonts w:ascii="楷体_GB2312" w:hAnsi="宋体" w:cs="宋体" w:hint="eastAsia"/>
-                <w:b/>
-                <w:kern w:val="0"/>
-              </w:rPr>
-              <w:t>m</w:t>
-            </w:r>
-            <w:proofErr w:type="spellEnd"/>
-            <w:r>
-              <w:rPr>
-                <w:rFonts w:ascii="楷体_GB2312" w:hAnsi="宋体" w:cs="宋体" w:hint="eastAsia"/>
-                <w:b/>
-                <w:kern w:val="0"/>
-              </w:rPr>
-              <w:t>）</w:t>
+              <w:t>m）</w:t>
             </w:r>
           </w:p>
         </w:tc>
@@ -10112,16 +9888,8 @@
               <w:rPr>
                 <w:rFonts w:hint="eastAsia"/>
               </w:rPr>
-              <w:t>工况</w:t>
-            </w:r>
-            <w:proofErr w:type="gramStart"/>
-            <w:r>
-              <w:rPr>
-                <w:rFonts w:hint="eastAsia"/>
-              </w:rPr>
-              <w:t>一</w:t>
-            </w:r>
-            <w:proofErr w:type="gramEnd"/>
+              <w:t>工况一</w:t>
+            </w:r>
           </w:p>
         </w:tc>
         <w:tc>
@@ -10134,38 +9902,22 @@
             <w:pPr>
               <w:jc w:val="center"/>
             </w:pPr>
-            <w:proofErr w:type="gramStart"/>
-            <w:r>
-              <w:rPr>
-                <w:rFonts w:hint="eastAsia"/>
-              </w:rPr>
-              <w:t>跨中人行道</w:t>
-            </w:r>
-            <w:proofErr w:type="gramEnd"/>
-            <w:r>
-              <w:rPr>
-                <w:rFonts w:hint="eastAsia"/>
-              </w:rPr>
-              <w:t>一侧偏载</w:t>
-            </w:r>
-          </w:p>
-          <w:p>
-            <w:pPr>
-              <w:jc w:val="center"/>
-            </w:pPr>
-            <w:proofErr w:type="gramStart"/>
-            <w:r>
-              <w:rPr>
-                <w:rFonts w:hint="eastAsia"/>
-              </w:rPr>
-              <w:t>最大正</w:t>
-            </w:r>
-            <w:proofErr w:type="gramEnd"/>
-            <w:r>
-              <w:rPr>
-                <w:rFonts w:hint="eastAsia"/>
-              </w:rPr>
-              <w:t>弯矩</w:t>
+            <w:r>
+              <w:rPr>
+                <w:rFonts w:hint="eastAsia"/>
+              </w:rPr>
+              <w:t>跨中人行道一侧偏载</w:t>
+            </w:r>
+          </w:p>
+          <w:p>
+            <w:pPr>
+              <w:jc w:val="center"/>
+            </w:pPr>
+            <w:r>
+              <w:rPr>
+                <w:rFonts w:hint="eastAsia"/>
+              </w:rPr>
+              <w:t>最大正弯矩</w:t>
             </w:r>
           </w:p>
         </w:tc>
@@ -10357,38 +10109,22 @@
             <w:pPr>
               <w:jc w:val="center"/>
             </w:pPr>
-            <w:proofErr w:type="gramStart"/>
-            <w:r>
-              <w:rPr>
-                <w:rFonts w:hint="eastAsia"/>
-              </w:rPr>
-              <w:t>跨中中央分隔带</w:t>
-            </w:r>
-            <w:proofErr w:type="gramEnd"/>
-            <w:r>
-              <w:rPr>
-                <w:rFonts w:hint="eastAsia"/>
-              </w:rPr>
-              <w:t>一侧偏载</w:t>
-            </w:r>
-          </w:p>
-          <w:p>
-            <w:pPr>
-              <w:jc w:val="center"/>
-            </w:pPr>
-            <w:proofErr w:type="gramStart"/>
-            <w:r>
-              <w:rPr>
-                <w:rFonts w:hint="eastAsia"/>
-              </w:rPr>
-              <w:t>最大正</w:t>
-            </w:r>
-            <w:proofErr w:type="gramEnd"/>
-            <w:r>
-              <w:rPr>
-                <w:rFonts w:hint="eastAsia"/>
-              </w:rPr>
-              <w:t>弯矩</w:t>
+            <w:r>
+              <w:rPr>
+                <w:rFonts w:hint="eastAsia"/>
+              </w:rPr>
+              <w:t>跨中中央分隔带一侧偏载</w:t>
+            </w:r>
+          </w:p>
+          <w:p>
+            <w:pPr>
+              <w:jc w:val="center"/>
+            </w:pPr>
+            <w:r>
+              <w:rPr>
+                <w:rFonts w:hint="eastAsia"/>
+              </w:rPr>
+              <w:t>最大正弯矩</w:t>
             </w:r>
           </w:p>
         </w:tc>
@@ -10542,23 +10278,7 @@
           <w:rFonts w:ascii="楷体_GB2312" w:hAnsi="宋体" w:hint="eastAsia"/>
           <w:szCs w:val="24"/>
         </w:rPr>
-        <w:t>工况</w:t>
-      </w:r>
-      <w:proofErr w:type="gramStart"/>
-      <w:r>
-        <w:rPr>
-          <w:rFonts w:ascii="楷体_GB2312" w:hAnsi="宋体" w:hint="eastAsia"/>
-          <w:szCs w:val="24"/>
-        </w:rPr>
-        <w:t>一</w:t>
-      </w:r>
-      <w:proofErr w:type="gramEnd"/>
-      <w:r>
-        <w:rPr>
-          <w:rFonts w:ascii="楷体_GB2312" w:hAnsi="宋体" w:hint="eastAsia"/>
-          <w:szCs w:val="24"/>
-        </w:rPr>
-        <w:t>车辆布置图（单位：cm）</w:t>
+        <w:t>工况一车辆布置图（单位：cm）</w:t>
       </w:r>
     </w:p>
     <w:p>
@@ -10628,11 +10348,21 @@
       <w:r>
         <w:t xml:space="preserve"> </w:t>
       </w:r>
-      <w:fldSimple w:instr=" STYLEREF 1 \s ">
-        <w:r>
-          <w:t>3</w:t>
-        </w:r>
-      </w:fldSimple>
+      <w:r>
+        <w:fldChar w:fldCharType="begin"/>
+      </w:r>
+      <w:r>
+        <w:instrText xml:space="preserve"> STYLEREF 1 \s </w:instrText>
+      </w:r>
+      <w:r>
+        <w:fldChar w:fldCharType="separate"/>
+      </w:r>
+      <w:r>
+        <w:t>3</w:t>
+      </w:r>
+      <w:r>
+        <w:fldChar w:fldCharType="end"/>
+      </w:r>
       <w:r>
         <w:rPr>
           <w:rFonts w:hint="eastAsia"/>
@@ -10690,23 +10420,7 @@
           <w:rFonts w:ascii="楷体_GB2312" w:hAnsi="宋体" w:hint="eastAsia"/>
           <w:szCs w:val="24"/>
         </w:rPr>
-        <w:t>工况</w:t>
-      </w:r>
-      <w:proofErr w:type="gramStart"/>
-      <w:r>
-        <w:rPr>
-          <w:rFonts w:ascii="楷体_GB2312" w:hAnsi="宋体" w:hint="eastAsia"/>
-          <w:szCs w:val="24"/>
-        </w:rPr>
-        <w:t>二车辆</w:t>
-      </w:r>
-      <w:proofErr w:type="gramEnd"/>
-      <w:r>
-        <w:rPr>
-          <w:rFonts w:ascii="楷体_GB2312" w:hAnsi="宋体" w:hint="eastAsia"/>
-          <w:szCs w:val="24"/>
-        </w:rPr>
-        <w:t>布置图（单位：cm）</w:t>
+        <w:t>工况二车辆布置图（单位：cm）</w:t>
       </w:r>
     </w:p>
     <w:p>
@@ -10796,49 +10510,33 @@
           <w:rFonts w:ascii="楷体_GB2312" w:hint="eastAsia"/>
           <w:bCs/>
         </w:rPr>
-        <w:t>主梁挠度测试采用水准仪观测。挠度测试截面位于试验跨</w:t>
-      </w:r>
-      <w:proofErr w:type="gramStart"/>
+        <w:t>主梁挠度测试采用水准仪观测。挠度测试截面位于试验跨跨中截面。截面测点布置及编号如</w:t>
+      </w:r>
       <w:r>
         <w:rPr>
           <w:rFonts w:ascii="楷体_GB2312" w:hint="eastAsia"/>
           <w:bCs/>
         </w:rPr>
-        <w:t>跨</w:t>
-      </w:r>
-      <w:proofErr w:type="gramEnd"/>
+        <w:fldChar w:fldCharType="begin"/>
+      </w:r>
       <w:r>
         <w:rPr>
           <w:rFonts w:ascii="楷体_GB2312" w:hint="eastAsia"/>
           <w:bCs/>
         </w:rPr>
-        <w:t>中截面。截面测点布置及编号如</w:t>
+        <w:instrText xml:space="preserve"> REF _Ref5467 \h </w:instrText>
       </w:r>
       <w:r>
         <w:rPr>
           <w:rFonts w:ascii="楷体_GB2312" w:hint="eastAsia"/>
           <w:bCs/>
         </w:rPr>
-        <w:fldChar w:fldCharType="begin"/>
       </w:r>
       <w:r>
         <w:rPr>
           <w:rFonts w:ascii="楷体_GB2312" w:hint="eastAsia"/>
           <w:bCs/>
         </w:rPr>
-        <w:instrText xml:space="preserve"> REF _Ref5467 \h </w:instrText>
-      </w:r>
-      <w:r>
-        <w:rPr>
-          <w:rFonts w:ascii="楷体_GB2312" w:hint="eastAsia"/>
-          <w:bCs/>
-        </w:rPr>
-      </w:r>
-      <w:r>
-        <w:rPr>
-          <w:rFonts w:ascii="楷体_GB2312" w:hint="eastAsia"/>
-          <w:bCs/>
-        </w:rPr>
         <w:fldChar w:fldCharType="separate"/>
       </w:r>
       <w:r>
@@ -10847,11 +10545,21 @@
       <w:r>
         <w:t xml:space="preserve"> </w:t>
       </w:r>
-      <w:fldSimple w:instr=" STYLEREF 1 \s ">
-        <w:r>
-          <w:t>3</w:t>
-        </w:r>
-      </w:fldSimple>
+      <w:r>
+        <w:fldChar w:fldCharType="begin"/>
+      </w:r>
+      <w:r>
+        <w:instrText xml:space="preserve"> STYLEREF 1 \s </w:instrText>
+      </w:r>
+      <w:r>
+        <w:fldChar w:fldCharType="separate"/>
+      </w:r>
+      <w:r>
+        <w:t>3</w:t>
+      </w:r>
+      <w:r>
+        <w:fldChar w:fldCharType="end"/>
+      </w:r>
       <w:r>
         <w:t>-3</w:t>
       </w:r>
@@ -10930,11 +10638,21 @@
       <w:r>
         <w:t xml:space="preserve"> </w:t>
       </w:r>
-      <w:fldSimple w:instr=" STYLEREF 1 \s ">
-        <w:r>
-          <w:t>3</w:t>
-        </w:r>
-      </w:fldSimple>
+      <w:r>
+        <w:fldChar w:fldCharType="begin"/>
+      </w:r>
+      <w:r>
+        <w:instrText xml:space="preserve"> STYLEREF 1 \s </w:instrText>
+      </w:r>
+      <w:r>
+        <w:fldChar w:fldCharType="separate"/>
+      </w:r>
+      <w:r>
+        <w:t>3</w:t>
+      </w:r>
+      <w:r>
+        <w:fldChar w:fldCharType="end"/>
+      </w:r>
       <w:r>
         <w:t>-</w:t>
       </w:r>
@@ -11001,90 +10719,68 @@
         <w:jc w:val="left"/>
       </w:pPr>
       <w:r>
-        <w:t>应变测试采用</w:t>
-      </w:r>
-      <w:proofErr w:type="gramStart"/>
-      <w:r>
-        <w:t>振弦式</w:t>
-      </w:r>
-      <w:proofErr w:type="gramEnd"/>
-      <w:r>
-        <w:t>应变计</w:t>
-      </w:r>
-      <w:proofErr w:type="gramStart"/>
-      <w:r>
-        <w:t>以及振弦读数</w:t>
-      </w:r>
-      <w:proofErr w:type="gramEnd"/>
-      <w:r>
-        <w:t>仪，应变测试截面</w:t>
+        <w:t>应变测试采用振弦式应变计以及振弦读数仪，应变测试截面</w:t>
       </w:r>
       <w:r>
         <w:rPr>
           <w:rFonts w:ascii="楷体_GB2312" w:hint="eastAsia"/>
           <w:bCs/>
         </w:rPr>
-        <w:t>位于试验跨</w:t>
-      </w:r>
-      <w:proofErr w:type="gramStart"/>
-      <w:r>
-        <w:rPr>
-          <w:rFonts w:ascii="楷体_GB2312" w:hint="eastAsia"/>
+        <w:t>位于试验跨跨中截面</w:t>
+      </w:r>
+      <w:r>
+        <w:t>，</w:t>
+      </w:r>
+      <w:r>
+        <w:rPr>
           <w:bCs/>
         </w:rPr>
-        <w:t>跨</w:t>
-      </w:r>
-      <w:proofErr w:type="gramEnd"/>
-      <w:r>
-        <w:rPr>
-          <w:rFonts w:ascii="楷体_GB2312" w:hint="eastAsia"/>
+        <w:t>截面测点布置及编号如</w:t>
+      </w:r>
+      <w:r>
+        <w:rPr>
           <w:bCs/>
         </w:rPr>
-        <w:t>中截面</w:t>
-      </w:r>
-      <w:r>
-        <w:t>，</w:t>
+        <w:fldChar w:fldCharType="begin"/>
       </w:r>
       <w:r>
         <w:rPr>
           <w:bCs/>
         </w:rPr>
-        <w:t>截面测点布置及编号如</w:t>
+        <w:instrText xml:space="preserve"> REF _Ref10084 \h </w:instrText>
       </w:r>
       <w:r>
         <w:rPr>
           <w:bCs/>
         </w:rPr>
+      </w:r>
+      <w:r>
+        <w:rPr>
+          <w:bCs/>
+        </w:rPr>
+        <w:fldChar w:fldCharType="separate"/>
+      </w:r>
+      <w:r>
+        <w:t>图</w:t>
+      </w:r>
+      <w:r>
+        <w:t xml:space="preserve"> </w:t>
+      </w:r>
+      <w:r>
         <w:fldChar w:fldCharType="begin"/>
       </w:r>
       <w:r>
-        <w:rPr>
-          <w:bCs/>
-        </w:rPr>
-        <w:instrText xml:space="preserve"> REF _Ref10084 \h </w:instrText>
-      </w:r>
-      <w:r>
-        <w:rPr>
-          <w:bCs/>
-        </w:rPr>
-      </w:r>
-      <w:r>
-        <w:rPr>
-          <w:bCs/>
-        </w:rPr>
+        <w:instrText xml:space="preserve"> STYLEREF 1 \s </w:instrText>
+      </w:r>
+      <w:r>
         <w:fldChar w:fldCharType="separate"/>
       </w:r>
       <w:r>
-        <w:t>图</w:t>
-      </w:r>
-      <w:r>
-        <w:t xml:space="preserve"> </w:t>
-      </w:r>
-      <w:fldSimple w:instr=" STYLEREF 1 \s ">
-        <w:r>
-          <w:t>3</w:t>
-        </w:r>
-      </w:fldSimple>
+        <w:t>3</w:t>
+      </w:r>
+      <w:r>
+        <w:fldChar w:fldCharType="end"/>
+      </w:r>
       <w:r>
         <w:t>-4</w:t>
       </w:r>
@@ -11161,11 +10857,21 @@
       <w:r>
         <w:t xml:space="preserve"> </w:t>
       </w:r>
-      <w:fldSimple w:instr=" STYLEREF 1 \s ">
-        <w:r>
-          <w:t>3</w:t>
-        </w:r>
-      </w:fldSimple>
+      <w:r>
+        <w:fldChar w:fldCharType="begin"/>
+      </w:r>
+      <w:r>
+        <w:instrText xml:space="preserve"> STYLEREF 1 \s </w:instrText>
+      </w:r>
+      <w:r>
+        <w:fldChar w:fldCharType="separate"/>
+      </w:r>
+      <w:r>
+        <w:t>3</w:t>
+      </w:r>
+      <w:r>
+        <w:fldChar w:fldCharType="end"/>
+      </w:r>
       <w:r>
         <w:t>-</w:t>
       </w:r>
@@ -11276,49 +10982,7 @@
         <w:rPr>
           <w:rFonts w:ascii="楷体_GB2312" w:hint="eastAsia"/>
         </w:rPr>
-        <w:t>按工况分级加载原则，加载时先进行工况</w:t>
-      </w:r>
-      <w:proofErr w:type="gramStart"/>
-      <w:r>
-        <w:rPr>
-          <w:rFonts w:ascii="楷体_GB2312" w:hint="eastAsia"/>
-        </w:rPr>
-        <w:t>一</w:t>
-      </w:r>
-      <w:proofErr w:type="gramEnd"/>
-      <w:r>
-        <w:rPr>
-          <w:rFonts w:ascii="楷体_GB2312" w:hint="eastAsia"/>
-        </w:rPr>
-        <w:t>一级加载，待加载稳定后，</w:t>
-      </w:r>
-      <w:proofErr w:type="gramStart"/>
-      <w:r>
-        <w:rPr>
-          <w:rFonts w:ascii="楷体_GB2312" w:hint="eastAsia"/>
-        </w:rPr>
-        <w:t>测读控制</w:t>
-      </w:r>
-      <w:proofErr w:type="gramEnd"/>
-      <w:r>
-        <w:rPr>
-          <w:rFonts w:ascii="楷体_GB2312" w:hint="eastAsia"/>
-        </w:rPr>
-        <w:t>截面主要测点应变和挠度，并观察重点部位工作现状；满足试验控制标准后，继续下级加载，直至满载，稳定后检测应变及挠度的发展情况，读数完毕后，</w:t>
-      </w:r>
-      <w:proofErr w:type="gramStart"/>
-      <w:r>
-        <w:rPr>
-          <w:rFonts w:ascii="楷体_GB2312" w:hint="eastAsia"/>
-        </w:rPr>
-        <w:t>加载车</w:t>
-      </w:r>
-      <w:proofErr w:type="gramEnd"/>
-      <w:r>
-        <w:rPr>
-          <w:rFonts w:ascii="楷体_GB2312" w:hint="eastAsia"/>
-        </w:rPr>
-        <w:t>退出桥跨，待桥梁恢复变形稳定后，进行读数，检测应变及挠度的恢复情况。按照同前所述步骤进行其余工况加载，并量测各测试项目。</w:t>
+        <w:t>按工况分级加载原则，加载时先进行工况一一级加载，待加载稳定后，测读控制截面主要测点应变和挠度，并观察重点部位工作现状；满足试验控制标准后，继续下级加载，直至满载，稳定后检测应变及挠度的发展情况，读数完毕后，加载车退出桥跨，待桥梁恢复变形稳定后，进行读数，检测应变及挠度的恢复情况。按照同前所述步骤进行其余工况加载，并量测各测试项目。</w:t>
       </w:r>
       <w:r>
         <w:rPr>
@@ -11386,21 +11050,7 @@
         <w:rPr>
           <w:b/>
         </w:rPr>
-        <w:t>工况</w:t>
-      </w:r>
-      <w:proofErr w:type="gramStart"/>
-      <w:r>
-        <w:rPr>
-          <w:b/>
-        </w:rPr>
-        <w:t>一</w:t>
-      </w:r>
-      <w:proofErr w:type="gramEnd"/>
-      <w:r>
-        <w:rPr>
-          <w:b/>
-        </w:rPr>
-        <w:t>测试结果</w:t>
+        <w:t>工况一测试结果</w:t>
       </w:r>
       <w:bookmarkEnd w:id="183"/>
       <w:bookmarkEnd w:id="184"/>
@@ -11439,111 +11089,117 @@
         <w:rPr>
           <w:rFonts w:hint="eastAsia"/>
         </w:rPr>
-        <w:t>工况</w:t>
-      </w:r>
-      <w:proofErr w:type="gramStart"/>
+        <w:t>工况一主梁挠度检测结果详见</w:t>
+      </w:r>
       <w:r>
         <w:rPr>
           <w:rFonts w:hint="eastAsia"/>
         </w:rPr>
-        <w:t>一</w:t>
-      </w:r>
-      <w:proofErr w:type="gramEnd"/>
+        <w:fldChar w:fldCharType="begin"/>
+      </w:r>
       <w:r>
         <w:rPr>
           <w:rFonts w:hint="eastAsia"/>
         </w:rPr>
-        <w:t>主梁挠度检测结果详见</w:t>
+        <w:instrText xml:space="preserve"> REF _Ref23682 \h </w:instrText>
       </w:r>
       <w:r>
         <w:rPr>
           <w:rFonts w:hint="eastAsia"/>
         </w:rPr>
+      </w:r>
+      <w:r>
+        <w:rPr>
+          <w:rFonts w:hint="eastAsia"/>
+        </w:rPr>
+        <w:fldChar w:fldCharType="separate"/>
+      </w:r>
+      <w:r>
+        <w:t>表</w:t>
+      </w:r>
+      <w:r>
+        <w:t xml:space="preserve"> </w:t>
+      </w:r>
+      <w:r>
         <w:fldChar w:fldCharType="begin"/>
       </w:r>
       <w:r>
+        <w:instrText xml:space="preserve"> STYLEREF 1 \s </w:instrText>
+      </w:r>
+      <w:r>
+        <w:fldChar w:fldCharType="separate"/>
+      </w:r>
+      <w:r>
+        <w:t>3</w:t>
+      </w:r>
+      <w:r>
+        <w:fldChar w:fldCharType="end"/>
+      </w:r>
+      <w:r>
         <w:rPr>
           <w:rFonts w:hint="eastAsia"/>
         </w:rPr>
-        <w:instrText xml:space="preserve"> REF _Ref23682 \h </w:instrText>
+        <w:t>-</w:t>
+      </w:r>
+      <w:r>
+        <w:t>3</w:t>
       </w:r>
       <w:r>
         <w:rPr>
           <w:rFonts w:hint="eastAsia"/>
         </w:rPr>
+        <w:fldChar w:fldCharType="end"/>
       </w:r>
       <w:r>
         <w:rPr>
           <w:rFonts w:hint="eastAsia"/>
         </w:rPr>
+        <w:t>，挠度实测值与理论计算值的关系曲线详见</w:t>
+      </w:r>
+      <w:r>
+        <w:rPr>
+          <w:rFonts w:hint="eastAsia"/>
+        </w:rPr>
+        <w:fldChar w:fldCharType="begin"/>
+      </w:r>
+      <w:r>
+        <w:rPr>
+          <w:rFonts w:hint="eastAsia"/>
+        </w:rPr>
+        <w:instrText xml:space="preserve"> REF _Ref10814 \h </w:instrText>
+      </w:r>
+      <w:r>
+        <w:rPr>
+          <w:rFonts w:hint="eastAsia"/>
+        </w:rPr>
+      </w:r>
+      <w:r>
+        <w:rPr>
+          <w:rFonts w:hint="eastAsia"/>
+        </w:rPr>
         <w:fldChar w:fldCharType="separate"/>
       </w:r>
       <w:r>
-        <w:t>表</w:t>
+        <w:t>图</w:t>
       </w:r>
       <w:r>
         <w:t xml:space="preserve"> </w:t>
       </w:r>
-      <w:fldSimple w:instr=" STYLEREF 1 \s ">
-        <w:r>
-          <w:t>3</w:t>
-        </w:r>
-      </w:fldSimple>
-      <w:r>
-        <w:rPr>
-          <w:rFonts w:hint="eastAsia"/>
-        </w:rPr>
-        <w:t>-</w:t>
+      <w:r>
+        <w:fldChar w:fldCharType="begin"/>
+      </w:r>
+      <w:r>
+        <w:instrText xml:space="preserve"> STYLEREF 1 \s </w:instrText>
+      </w:r>
+      <w:r>
+        <w:fldChar w:fldCharType="separate"/>
       </w:r>
       <w:r>
         <w:t>3</w:t>
       </w:r>
       <w:r>
-        <w:rPr>
-          <w:rFonts w:hint="eastAsia"/>
-        </w:rPr>
         <w:fldChar w:fldCharType="end"/>
       </w:r>
-      <w:r>
-        <w:rPr>
-          <w:rFonts w:hint="eastAsia"/>
-        </w:rPr>
-        <w:t>，挠度实测值与理论计算值的关系曲线详见</w:t>
-      </w:r>
-      <w:r>
-        <w:rPr>
-          <w:rFonts w:hint="eastAsia"/>
-        </w:rPr>
-        <w:fldChar w:fldCharType="begin"/>
-      </w:r>
-      <w:r>
-        <w:rPr>
-          <w:rFonts w:hint="eastAsia"/>
-        </w:rPr>
-        <w:instrText xml:space="preserve"> REF _Ref10814 \h </w:instrText>
-      </w:r>
-      <w:r>
-        <w:rPr>
-          <w:rFonts w:hint="eastAsia"/>
-        </w:rPr>
-      </w:r>
-      <w:r>
-        <w:rPr>
-          <w:rFonts w:hint="eastAsia"/>
-        </w:rPr>
-        <w:fldChar w:fldCharType="separate"/>
-      </w:r>
-      <w:r>
-        <w:t>图</w:t>
-      </w:r>
-      <w:r>
-        <w:t xml:space="preserve"> </w:t>
-      </w:r>
-      <w:fldSimple w:instr=" STYLEREF 1 \s ">
-        <w:r>
-          <w:t>3</w:t>
-        </w:r>
-      </w:fldSimple>
       <w:r>
         <w:rPr>
           <w:rFonts w:hint="eastAsia"/>
@@ -11619,11 +11275,21 @@
       <w:r>
         <w:t xml:space="preserve"> </w:t>
       </w:r>
-      <w:fldSimple w:instr=" STYLEREF 1 \s ">
-        <w:r>
-          <w:t>3</w:t>
-        </w:r>
-      </w:fldSimple>
+      <w:r>
+        <w:fldChar w:fldCharType="begin"/>
+      </w:r>
+      <w:r>
+        <w:instrText xml:space="preserve"> STYLEREF 1 \s </w:instrText>
+      </w:r>
+      <w:r>
+        <w:fldChar w:fldCharType="separate"/>
+      </w:r>
+      <w:r>
+        <w:t>3</w:t>
+      </w:r>
+      <w:r>
+        <w:fldChar w:fldCharType="end"/>
+      </w:r>
       <w:r>
         <w:rPr>
           <w:rFonts w:hint="eastAsia"/>
@@ -11662,21 +11328,7 @@
         <w:rPr>
           <w:rFonts w:cs="Times New Roman" w:hint="eastAsia"/>
         </w:rPr>
-        <w:t>工况</w:t>
-      </w:r>
-      <w:proofErr w:type="gramStart"/>
-      <w:r>
-        <w:rPr>
-          <w:rFonts w:cs="Times New Roman" w:hint="eastAsia"/>
-        </w:rPr>
-        <w:t>一</w:t>
-      </w:r>
-      <w:proofErr w:type="gramEnd"/>
-      <w:r>
-        <w:rPr>
-          <w:rFonts w:cs="Times New Roman" w:hint="eastAsia"/>
-        </w:rPr>
-        <w:t>挠度检测结果汇总表</w:t>
+        <w:t>工况一挠度检测结果汇总表</w:t>
       </w:r>
     </w:p>
     <w:tbl>
@@ -12478,11 +12130,21 @@
       <w:r>
         <w:t xml:space="preserve"> </w:t>
       </w:r>
-      <w:fldSimple w:instr=" STYLEREF 1 \s ">
-        <w:r>
-          <w:t>3</w:t>
-        </w:r>
-      </w:fldSimple>
+      <w:r>
+        <w:fldChar w:fldCharType="begin"/>
+      </w:r>
+      <w:r>
+        <w:instrText xml:space="preserve"> STYLEREF 1 \s </w:instrText>
+      </w:r>
+      <w:r>
+        <w:fldChar w:fldCharType="separate"/>
+      </w:r>
+      <w:r>
+        <w:t>3</w:t>
+      </w:r>
+      <w:r>
+        <w:fldChar w:fldCharType="end"/>
+      </w:r>
       <w:r>
         <w:rPr>
           <w:rFonts w:hint="eastAsia"/>
@@ -12521,21 +12183,7 @@
         <w:rPr>
           <w:rFonts w:cs="Times New Roman" w:hint="eastAsia"/>
         </w:rPr>
-        <w:t>工况</w:t>
-      </w:r>
-      <w:proofErr w:type="gramStart"/>
-      <w:r>
-        <w:rPr>
-          <w:rFonts w:cs="Times New Roman" w:hint="eastAsia"/>
-        </w:rPr>
-        <w:t>一</w:t>
-      </w:r>
-      <w:proofErr w:type="gramEnd"/>
-      <w:r>
-        <w:rPr>
-          <w:rFonts w:cs="Times New Roman" w:hint="eastAsia"/>
-        </w:rPr>
-        <w:t>挠度实测值与理论计算值的关系曲线</w:t>
+        <w:t>工况一挠度实测值与理论计算值的关系曲线</w:t>
       </w:r>
     </w:p>
     <w:p>
@@ -12561,111 +12209,117 @@
         <w:rPr>
           <w:rFonts w:hint="eastAsia"/>
         </w:rPr>
-        <w:t>工况</w:t>
-      </w:r>
-      <w:proofErr w:type="gramStart"/>
+        <w:t>工况一测试截面测点应变检测结果详见</w:t>
+      </w:r>
       <w:r>
         <w:rPr>
           <w:rFonts w:hint="eastAsia"/>
         </w:rPr>
-        <w:t>一</w:t>
-      </w:r>
-      <w:proofErr w:type="gramEnd"/>
+        <w:fldChar w:fldCharType="begin"/>
+      </w:r>
       <w:r>
         <w:rPr>
           <w:rFonts w:hint="eastAsia"/>
         </w:rPr>
-        <w:t>测试截面测点应变检测结果详见</w:t>
+        <w:instrText xml:space="preserve"> REF _Ref29764 \h </w:instrText>
       </w:r>
       <w:r>
         <w:rPr>
           <w:rFonts w:hint="eastAsia"/>
         </w:rPr>
+      </w:r>
+      <w:r>
+        <w:rPr>
+          <w:rFonts w:hint="eastAsia"/>
+        </w:rPr>
+        <w:fldChar w:fldCharType="separate"/>
+      </w:r>
+      <w:r>
+        <w:t>表</w:t>
+      </w:r>
+      <w:r>
+        <w:t xml:space="preserve"> </w:t>
+      </w:r>
+      <w:r>
         <w:fldChar w:fldCharType="begin"/>
       </w:r>
       <w:r>
+        <w:instrText xml:space="preserve"> STYLEREF 1 \s </w:instrText>
+      </w:r>
+      <w:r>
+        <w:fldChar w:fldCharType="separate"/>
+      </w:r>
+      <w:r>
+        <w:t>3</w:t>
+      </w:r>
+      <w:r>
+        <w:fldChar w:fldCharType="end"/>
+      </w:r>
+      <w:r>
         <w:rPr>
           <w:rFonts w:hint="eastAsia"/>
         </w:rPr>
-        <w:instrText xml:space="preserve"> REF _Ref29764 \h </w:instrText>
+        <w:t>-</w:t>
+      </w:r>
+      <w:r>
+        <w:t>4</w:t>
       </w:r>
       <w:r>
         <w:rPr>
           <w:rFonts w:hint="eastAsia"/>
         </w:rPr>
+        <w:fldChar w:fldCharType="end"/>
       </w:r>
       <w:r>
         <w:rPr>
           <w:rFonts w:hint="eastAsia"/>
         </w:rPr>
+        <w:t>，应变实测值与理论计算值的关系曲线详见</w:t>
+      </w:r>
+      <w:r>
+        <w:rPr>
+          <w:rFonts w:hint="eastAsia"/>
+        </w:rPr>
+        <w:fldChar w:fldCharType="begin"/>
+      </w:r>
+      <w:r>
+        <w:rPr>
+          <w:rFonts w:hint="eastAsia"/>
+        </w:rPr>
+        <w:instrText xml:space="preserve"> REF _Ref2683 \h </w:instrText>
+      </w:r>
+      <w:r>
+        <w:rPr>
+          <w:rFonts w:hint="eastAsia"/>
+        </w:rPr>
+      </w:r>
+      <w:r>
+        <w:rPr>
+          <w:rFonts w:hint="eastAsia"/>
+        </w:rPr>
         <w:fldChar w:fldCharType="separate"/>
       </w:r>
       <w:r>
-        <w:t>表</w:t>
+        <w:t>图</w:t>
       </w:r>
       <w:r>
         <w:t xml:space="preserve"> </w:t>
       </w:r>
-      <w:fldSimple w:instr=" STYLEREF 1 \s ">
-        <w:r>
-          <w:t>3</w:t>
-        </w:r>
-      </w:fldSimple>
-      <w:r>
-        <w:rPr>
-          <w:rFonts w:hint="eastAsia"/>
-        </w:rPr>
-        <w:t>-</w:t>
-      </w:r>
-      <w:r>
-        <w:t>4</w:t>
-      </w:r>
-      <w:r>
-        <w:rPr>
-          <w:rFonts w:hint="eastAsia"/>
-        </w:rPr>
+      <w:r>
+        <w:fldChar w:fldCharType="begin"/>
+      </w:r>
+      <w:r>
+        <w:instrText xml:space="preserve"> STYLEREF 1 \s </w:instrText>
+      </w:r>
+      <w:r>
+        <w:fldChar w:fldCharType="separate"/>
+      </w:r>
+      <w:r>
+        <w:t>3</w:t>
+      </w:r>
+      <w:r>
         <w:fldChar w:fldCharType="end"/>
       </w:r>
-      <w:r>
-        <w:rPr>
-          <w:rFonts w:hint="eastAsia"/>
-        </w:rPr>
-        <w:t>，应变实测值与理论计算值的关系曲线详见</w:t>
-      </w:r>
-      <w:r>
-        <w:rPr>
-          <w:rFonts w:hint="eastAsia"/>
-        </w:rPr>
-        <w:fldChar w:fldCharType="begin"/>
-      </w:r>
-      <w:r>
-        <w:rPr>
-          <w:rFonts w:hint="eastAsia"/>
-        </w:rPr>
-        <w:instrText xml:space="preserve"> REF _Ref2683 \h </w:instrText>
-      </w:r>
-      <w:r>
-        <w:rPr>
-          <w:rFonts w:hint="eastAsia"/>
-        </w:rPr>
-      </w:r>
-      <w:r>
-        <w:rPr>
-          <w:rFonts w:hint="eastAsia"/>
-        </w:rPr>
-        <w:fldChar w:fldCharType="separate"/>
-      </w:r>
-      <w:r>
-        <w:t>图</w:t>
-      </w:r>
-      <w:r>
-        <w:t xml:space="preserve"> </w:t>
-      </w:r>
-      <w:fldSimple w:instr=" STYLEREF 1 \s ">
-        <w:r>
-          <w:t>3</w:t>
-        </w:r>
-      </w:fldSimple>
       <w:r>
         <w:rPr>
           <w:rFonts w:hint="eastAsia"/>
@@ -12740,11 +12394,21 @@
       <w:r>
         <w:t xml:space="preserve"> </w:t>
       </w:r>
-      <w:fldSimple w:instr=" STYLEREF 1 \s ">
-        <w:r>
-          <w:t>3</w:t>
-        </w:r>
-      </w:fldSimple>
+      <w:r>
+        <w:fldChar w:fldCharType="begin"/>
+      </w:r>
+      <w:r>
+        <w:instrText xml:space="preserve"> STYLEREF 1 \s </w:instrText>
+      </w:r>
+      <w:r>
+        <w:fldChar w:fldCharType="separate"/>
+      </w:r>
+      <w:r>
+        <w:t>3</w:t>
+      </w:r>
+      <w:r>
+        <w:fldChar w:fldCharType="end"/>
+      </w:r>
       <w:r>
         <w:rPr>
           <w:rFonts w:hint="eastAsia"/>
@@ -12783,21 +12447,7 @@
         <w:rPr>
           <w:rFonts w:cs="Times New Roman" w:hint="eastAsia"/>
         </w:rPr>
-        <w:t>工况</w:t>
-      </w:r>
-      <w:proofErr w:type="gramStart"/>
-      <w:r>
-        <w:rPr>
-          <w:rFonts w:cs="Times New Roman" w:hint="eastAsia"/>
-        </w:rPr>
-        <w:t>一</w:t>
-      </w:r>
-      <w:proofErr w:type="gramEnd"/>
-      <w:r>
-        <w:rPr>
-          <w:rFonts w:cs="Times New Roman" w:hint="eastAsia"/>
-        </w:rPr>
-        <w:t>应变检测结果汇总表</w:t>
+        <w:t>工况一应变检测结果汇总表</w:t>
       </w:r>
     </w:p>
     <w:tbl>
@@ -13763,11 +13413,21 @@
       <w:r>
         <w:t xml:space="preserve"> </w:t>
       </w:r>
-      <w:fldSimple w:instr=" STYLEREF 1 \s ">
-        <w:r>
-          <w:t>3</w:t>
-        </w:r>
-      </w:fldSimple>
+      <w:r>
+        <w:fldChar w:fldCharType="begin"/>
+      </w:r>
+      <w:r>
+        <w:instrText xml:space="preserve"> STYLEREF 1 \s </w:instrText>
+      </w:r>
+      <w:r>
+        <w:fldChar w:fldCharType="separate"/>
+      </w:r>
+      <w:r>
+        <w:t>3</w:t>
+      </w:r>
+      <w:r>
+        <w:fldChar w:fldCharType="end"/>
+      </w:r>
       <w:r>
         <w:rPr>
           <w:rFonts w:hint="eastAsia"/>
@@ -13806,21 +13466,7 @@
         <w:rPr>
           <w:rFonts w:cs="Times New Roman" w:hint="eastAsia"/>
         </w:rPr>
-        <w:t>工况</w:t>
-      </w:r>
-      <w:proofErr w:type="gramStart"/>
-      <w:r>
-        <w:rPr>
-          <w:rFonts w:cs="Times New Roman" w:hint="eastAsia"/>
-        </w:rPr>
-        <w:t>一</w:t>
-      </w:r>
-      <w:proofErr w:type="gramEnd"/>
-      <w:r>
-        <w:rPr>
-          <w:rFonts w:cs="Times New Roman" w:hint="eastAsia"/>
-        </w:rPr>
-        <w:t>应变实测值与理论计算值的关系曲线</w:t>
+        <w:t>工况一应变实测值与理论计算值的关系曲线</w:t>
       </w:r>
     </w:p>
     <w:p>
@@ -13950,11 +13596,21 @@
       <w:r>
         <w:t xml:space="preserve"> </w:t>
       </w:r>
-      <w:fldSimple w:instr=" STYLEREF 1 \s ">
-        <w:r>
-          <w:t>3</w:t>
-        </w:r>
-      </w:fldSimple>
+      <w:r>
+        <w:fldChar w:fldCharType="begin"/>
+      </w:r>
+      <w:r>
+        <w:instrText xml:space="preserve"> STYLEREF 1 \s </w:instrText>
+      </w:r>
+      <w:r>
+        <w:fldChar w:fldCharType="separate"/>
+      </w:r>
+      <w:r>
+        <w:t>3</w:t>
+      </w:r>
+      <w:r>
+        <w:fldChar w:fldCharType="end"/>
+      </w:r>
       <w:r>
         <w:rPr>
           <w:rFonts w:hint="eastAsia"/>
@@ -13985,11 +13641,21 @@
       <w:r>
         <w:t xml:space="preserve"> </w:t>
       </w:r>
-      <w:fldSimple w:instr=" STYLEREF 1 \s ">
-        <w:r>
-          <w:t>3</w:t>
-        </w:r>
-      </w:fldSimple>
+      <w:r>
+        <w:fldChar w:fldCharType="begin"/>
+      </w:r>
+      <w:r>
+        <w:instrText xml:space="preserve"> STYLEREF 1 \s </w:instrText>
+      </w:r>
+      <w:r>
+        <w:fldChar w:fldCharType="separate"/>
+      </w:r>
+      <w:r>
+        <w:t>3</w:t>
+      </w:r>
+      <w:r>
+        <w:fldChar w:fldCharType="end"/>
+      </w:r>
       <w:r>
         <w:rPr>
           <w:rFonts w:hint="eastAsia"/>
@@ -14046,11 +13712,21 @@
       <w:r>
         <w:t xml:space="preserve"> </w:t>
       </w:r>
-      <w:fldSimple w:instr=" STYLEREF 1 \s ">
-        <w:r>
-          <w:t>3</w:t>
-        </w:r>
-      </w:fldSimple>
+      <w:r>
+        <w:fldChar w:fldCharType="begin"/>
+      </w:r>
+      <w:r>
+        <w:instrText xml:space="preserve"> STYLEREF 1 \s </w:instrText>
+      </w:r>
+      <w:r>
+        <w:fldChar w:fldCharType="separate"/>
+      </w:r>
+      <w:r>
+        <w:t>3</w:t>
+      </w:r>
+      <w:r>
+        <w:fldChar w:fldCharType="end"/>
+      </w:r>
       <w:r>
         <w:rPr>
           <w:rFonts w:hint="eastAsia"/>
@@ -15303,11 +14979,21 @@
       <w:r>
         <w:t xml:space="preserve"> </w:t>
       </w:r>
-      <w:fldSimple w:instr=" STYLEREF 1 \s ">
-        <w:r>
-          <w:t>3</w:t>
-        </w:r>
-      </w:fldSimple>
+      <w:r>
+        <w:fldChar w:fldCharType="begin"/>
+      </w:r>
+      <w:r>
+        <w:instrText xml:space="preserve"> STYLEREF 1 \s </w:instrText>
+      </w:r>
+      <w:r>
+        <w:fldChar w:fldCharType="separate"/>
+      </w:r>
+      <w:r>
+        <w:t>3</w:t>
+      </w:r>
+      <w:r>
+        <w:fldChar w:fldCharType="end"/>
+      </w:r>
       <w:r>
         <w:rPr>
           <w:rFonts w:hint="eastAsia"/>
@@ -15403,11 +15089,21 @@
       <w:r>
         <w:t xml:space="preserve"> </w:t>
       </w:r>
-      <w:fldSimple w:instr=" STYLEREF 1 \s ">
-        <w:r>
-          <w:t>3</w:t>
-        </w:r>
-      </w:fldSimple>
+      <w:r>
+        <w:fldChar w:fldCharType="begin"/>
+      </w:r>
+      <w:r>
+        <w:instrText xml:space="preserve"> STYLEREF 1 \s </w:instrText>
+      </w:r>
+      <w:r>
+        <w:fldChar w:fldCharType="separate"/>
+      </w:r>
+      <w:r>
+        <w:t>3</w:t>
+      </w:r>
+      <w:r>
+        <w:fldChar w:fldCharType="end"/>
+      </w:r>
       <w:r>
         <w:rPr>
           <w:rFonts w:hint="eastAsia"/>
@@ -15458,11 +15154,21 @@
       <w:r>
         <w:t xml:space="preserve"> </w:t>
       </w:r>
-      <w:fldSimple w:instr=" STYLEREF 1 \s ">
-        <w:r>
-          <w:t>3</w:t>
-        </w:r>
-      </w:fldSimple>
+      <w:r>
+        <w:fldChar w:fldCharType="begin"/>
+      </w:r>
+      <w:r>
+        <w:instrText xml:space="preserve"> STYLEREF 1 \s </w:instrText>
+      </w:r>
+      <w:r>
+        <w:fldChar w:fldCharType="separate"/>
+      </w:r>
+      <w:r>
+        <w:t>3</w:t>
+      </w:r>
+      <w:r>
+        <w:fldChar w:fldCharType="end"/>
+      </w:r>
       <w:r>
         <w:rPr>
           <w:rFonts w:hint="eastAsia"/>
@@ -15549,11 +15255,24 @@
       <w:r>
         <w:t xml:space="preserve"> </w:t>
       </w:r>
-      <w:fldSimple w:instr=" STYLEREF 1 \s ">
-        <w:r>
-          <w:t>3</w:t>
-        </w:r>
-      </w:fldSimple>
+      <w:r>
+        <w:fldChar w:fldCharType="begin"/>
+      </w:r>
+      <w:r>
+        <w:instrText xml:space="preserve"> STYLEREF 1 \s</w:instrText>
+      </w:r>
+      <w:r>
+        <w:instrText xml:space="preserve"> </w:instrText>
+      </w:r>
+      <w:r>
+        <w:fldChar w:fldCharType="separate"/>
+      </w:r>
+      <w:r>
+        <w:t>3</w:t>
+      </w:r>
+      <w:r>
+        <w:fldChar w:fldCharType="end"/>
+      </w:r>
       <w:r>
         <w:rPr>
           <w:rFonts w:hint="eastAsia"/>
@@ -16835,11 +16554,21 @@
       <w:r>
         <w:t xml:space="preserve"> </w:t>
       </w:r>
-      <w:fldSimple w:instr=" STYLEREF 1 \s ">
-        <w:r>
-          <w:t>3</w:t>
-        </w:r>
-      </w:fldSimple>
+      <w:r>
+        <w:fldChar w:fldCharType="begin"/>
+      </w:r>
+      <w:r>
+        <w:instrText xml:space="preserve"> STYLEREF 1 \s </w:instrText>
+      </w:r>
+      <w:r>
+        <w:fldChar w:fldCharType="separate"/>
+      </w:r>
+      <w:r>
+        <w:t>3</w:t>
+      </w:r>
+      <w:r>
+        <w:fldChar w:fldCharType="end"/>
+      </w:r>
       <w:r>
         <w:rPr>
           <w:rFonts w:hint="eastAsia"/>
@@ -17106,11 +16835,21 @@
       <w:r>
         <w:t xml:space="preserve"> </w:t>
       </w:r>
-      <w:fldSimple w:instr=" STYLEREF 1 \s ">
-        <w:r>
-          <w:t>4</w:t>
-        </w:r>
-      </w:fldSimple>
+      <w:r>
+        <w:fldChar w:fldCharType="begin"/>
+      </w:r>
+      <w:r>
+        <w:instrText xml:space="preserve"> STYLEREF 1 \s </w:instrText>
+      </w:r>
+      <w:r>
+        <w:fldChar w:fldCharType="separate"/>
+      </w:r>
+      <w:r>
+        <w:t>4</w:t>
+      </w:r>
+      <w:r>
+        <w:fldChar w:fldCharType="end"/>
+      </w:r>
       <w:r>
         <w:t>-1</w:t>
       </w:r>
@@ -17363,11 +17102,21 @@
       <w:r>
         <w:t xml:space="preserve"> </w:t>
       </w:r>
-      <w:fldSimple w:instr=" STYLEREF 1 \s ">
-        <w:r>
-          <w:t>4</w:t>
-        </w:r>
-      </w:fldSimple>
+      <w:r>
+        <w:fldChar w:fldCharType="begin"/>
+      </w:r>
+      <w:r>
+        <w:instrText xml:space="preserve"> STYLEREF 1 \s </w:instrText>
+      </w:r>
+      <w:r>
+        <w:fldChar w:fldCharType="separate"/>
+      </w:r>
+      <w:r>
+        <w:t>4</w:t>
+      </w:r>
+      <w:r>
+        <w:fldChar w:fldCharType="end"/>
+      </w:r>
       <w:r>
         <w:t>-2</w:t>
       </w:r>
@@ -17401,11 +17150,21 @@
       <w:r>
         <w:t xml:space="preserve"> </w:t>
       </w:r>
-      <w:fldSimple w:instr=" STYLEREF 1 \s ">
-        <w:r>
-          <w:t>4</w:t>
-        </w:r>
-      </w:fldSimple>
+      <w:r>
+        <w:fldChar w:fldCharType="begin"/>
+      </w:r>
+      <w:r>
+        <w:instrText xml:space="preserve"> STYLEREF 1 \s </w:instrText>
+      </w:r>
+      <w:r>
+        <w:fldChar w:fldCharType="separate"/>
+      </w:r>
+      <w:r>
+        <w:t>4</w:t>
+      </w:r>
+      <w:r>
+        <w:fldChar w:fldCharType="end"/>
+      </w:r>
       <w:r>
         <w:rPr>
           <w:rFonts w:hint="eastAsia"/>
@@ -17419,15 +17178,7 @@
         <w:fldChar w:fldCharType="end"/>
       </w:r>
       <w:r>
-        <w:t>。经试验模态分析，桥梁实测竖向</w:t>
-      </w:r>
-      <w:proofErr w:type="gramStart"/>
-      <w:r>
-        <w:t>一阶自振</w:t>
-      </w:r>
-      <w:proofErr w:type="gramEnd"/>
-      <w:r>
-        <w:t>频率为</w:t>
+        <w:t>。经试验模态分析，桥梁实测竖向一阶自振频率为</w:t>
       </w:r>
       <w:r>
         <w:rPr>
@@ -17448,29 +17199,13 @@
         <w:t>Hz</w:t>
       </w:r>
       <w:r>
-        <w:t>。根据委托方提供的施工图纸进行建模计算得到竖向</w:t>
-      </w:r>
-      <w:proofErr w:type="gramStart"/>
-      <w:r>
-        <w:t>一阶自振</w:t>
-      </w:r>
-      <w:proofErr w:type="gramEnd"/>
-      <w:r>
-        <w:t>频率理论值为</w:t>
+        <w:t>。根据委托方提供的施工图纸进行建模计算得到竖向一阶自振频率理论值为</w:t>
       </w:r>
       <w:r>
         <w:t>7.30Hz</w:t>
       </w:r>
       <w:r>
-        <w:t>。桥梁的实测竖向</w:t>
-      </w:r>
-      <w:proofErr w:type="gramStart"/>
-      <w:r>
-        <w:t>一阶自振</w:t>
-      </w:r>
-      <w:proofErr w:type="gramEnd"/>
-      <w:r>
-        <w:t>频率大于理论频率，表明所检桥梁成桥整体刚度满足设计要求。</w:t>
+        <w:t>。桥梁的实测竖向一阶自振频率大于理论频率，表明所检桥梁成桥整体刚度满足设计要求。</w:t>
       </w:r>
     </w:p>
     <w:p>
@@ -17545,11 +17280,21 @@
       <w:r>
         <w:t xml:space="preserve"> </w:t>
       </w:r>
-      <w:fldSimple w:instr=" STYLEREF 1 \s ">
-        <w:r>
-          <w:t>4</w:t>
-        </w:r>
-      </w:fldSimple>
+      <w:r>
+        <w:fldChar w:fldCharType="begin"/>
+      </w:r>
+      <w:r>
+        <w:instrText xml:space="preserve"> STYLEREF 1 \s </w:instrText>
+      </w:r>
+      <w:r>
+        <w:fldChar w:fldCharType="separate"/>
+      </w:r>
+      <w:r>
+        <w:t>4</w:t>
+      </w:r>
+      <w:r>
+        <w:fldChar w:fldCharType="end"/>
+      </w:r>
       <w:r>
         <w:t>-</w:t>
       </w:r>
@@ -17651,11 +17396,21 @@
       <w:r>
         <w:t xml:space="preserve"> </w:t>
       </w:r>
-      <w:fldSimple w:instr=" STYLEREF 1 \s ">
-        <w:r>
-          <w:t>4</w:t>
-        </w:r>
-      </w:fldSimple>
+      <w:r>
+        <w:fldChar w:fldCharType="begin"/>
+      </w:r>
+      <w:r>
+        <w:instrText xml:space="preserve"> STYLEREF 1 \s </w:instrText>
+      </w:r>
+      <w:r>
+        <w:fldChar w:fldCharType="separate"/>
+      </w:r>
+      <w:r>
+        <w:t>4</w:t>
+      </w:r>
+      <w:r>
+        <w:fldChar w:fldCharType="end"/>
+      </w:r>
       <w:r>
         <w:rPr>
           <w:rFonts w:hint="eastAsia"/>
@@ -17789,15 +17544,7 @@
         </w:rPr>
       </w:pPr>
       <w:r>
-        <w:t>采用动态应变计进行桥梁结构动力响应测试，在试验</w:t>
-      </w:r>
-      <w:proofErr w:type="gramStart"/>
-      <w:r>
-        <w:t>幅跨中</w:t>
-      </w:r>
-      <w:proofErr w:type="gramEnd"/>
-      <w:r>
-        <w:t>截面</w:t>
+        <w:t>采用动态应变计进行桥梁结构动力响应测试，在试验幅跨中截面</w:t>
       </w:r>
       <w:r>
         <w:t>1#</w:t>
@@ -17846,11 +17593,21 @@
       <w:r>
         <w:t xml:space="preserve"> </w:t>
       </w:r>
-      <w:fldSimple w:instr=" STYLEREF 1 \s ">
-        <w:r>
-          <w:t>4</w:t>
-        </w:r>
-      </w:fldSimple>
+      <w:r>
+        <w:fldChar w:fldCharType="begin"/>
+      </w:r>
+      <w:r>
+        <w:instrText xml:space="preserve"> STYLEREF 1 \s </w:instrText>
+      </w:r>
+      <w:r>
+        <w:fldChar w:fldCharType="separate"/>
+      </w:r>
+      <w:r>
+        <w:t>4</w:t>
+      </w:r>
+      <w:r>
+        <w:fldChar w:fldCharType="end"/>
+      </w:r>
       <w:r>
         <w:t>-4</w:t>
       </w:r>
@@ -18020,19 +17777,11 @@
         </w:rPr>
         <w:t xml:space="preserve"> </w:t>
       </w:r>
-      <w:proofErr w:type="gramStart"/>
       <w:r>
         <w:rPr>
           <w:rFonts w:ascii="Times New Roman"/>
         </w:rPr>
-        <w:t>梁底动应变计</w:t>
-      </w:r>
-      <w:proofErr w:type="gramEnd"/>
-      <w:r>
-        <w:rPr>
-          <w:rFonts w:ascii="Times New Roman"/>
-        </w:rPr>
-        <w:t>布置图（单位：</w:t>
+        <w:t>梁底动应变计布置图（单位：</w:t>
       </w:r>
       <w:r>
         <w:rPr>
@@ -18253,11 +18002,21 @@
       <w:r>
         <w:t xml:space="preserve"> </w:t>
       </w:r>
-      <w:fldSimple w:instr=" STYLEREF 1 \s ">
-        <w:r>
-          <w:t>4</w:t>
-        </w:r>
-      </w:fldSimple>
+      <w:r>
+        <w:fldChar w:fldCharType="begin"/>
+      </w:r>
+      <w:r>
+        <w:instrText xml:space="preserve"> STYLEREF 1 \s </w:instrText>
+      </w:r>
+      <w:r>
+        <w:fldChar w:fldCharType="separate"/>
+      </w:r>
+      <w:r>
+        <w:t>4</w:t>
+      </w:r>
+      <w:r>
+        <w:fldChar w:fldCharType="end"/>
+      </w:r>
       <w:r>
         <w:rPr>
           <w:rFonts w:hint="eastAsia"/>
@@ -18308,11 +18067,21 @@
       <w:r>
         <w:t xml:space="preserve"> </w:t>
       </w:r>
-      <w:fldSimple w:instr=" STYLEREF 1 \s ">
-        <w:r>
-          <w:t>4</w:t>
-        </w:r>
-      </w:fldSimple>
+      <w:r>
+        <w:fldChar w:fldCharType="begin"/>
+      </w:r>
+      <w:r>
+        <w:instrText xml:space="preserve"> STYLEREF 1 \s </w:instrText>
+      </w:r>
+      <w:r>
+        <w:fldChar w:fldCharType="separate"/>
+      </w:r>
+      <w:r>
+        <w:t>4</w:t>
+      </w:r>
+      <w:r>
+        <w:fldChar w:fldCharType="end"/>
+      </w:r>
       <w:r>
         <w:t>-5</w:t>
       </w:r>
@@ -18377,11 +18146,21 @@
       <w:r>
         <w:t xml:space="preserve"> </w:t>
       </w:r>
-      <w:fldSimple w:instr=" STYLEREF 1 \s ">
-        <w:r>
-          <w:t>4</w:t>
-        </w:r>
-      </w:fldSimple>
+      <w:r>
+        <w:fldChar w:fldCharType="begin"/>
+      </w:r>
+      <w:r>
+        <w:instrText xml:space="preserve"> STYLEREF 1 \s </w:instrText>
+      </w:r>
+      <w:r>
+        <w:fldChar w:fldCharType="separate"/>
+      </w:r>
+      <w:r>
+        <w:t>4</w:t>
+      </w:r>
+      <w:r>
+        <w:fldChar w:fldCharType="end"/>
+      </w:r>
       <w:r>
         <w:rPr>
           <w:rFonts w:hint="eastAsia"/>
@@ -19602,11 +19381,21 @@
       <w:r>
         <w:t xml:space="preserve"> </w:t>
       </w:r>
-      <w:fldSimple w:instr=" STYLEREF 1 \s ">
-        <w:r>
-          <w:t>4</w:t>
-        </w:r>
-      </w:fldSimple>
+      <w:r>
+        <w:fldChar w:fldCharType="begin"/>
+      </w:r>
+      <w:r>
+        <w:instrText xml:space="preserve"> STYLEREF 1 \s </w:instrText>
+      </w:r>
+      <w:r>
+        <w:fldChar w:fldCharType="separate"/>
+      </w:r>
+      <w:r>
+        <w:t>4</w:t>
+      </w:r>
+      <w:r>
+        <w:fldChar w:fldCharType="end"/>
+      </w:r>
       <w:r>
         <w:t>-</w:t>
       </w:r>
@@ -26961,7 +26750,7 @@
 </file>
 
 <file path=customXml/itemProps2.xml><?xml version="1.0" encoding="utf-8"?>
-<ds:datastoreItem xmlns:ds="http://schemas.openxmlformats.org/officeDocument/2006/customXml" ds:itemID="{BB1AAD97-A738-4055-B67F-7206BA9E955E}">
+<ds:datastoreItem xmlns:ds="http://schemas.openxmlformats.org/officeDocument/2006/customXml" ds:itemID="{6BB3560B-37E0-481C-9737-8EF797068F61}">
   <ds:schemaRefs>
     <ds:schemaRef ds:uri="http://schemas.openxmlformats.org/officeDocument/2006/bibliography"/>
   </ds:schemaRefs>

</xml_diff>

<commit_message>
adjust the format to Times New Roman
</commit_message>
<xml_diff>
--- a/AutoRegularInspection/外观检查报告模板.docx
+++ b/AutoRegularInspection/外观检查报告模板.docx
@@ -216,6 +216,7 @@
               </w:rPr>
               <w:t>福州市群众路</w:t>
             </w:r>
+            <w:proofErr w:type="gramStart"/>
             <w:r>
               <w:rPr>
                 <w:rFonts w:hint="eastAsia"/>
@@ -228,6 +229,7 @@
               </w:rPr>
               <w:t>号汇福大厦</w:t>
             </w:r>
+            <w:proofErr w:type="gramEnd"/>
           </w:p>
         </w:tc>
         <w:tc>
@@ -342,7 +344,21 @@
               <w:rPr>
                 <w:rFonts w:hint="eastAsia"/>
               </w:rPr>
-              <w:t>福州市双湖新城北侧规划路（北园路）道路工程</w:t>
+              <w:t>福州市双湖新城北</w:t>
+            </w:r>
+            <w:proofErr w:type="gramStart"/>
+            <w:r>
+              <w:rPr>
+                <w:rFonts w:hint="eastAsia"/>
+              </w:rPr>
+              <w:t>侧规划</w:t>
+            </w:r>
+            <w:proofErr w:type="gramEnd"/>
+            <w:r>
+              <w:rPr>
+                <w:rFonts w:hint="eastAsia"/>
+              </w:rPr>
+              <w:t>路（北园路）道路工程</w:t>
             </w:r>
             <w:r>
               <w:rPr>
@@ -739,7 +755,23 @@
                 <w:color w:val="000000"/>
                 <w:kern w:val="0"/>
               </w:rPr>
-              <w:t>对福州市双湖新城北侧规划路（北园路）道路工程</w:t>
+              <w:t>对福州市双湖新城北</w:t>
+            </w:r>
+            <w:proofErr w:type="gramStart"/>
+            <w:r>
+              <w:rPr>
+                <w:color w:val="000000"/>
+                <w:kern w:val="0"/>
+              </w:rPr>
+              <w:t>侧规划</w:t>
+            </w:r>
+            <w:proofErr w:type="gramEnd"/>
+            <w:r>
+              <w:rPr>
+                <w:color w:val="000000"/>
+                <w:kern w:val="0"/>
+              </w:rPr>
+              <w:t>路（北园路）道路工程</w:t>
             </w:r>
             <w:r>
               <w:rPr>
@@ -1070,7 +1102,7 @@
                 <v:shape id="_x0000_i1025" type="#_x0000_t75" style="width:12.25pt;height:18.35pt" o:ole="">
                   <v:imagedata r:id="rId9" o:title=""/>
                 </v:shape>
-                <o:OLEObject Type="Embed" ProgID="Equation.3" ShapeID="_x0000_i1025" DrawAspect="Content" ObjectID="_1653248575" r:id="rId10"/>
+                <o:OLEObject Type="Embed" ProgID="Equation.3" ShapeID="_x0000_i1025" DrawAspect="Content" ObjectID="_1653414927" r:id="rId10"/>
               </w:object>
             </w:r>
             <w:r>
@@ -1721,7 +1753,7 @@
                 <v:shape id="_x0000_i1034" type="#_x0000_t75" style="width:12.25pt;height:18.35pt" o:ole="">
                   <v:imagedata r:id="rId9" o:title=""/>
                 </v:shape>
-                <o:OLEObject Type="Embed" ProgID="Equation.3" ShapeID="_x0000_i1034" DrawAspect="Content" ObjectID="_1653248576" r:id="rId17"/>
+                <o:OLEObject Type="Embed" ProgID="Equation.3" ShapeID="_x0000_i1034" DrawAspect="Content" ObjectID="_1653414928" r:id="rId17"/>
               </w:object>
             </w:r>
             <w:r>
@@ -1762,7 +1794,21 @@
               <w:rPr>
                 <w:bCs/>
               </w:rPr>
-              <w:t>在工况一荷载作用下，主梁最大实测弹性挠度值为</w:t>
+              <w:t>在工况</w:t>
+            </w:r>
+            <w:proofErr w:type="gramStart"/>
+            <w:r>
+              <w:rPr>
+                <w:bCs/>
+              </w:rPr>
+              <w:t>一</w:t>
+            </w:r>
+            <w:proofErr w:type="gramEnd"/>
+            <w:r>
+              <w:rPr>
+                <w:bCs/>
+              </w:rPr>
+              <w:t>荷载作用下，主梁最大实测弹性挠度值为</w:t>
             </w:r>
             <w:r>
               <w:rPr>
@@ -1948,7 +1994,7 @@
                 <v:shape id="_x0000_i1035" type="#_x0000_t75" style="width:12.25pt;height:18.35pt" o:ole="">
                   <v:imagedata r:id="rId18" o:title=""/>
                 </v:shape>
-                <o:OLEObject Type="Embed" ProgID="Equation.3" ShapeID="_x0000_i1035" DrawAspect="Content" ObjectID="_1653248577" r:id="rId19"/>
+                <o:OLEObject Type="Embed" ProgID="Equation.3" ShapeID="_x0000_i1035" DrawAspect="Content" ObjectID="_1653414929" r:id="rId19"/>
               </w:object>
             </w:r>
             <w:r>
@@ -1984,7 +2030,7 @@
                 <v:shape id="_x0000_i1036" type="#_x0000_t75" style="width:12.25pt;height:18.35pt" o:ole="">
                   <v:imagedata r:id="rId9" o:title=""/>
                 </v:shape>
-                <o:OLEObject Type="Embed" ProgID="Equation.3" ShapeID="_x0000_i1036" DrawAspect="Content" ObjectID="_1653248578" r:id="rId20"/>
+                <o:OLEObject Type="Embed" ProgID="Equation.3" ShapeID="_x0000_i1036" DrawAspect="Content" ObjectID="_1653414930" r:id="rId20"/>
               </w:object>
             </w:r>
             <w:r>
@@ -2027,19 +2073,47 @@
               <w:rPr>
                 <w:bCs/>
               </w:rPr>
-              <w:t>在工况一荷载作用下，所测主梁最大弹性应变为</w:t>
-            </w:r>
+              <w:t>在工况</w:t>
+            </w:r>
+            <w:proofErr w:type="gramStart"/>
             <w:r>
               <w:rPr>
                 <w:bCs/>
               </w:rPr>
+              <w:t>一</w:t>
+            </w:r>
+            <w:proofErr w:type="gramEnd"/>
+            <w:r>
+              <w:rPr>
+                <w:bCs/>
+              </w:rPr>
+              <w:t>荷载作用下，所测主梁最大弹性应变为</w:t>
+            </w:r>
+            <w:r>
+              <w:rPr>
+                <w:bCs/>
+              </w:rPr>
               <w:t>15με</w:t>
             </w:r>
             <w:r>
               <w:rPr>
                 <w:bCs/>
               </w:rPr>
-              <w:t>，实测控制截面应变值均小于理论值，校验系数在</w:t>
+              <w:t>，实测控制截面</w:t>
+            </w:r>
+            <w:proofErr w:type="gramStart"/>
+            <w:r>
+              <w:rPr>
+                <w:bCs/>
+              </w:rPr>
+              <w:t>应变值</w:t>
+            </w:r>
+            <w:proofErr w:type="gramEnd"/>
+            <w:r>
+              <w:rPr>
+                <w:bCs/>
+              </w:rPr>
+              <w:t>均小于理论值，校验系数在</w:t>
             </w:r>
             <w:r>
               <w:rPr>
@@ -2109,7 +2183,21 @@
               <w:rPr>
                 <w:bCs/>
               </w:rPr>
-              <w:t>，实测控制截面应变值均小于理论值，校验系数在</w:t>
+              <w:t>，实测控制截面</w:t>
+            </w:r>
+            <w:proofErr w:type="gramStart"/>
+            <w:r>
+              <w:rPr>
+                <w:bCs/>
+              </w:rPr>
+              <w:t>应变值</w:t>
+            </w:r>
+            <w:proofErr w:type="gramEnd"/>
+            <w:r>
+              <w:rPr>
+                <w:bCs/>
+              </w:rPr>
+              <w:t>均小于理论值，校验系数在</w:t>
             </w:r>
             <w:r>
               <w:rPr>
@@ -2303,13 +2391,29 @@
               <w:ind w:firstLineChars="200" w:firstLine="480"/>
             </w:pPr>
             <w:r>
-              <w:t>检测结果表明：桥梁的竖向一阶自振频率为</w:t>
+              <w:t>检测结果表明：桥梁的竖向</w:t>
+            </w:r>
+            <w:proofErr w:type="gramStart"/>
+            <w:r>
+              <w:t>一阶自振</w:t>
+            </w:r>
+            <w:proofErr w:type="gramEnd"/>
+            <w:r>
+              <w:t>频率为</w:t>
             </w:r>
             <w:r>
               <w:t>11.33Hz</w:t>
             </w:r>
             <w:r>
-              <w:t>，大于有限元分析得到的竖向一阶自振频率</w:t>
+              <w:t>，大于有限元分析得到的竖向</w:t>
+            </w:r>
+            <w:proofErr w:type="gramStart"/>
+            <w:r>
+              <w:t>一阶自振</w:t>
+            </w:r>
+            <w:proofErr w:type="gramEnd"/>
+            <w:r>
+              <w:t>频率</w:t>
             </w:r>
             <w:r>
               <w:t>(7.30Hz)</w:t>
@@ -2416,12 +2520,14 @@
               </w:rPr>
               <w:t>30km/h</w:t>
             </w:r>
+            <w:proofErr w:type="gramStart"/>
             <w:r>
               <w:rPr>
                 <w:bCs/>
               </w:rPr>
               <w:t>刹车共</w:t>
             </w:r>
+            <w:proofErr w:type="gramEnd"/>
             <w:r>
               <w:rPr>
                 <w:bCs/>
@@ -2807,8 +2913,13 @@
                 <w:bCs/>
               </w:rPr>
             </w:pPr>
-            <w:r>
-              <w:t>击系数取值</w:t>
+            <w:proofErr w:type="gramStart"/>
+            <w:r>
+              <w:t>击</w:t>
+            </w:r>
+            <w:proofErr w:type="gramEnd"/>
+            <w:r>
+              <w:t>系数取值</w:t>
             </w:r>
             <w:r>
               <w:rPr>
@@ -2853,7 +2964,15 @@
               <w:t>综合静动载试验结果表明，</w:t>
             </w:r>
             <w:r>
-              <w:t>福州市双湖新城北侧规划路（北园路）道路工程</w:t>
+              <w:t>福州市双湖新城北</w:t>
+            </w:r>
+            <w:proofErr w:type="gramStart"/>
+            <w:r>
+              <w:t>侧规划</w:t>
+            </w:r>
+            <w:proofErr w:type="gramEnd"/>
+            <w:r>
+              <w:t>路（北园路）道路工程</w:t>
             </w:r>
             <w:r>
               <w:t>K1+240.5</w:t>
@@ -3731,11 +3850,21 @@
         <w:r>
           <w:tab/>
         </w:r>
-        <w:fldSimple w:instr=" PAGEREF _Toc29619 ">
-          <w:r>
-            <w:t>5</w:t>
-          </w:r>
-        </w:fldSimple>
+        <w:r>
+          <w:fldChar w:fldCharType="begin"/>
+        </w:r>
+        <w:r>
+          <w:instrText xml:space="preserve"> PAGEREF _Toc29619 </w:instrText>
+        </w:r>
+        <w:r>
+          <w:fldChar w:fldCharType="separate"/>
+        </w:r>
+        <w:r>
+          <w:t>5</w:t>
+        </w:r>
+        <w:r>
+          <w:fldChar w:fldCharType="end"/>
+        </w:r>
       </w:hyperlink>
     </w:p>
     <w:p>
@@ -3766,11 +3895,21 @@
         <w:r>
           <w:tab/>
         </w:r>
-        <w:fldSimple w:instr=" PAGEREF _Toc29842 ">
-          <w:r>
-            <w:t>6</w:t>
-          </w:r>
-        </w:fldSimple>
+        <w:r>
+          <w:fldChar w:fldCharType="begin"/>
+        </w:r>
+        <w:r>
+          <w:instrText xml:space="preserve"> PAGEREF _Toc29842 </w:instrText>
+        </w:r>
+        <w:r>
+          <w:fldChar w:fldCharType="separate"/>
+        </w:r>
+        <w:r>
+          <w:t>6</w:t>
+        </w:r>
+        <w:r>
+          <w:fldChar w:fldCharType="end"/>
+        </w:r>
       </w:hyperlink>
     </w:p>
     <w:p>
@@ -3801,11 +3940,21 @@
         <w:r>
           <w:tab/>
         </w:r>
-        <w:fldSimple w:instr=" PAGEREF _Toc7827 ">
-          <w:r>
-            <w:t>6</w:t>
-          </w:r>
-        </w:fldSimple>
+        <w:r>
+          <w:fldChar w:fldCharType="begin"/>
+        </w:r>
+        <w:r>
+          <w:instrText xml:space="preserve"> PAGEREF _Toc7827 </w:instrText>
+        </w:r>
+        <w:r>
+          <w:fldChar w:fldCharType="separate"/>
+        </w:r>
+        <w:r>
+          <w:t>6</w:t>
+        </w:r>
+        <w:r>
+          <w:fldChar w:fldCharType="end"/>
+        </w:r>
       </w:hyperlink>
     </w:p>
     <w:p>
@@ -3836,11 +3985,24 @@
         <w:r>
           <w:tab/>
         </w:r>
-        <w:fldSimple w:instr=" PAGEREF _Toc21482 ">
-          <w:r>
-            <w:t>7</w:t>
-          </w:r>
-        </w:fldSimple>
+        <w:r>
+          <w:fldChar w:fldCharType="begin"/>
+        </w:r>
+        <w:r>
+          <w:instrText xml:space="preserve"> PAGER</w:instrText>
+        </w:r>
+        <w:r>
+          <w:instrText xml:space="preserve">EF _Toc21482 </w:instrText>
+        </w:r>
+        <w:r>
+          <w:fldChar w:fldCharType="separate"/>
+        </w:r>
+        <w:r>
+          <w:t>7</w:t>
+        </w:r>
+        <w:r>
+          <w:fldChar w:fldCharType="end"/>
+        </w:r>
       </w:hyperlink>
     </w:p>
     <w:p>
@@ -3871,11 +4033,21 @@
         <w:r>
           <w:tab/>
         </w:r>
-        <w:fldSimple w:instr=" PAGEREF _Toc11845 ">
-          <w:r>
-            <w:t>7</w:t>
-          </w:r>
-        </w:fldSimple>
+        <w:r>
+          <w:fldChar w:fldCharType="begin"/>
+        </w:r>
+        <w:r>
+          <w:instrText xml:space="preserve"> PAGEREF _Toc11845 </w:instrText>
+        </w:r>
+        <w:r>
+          <w:fldChar w:fldCharType="separate"/>
+        </w:r>
+        <w:r>
+          <w:t>7</w:t>
+        </w:r>
+        <w:r>
+          <w:fldChar w:fldCharType="end"/>
+        </w:r>
       </w:hyperlink>
     </w:p>
     <w:p>
@@ -3971,11 +4143,21 @@
         <w:r>
           <w:tab/>
         </w:r>
-        <w:fldSimple w:instr=" PAGEREF _Toc8850 ">
-          <w:r>
-            <w:t>8</w:t>
-          </w:r>
-        </w:fldSimple>
+        <w:r>
+          <w:fldChar w:fldCharType="begin"/>
+        </w:r>
+        <w:r>
+          <w:instrText xml:space="preserve"> PAGEREF _Toc8850 </w:instrText>
+        </w:r>
+        <w:r>
+          <w:fldChar w:fldCharType="separate"/>
+        </w:r>
+        <w:r>
+          <w:t>8</w:t>
+        </w:r>
+        <w:r>
+          <w:fldChar w:fldCharType="end"/>
+        </w:r>
       </w:hyperlink>
     </w:p>
     <w:p>
@@ -4005,11 +4187,21 @@
         <w:r>
           <w:tab/>
         </w:r>
-        <w:fldSimple w:instr=" PAGEREF _Toc29560 ">
-          <w:r>
-            <w:t>9</w:t>
-          </w:r>
-        </w:fldSimple>
+        <w:r>
+          <w:fldChar w:fldCharType="begin"/>
+        </w:r>
+        <w:r>
+          <w:instrText xml:space="preserve"> PAGEREF _Toc29560 </w:instrText>
+        </w:r>
+        <w:r>
+          <w:fldChar w:fldCharType="separate"/>
+        </w:r>
+        <w:r>
+          <w:t>9</w:t>
+        </w:r>
+        <w:r>
+          <w:fldChar w:fldCharType="end"/>
+        </w:r>
       </w:hyperlink>
     </w:p>
     <w:p>
@@ -4039,11 +4231,21 @@
         <w:r>
           <w:tab/>
         </w:r>
-        <w:fldSimple w:instr=" PAGEREF _Toc5938 ">
-          <w:r>
-            <w:t>9</w:t>
-          </w:r>
-        </w:fldSimple>
+        <w:r>
+          <w:fldChar w:fldCharType="begin"/>
+        </w:r>
+        <w:r>
+          <w:instrText xml:space="preserve"> PAGEREF _Toc5938 </w:instrText>
+        </w:r>
+        <w:r>
+          <w:fldChar w:fldCharType="separate"/>
+        </w:r>
+        <w:r>
+          <w:t>9</w:t>
+        </w:r>
+        <w:r>
+          <w:fldChar w:fldCharType="end"/>
+        </w:r>
       </w:hyperlink>
     </w:p>
     <w:p>
@@ -4140,11 +4342,21 @@
         <w:r>
           <w:tab/>
         </w:r>
-        <w:fldSimple w:instr=" PAGEREF _Toc12370 ">
-          <w:r>
-            <w:t>11</w:t>
-          </w:r>
-        </w:fldSimple>
+        <w:r>
+          <w:fldChar w:fldCharType="begin"/>
+        </w:r>
+        <w:r>
+          <w:instrText xml:space="preserve"> PAGEREF _Toc12370 </w:instrText>
+        </w:r>
+        <w:r>
+          <w:fldChar w:fldCharType="separate"/>
+        </w:r>
+        <w:r>
+          <w:t>11</w:t>
+        </w:r>
+        <w:r>
+          <w:fldChar w:fldCharType="end"/>
+        </w:r>
       </w:hyperlink>
     </w:p>
     <w:p>
@@ -4175,11 +4387,21 @@
         <w:r>
           <w:tab/>
         </w:r>
-        <w:fldSimple w:instr=" PAGEREF _Toc20381 ">
-          <w:r>
-            <w:t>13</w:t>
-          </w:r>
-        </w:fldSimple>
+        <w:r>
+          <w:fldChar w:fldCharType="begin"/>
+        </w:r>
+        <w:r>
+          <w:instrText xml:space="preserve"> PAGEREF _Toc20381 </w:instrText>
+        </w:r>
+        <w:r>
+          <w:fldChar w:fldCharType="separate"/>
+        </w:r>
+        <w:r>
+          <w:t>13</w:t>
+        </w:r>
+        <w:r>
+          <w:fldChar w:fldCharType="end"/>
+        </w:r>
       </w:hyperlink>
     </w:p>
     <w:p>
@@ -4276,11 +4498,21 @@
         <w:r>
           <w:tab/>
         </w:r>
-        <w:fldSimple w:instr=" PAGEREF _Toc12832 ">
-          <w:r>
-            <w:t>17</w:t>
-          </w:r>
-        </w:fldSimple>
+        <w:r>
+          <w:fldChar w:fldCharType="begin"/>
+        </w:r>
+        <w:r>
+          <w:instrText xml:space="preserve"> PAGEREF _Toc12832 </w:instrText>
+        </w:r>
+        <w:r>
+          <w:fldChar w:fldCharType="separate"/>
+        </w:r>
+        <w:r>
+          <w:t>17</w:t>
+        </w:r>
+        <w:r>
+          <w:fldChar w:fldCharType="end"/>
+        </w:r>
       </w:hyperlink>
     </w:p>
     <w:p>
@@ -4318,11 +4550,21 @@
         <w:r>
           <w:tab/>
         </w:r>
-        <w:fldSimple w:instr=" PAGEREF _Toc23195 ">
-          <w:r>
-            <w:t>18</w:t>
-          </w:r>
-        </w:fldSimple>
+        <w:r>
+          <w:fldChar w:fldCharType="begin"/>
+        </w:r>
+        <w:r>
+          <w:instrText xml:space="preserve"> PAGEREF _Toc23195 </w:instrText>
+        </w:r>
+        <w:r>
+          <w:fldChar w:fldCharType="separate"/>
+        </w:r>
+        <w:r>
+          <w:t>18</w:t>
+        </w:r>
+        <w:r>
+          <w:fldChar w:fldCharType="end"/>
+        </w:r>
       </w:hyperlink>
     </w:p>
     <w:p>
@@ -4447,7 +4689,21 @@
         <w:rPr>
           <w:rFonts w:hint="eastAsia"/>
         </w:rPr>
-        <w:t>福州市双湖新城北侧规划路（北园路）道路工程</w:t>
+        <w:t>福州市双湖新城北</w:t>
+      </w:r>
+      <w:proofErr w:type="gramStart"/>
+      <w:r>
+        <w:rPr>
+          <w:rFonts w:hint="eastAsia"/>
+        </w:rPr>
+        <w:t>侧规划</w:t>
+      </w:r>
+      <w:proofErr w:type="gramEnd"/>
+      <w:r>
+        <w:rPr>
+          <w:rFonts w:hint="eastAsia"/>
+        </w:rPr>
+        <w:t>路（北园路）道路工程</w:t>
       </w:r>
       <w:r>
         <w:rPr>
@@ -4687,12 +4943,20 @@
         <w:rPr>
           <w:rFonts w:hint="eastAsia"/>
         </w:rPr>
-        <w:t>，梁宽</w:t>
-      </w:r>
+        <w:t>，</w:t>
+      </w:r>
+      <w:proofErr w:type="gramStart"/>
       <w:r>
         <w:rPr>
           <w:rFonts w:hint="eastAsia"/>
         </w:rPr>
+        <w:t>梁宽</w:t>
+      </w:r>
+      <w:proofErr w:type="gramEnd"/>
+      <w:r>
+        <w:rPr>
+          <w:rFonts w:hint="eastAsia"/>
+        </w:rPr>
         <w:t>124cm</w:t>
       </w:r>
       <w:r>
@@ -4711,12 +4975,20 @@
         <w:rPr>
           <w:rFonts w:hint="eastAsia"/>
         </w:rPr>
-        <w:t>防水砼</w:t>
-      </w:r>
+        <w:t>防水</w:t>
+      </w:r>
+      <w:proofErr w:type="gramStart"/>
       <w:r>
         <w:rPr>
           <w:rFonts w:hint="eastAsia"/>
         </w:rPr>
+        <w:t>砼</w:t>
+      </w:r>
+      <w:proofErr w:type="gramEnd"/>
+      <w:r>
+        <w:rPr>
+          <w:rFonts w:hint="eastAsia"/>
+        </w:rPr>
         <w:t>+</w:t>
       </w:r>
       <w:r>
@@ -4735,7 +5007,21 @@
         <w:rPr>
           <w:rFonts w:hint="eastAsia"/>
         </w:rPr>
-        <w:t>沥青砼，左右两幅之间设沉降缝。</w:t>
+        <w:t>沥青</w:t>
+      </w:r>
+      <w:proofErr w:type="gramStart"/>
+      <w:r>
+        <w:rPr>
+          <w:rFonts w:hint="eastAsia"/>
+        </w:rPr>
+        <w:t>砼</w:t>
+      </w:r>
+      <w:proofErr w:type="gramEnd"/>
+      <w:r>
+        <w:rPr>
+          <w:rFonts w:hint="eastAsia"/>
+        </w:rPr>
+        <w:t>，左右两幅之间设沉降缝。</w:t>
       </w:r>
     </w:p>
     <w:p>
@@ -4850,11 +5136,21 @@
       <w:r>
         <w:t xml:space="preserve"> </w:t>
       </w:r>
-      <w:fldSimple w:instr=" STYLEREF 1 \s ">
-        <w:r>
-          <w:t>1</w:t>
-        </w:r>
-      </w:fldSimple>
+      <w:r>
+        <w:fldChar w:fldCharType="begin"/>
+      </w:r>
+      <w:r>
+        <w:instrText xml:space="preserve"> STYLEREF 1 \s </w:instrText>
+      </w:r>
+      <w:r>
+        <w:fldChar w:fldCharType="separate"/>
+      </w:r>
+      <w:r>
+        <w:t>1</w:t>
+      </w:r>
+      <w:r>
+        <w:fldChar w:fldCharType="end"/>
+      </w:r>
       <w:r>
         <w:rPr>
           <w:rFonts w:hint="eastAsia"/>
@@ -4888,11 +5184,21 @@
       <w:r>
         <w:t xml:space="preserve"> </w:t>
       </w:r>
-      <w:fldSimple w:instr=" STYLEREF 1 \s ">
-        <w:r>
-          <w:t>1</w:t>
-        </w:r>
-      </w:fldSimple>
+      <w:r>
+        <w:fldChar w:fldCharType="begin"/>
+      </w:r>
+      <w:r>
+        <w:instrText xml:space="preserve"> STYLEREF 1 \s </w:instrText>
+      </w:r>
+      <w:r>
+        <w:fldChar w:fldCharType="separate"/>
+      </w:r>
+      <w:r>
+        <w:t>1</w:t>
+      </w:r>
+      <w:r>
+        <w:fldChar w:fldCharType="end"/>
+      </w:r>
       <w:r>
         <w:rPr>
           <w:rFonts w:hint="eastAsia"/>
@@ -4996,11 +5302,21 @@
       <w:r>
         <w:t xml:space="preserve"> </w:t>
       </w:r>
-      <w:fldSimple w:instr=" STYLEREF 1 \s ">
-        <w:r>
-          <w:t>1</w:t>
-        </w:r>
-      </w:fldSimple>
+      <w:r>
+        <w:fldChar w:fldCharType="begin"/>
+      </w:r>
+      <w:r>
+        <w:instrText xml:space="preserve"> STYLEREF 1 \s </w:instrText>
+      </w:r>
+      <w:r>
+        <w:fldChar w:fldCharType="separate"/>
+      </w:r>
+      <w:r>
+        <w:t>1</w:t>
+      </w:r>
+      <w:r>
+        <w:fldChar w:fldCharType="end"/>
+      </w:r>
       <w:r>
         <w:rPr>
           <w:rFonts w:hint="eastAsia"/>
@@ -5125,11 +5441,21 @@
       <w:r>
         <w:t xml:space="preserve"> </w:t>
       </w:r>
-      <w:fldSimple w:instr=" STYLEREF 1 \s ">
-        <w:r>
-          <w:t>1</w:t>
-        </w:r>
-      </w:fldSimple>
+      <w:r>
+        <w:fldChar w:fldCharType="begin"/>
+      </w:r>
+      <w:r>
+        <w:instrText xml:space="preserve"> STYLEREF 1 \s </w:instrText>
+      </w:r>
+      <w:r>
+        <w:fldChar w:fldCharType="separate"/>
+      </w:r>
+      <w:r>
+        <w:t>1</w:t>
+      </w:r>
+      <w:r>
+        <w:fldChar w:fldCharType="end"/>
+      </w:r>
       <w:r>
         <w:rPr>
           <w:rFonts w:hint="eastAsia"/>
@@ -5257,11 +5583,21 @@
       <w:r>
         <w:t xml:space="preserve"> </w:t>
       </w:r>
-      <w:fldSimple w:instr=" STYLEREF 1 \s ">
-        <w:r>
-          <w:t>1</w:t>
-        </w:r>
-      </w:fldSimple>
+      <w:r>
+        <w:fldChar w:fldCharType="begin"/>
+      </w:r>
+      <w:r>
+        <w:instrText xml:space="preserve"> STYLEREF 1 \s </w:instrText>
+      </w:r>
+      <w:r>
+        <w:fldChar w:fldCharType="separate"/>
+      </w:r>
+      <w:r>
+        <w:t>1</w:t>
+      </w:r>
+      <w:r>
+        <w:fldChar w:fldCharType="end"/>
+      </w:r>
       <w:r>
         <w:rPr>
           <w:rFonts w:hint="eastAsia"/>
@@ -5368,11 +5704,21 @@
       <w:r>
         <w:t xml:space="preserve"> </w:t>
       </w:r>
-      <w:fldSimple w:instr=" STYLEREF 1 \s ">
-        <w:r>
-          <w:t>1</w:t>
-        </w:r>
-      </w:fldSimple>
+      <w:r>
+        <w:fldChar w:fldCharType="begin"/>
+      </w:r>
+      <w:r>
+        <w:instrText xml:space="preserve"> STYLEREF 1 \s </w:instrText>
+      </w:r>
+      <w:r>
+        <w:fldChar w:fldCharType="separate"/>
+      </w:r>
+      <w:r>
+        <w:t>1</w:t>
+      </w:r>
+      <w:r>
+        <w:fldChar w:fldCharType="end"/>
+      </w:r>
       <w:r>
         <w:rPr>
           <w:rFonts w:hint="eastAsia"/>
@@ -5487,11 +5833,21 @@
       <w:r>
         <w:t xml:space="preserve"> </w:t>
       </w:r>
-      <w:fldSimple w:instr=" STYLEREF 1 \s ">
-        <w:r>
-          <w:t>1</w:t>
-        </w:r>
-      </w:fldSimple>
+      <w:r>
+        <w:fldChar w:fldCharType="begin"/>
+      </w:r>
+      <w:r>
+        <w:instrText xml:space="preserve"> STYLEREF 1 \s </w:instrText>
+      </w:r>
+      <w:r>
+        <w:fldChar w:fldCharType="separate"/>
+      </w:r>
+      <w:r>
+        <w:t>1</w:t>
+      </w:r>
+      <w:r>
+        <w:fldChar w:fldCharType="end"/>
+      </w:r>
       <w:r>
         <w:rPr>
           <w:rFonts w:hint="eastAsia"/>
@@ -5529,11 +5885,21 @@
       <w:r>
         <w:t xml:space="preserve"> </w:t>
       </w:r>
-      <w:fldSimple w:instr=" STYLEREF 1 \s ">
-        <w:r>
-          <w:t>1</w:t>
-        </w:r>
-      </w:fldSimple>
+      <w:r>
+        <w:fldChar w:fldCharType="begin"/>
+      </w:r>
+      <w:r>
+        <w:instrText xml:space="preserve"> STYLEREF 1 \s </w:instrText>
+      </w:r>
+      <w:r>
+        <w:fldChar w:fldCharType="separate"/>
+      </w:r>
+      <w:r>
+        <w:t>1</w:t>
+      </w:r>
+      <w:r>
+        <w:fldChar w:fldCharType="end"/>
+      </w:r>
       <w:r>
         <w:rPr>
           <w:rFonts w:hint="eastAsia"/>
@@ -5793,8 +6159,13 @@
             <w:pPr>
               <w:jc w:val="center"/>
             </w:pPr>
-            <w:r>
-              <w:t>振弦式读数仪</w:t>
+            <w:proofErr w:type="gramStart"/>
+            <w:r>
+              <w:t>振弦式</w:t>
+            </w:r>
+            <w:proofErr w:type="gramEnd"/>
+            <w:r>
+              <w:t>读数仪</w:t>
             </w:r>
           </w:p>
         </w:tc>
@@ -6435,7 +6806,7 @@
     <w:p>
       <w:pPr>
         <w:rPr>
-          <w:rFonts w:ascii="楷体_GB2312" w:hAnsi="楷体_GB2312" w:cs="楷体_GB2312"/>
+          <w:rFonts w:cs="楷体_GB2312"/>
         </w:rPr>
       </w:pPr>
       <w:bookmarkStart w:id="62" w:name="BridgeDeckStart"/>
@@ -6532,7 +6903,7 @@
           <w:tab w:val="left" w:pos="790"/>
         </w:tabs>
         <w:rPr>
-          <w:rFonts w:ascii="楷体_GB2312" w:hAnsi="楷体_GB2312" w:cs="楷体_GB2312"/>
+          <w:rFonts w:cs="楷体_GB2312"/>
         </w:rPr>
       </w:pPr>
       <w:bookmarkStart w:id="87" w:name="SuperSpaceStart"/>
@@ -6639,7 +7010,7 @@
     <w:p>
       <w:pPr>
         <w:rPr>
-          <w:rFonts w:ascii="楷体_GB2312" w:hAnsi="楷体_GB2312" w:cs="楷体_GB2312"/>
+          <w:rFonts w:cs="楷体_GB2312"/>
         </w:rPr>
       </w:pPr>
       <w:bookmarkStart w:id="112" w:name="SubSpaceStart"/>
@@ -6915,11 +7286,21 @@
       <w:r>
         <w:t xml:space="preserve"> </w:t>
       </w:r>
-      <w:fldSimple w:instr=" STYLEREF 1 \s ">
-        <w:r>
-          <w:t>3</w:t>
-        </w:r>
-      </w:fldSimple>
+      <w:r>
+        <w:fldChar w:fldCharType="begin"/>
+      </w:r>
+      <w:r>
+        <w:instrText xml:space="preserve"> STYLEREF 1 \s </w:instrText>
+      </w:r>
+      <w:r>
+        <w:fldChar w:fldCharType="separate"/>
+      </w:r>
+      <w:r>
+        <w:t>3</w:t>
+      </w:r>
+      <w:r>
+        <w:fldChar w:fldCharType="end"/>
+      </w:r>
       <w:r>
         <w:rPr>
           <w:rFonts w:hint="eastAsia"/>
@@ -6976,11 +7357,21 @@
       <w:r>
         <w:t xml:space="preserve"> </w:t>
       </w:r>
-      <w:fldSimple w:instr=" STYLEREF 1 \s ">
-        <w:r>
-          <w:t>3</w:t>
-        </w:r>
-      </w:fldSimple>
+      <w:r>
+        <w:fldChar w:fldCharType="begin"/>
+      </w:r>
+      <w:r>
+        <w:instrText xml:space="preserve"> STYLEREF 1 \s </w:instrText>
+      </w:r>
+      <w:r>
+        <w:fldChar w:fldCharType="separate"/>
+      </w:r>
+      <w:r>
+        <w:t>3</w:t>
+      </w:r>
+      <w:r>
+        <w:fldChar w:fldCharType="end"/>
+      </w:r>
       <w:r>
         <w:rPr>
           <w:rFonts w:hint="eastAsia"/>
@@ -7136,11 +7527,21 @@
       <w:r>
         <w:t xml:space="preserve"> </w:t>
       </w:r>
-      <w:fldSimple w:instr=" STYLEREF 1 \s ">
-        <w:r>
-          <w:t>3</w:t>
-        </w:r>
-      </w:fldSimple>
+      <w:r>
+        <w:fldChar w:fldCharType="begin"/>
+      </w:r>
+      <w:r>
+        <w:instrText xml:space="preserve"> STYLEREF 1 \s </w:instrText>
+      </w:r>
+      <w:r>
+        <w:fldChar w:fldCharType="separate"/>
+      </w:r>
+      <w:r>
+        <w:t>3</w:t>
+      </w:r>
+      <w:r>
+        <w:fldChar w:fldCharType="end"/>
+      </w:r>
       <w:r>
         <w:rPr>
           <w:rFonts w:hint="eastAsia"/>
@@ -7198,11 +7599,21 @@
       <w:r>
         <w:t xml:space="preserve"> </w:t>
       </w:r>
-      <w:fldSimple w:instr=" STYLEREF 1 \s ">
-        <w:r>
-          <w:t>3</w:t>
-        </w:r>
-      </w:fldSimple>
+      <w:r>
+        <w:fldChar w:fldCharType="begin"/>
+      </w:r>
+      <w:r>
+        <w:instrText xml:space="preserve"> STYLEREF 1 \s </w:instrText>
+      </w:r>
+      <w:r>
+        <w:fldChar w:fldCharType="separate"/>
+      </w:r>
+      <w:r>
+        <w:t>3</w:t>
+      </w:r>
+      <w:r>
+        <w:fldChar w:fldCharType="end"/>
+      </w:r>
       <w:r>
         <w:rPr>
           <w:rFonts w:hint="eastAsia"/>
@@ -8870,7 +9281,7 @@
           <v:shape id="_x0000_i1053" type="#_x0000_t75" style="width:8.85pt;height:17pt" o:ole="">
             <v:imagedata r:id="rId37" o:title=""/>
           </v:shape>
-          <o:OLEObject Type="Embed" ProgID="Equation.3" ShapeID="_x0000_i1053" DrawAspect="Content" ObjectID="_1653248579" r:id="rId38"/>
+          <o:OLEObject Type="Embed" ProgID="Equation.3" ShapeID="_x0000_i1053" DrawAspect="Content" ObjectID="_1653414931" r:id="rId38"/>
         </w:object>
       </w:r>
       <w:r>
@@ -8881,7 +9292,7 @@
           <v:shape id="_x0000_i1054" type="#_x0000_t75" style="width:149.45pt;height:35.3pt" o:ole="">
             <v:imagedata r:id="rId39" o:title=""/>
           </v:shape>
-          <o:OLEObject Type="Embed" ProgID="Equation.KSEE3" ShapeID="_x0000_i1054" DrawAspect="Content" ObjectID="_1653248580" r:id="rId40"/>
+          <o:OLEObject Type="Embed" ProgID="Equation.KSEE3" ShapeID="_x0000_i1054" DrawAspect="Content" ObjectID="_1653414932" r:id="rId40"/>
         </w:object>
       </w:r>
     </w:p>
@@ -9137,11 +9548,21 @@
       <w:r>
         <w:t xml:space="preserve"> </w:t>
       </w:r>
-      <w:fldSimple w:instr=" STYLEREF 1 \s ">
-        <w:r>
-          <w:t>3</w:t>
-        </w:r>
-      </w:fldSimple>
+      <w:r>
+        <w:fldChar w:fldCharType="begin"/>
+      </w:r>
+      <w:r>
+        <w:instrText xml:space="preserve"> STYLEREF 1 \s </w:instrText>
+      </w:r>
+      <w:r>
+        <w:fldChar w:fldCharType="separate"/>
+      </w:r>
+      <w:r>
+        <w:t>3</w:t>
+      </w:r>
+      <w:r>
+        <w:fldChar w:fldCharType="end"/>
+      </w:r>
       <w:r>
         <w:rPr>
           <w:rFonts w:hint="eastAsia"/>
@@ -9199,11 +9620,21 @@
       <w:r>
         <w:t xml:space="preserve"> </w:t>
       </w:r>
-      <w:fldSimple w:instr=" STYLEREF 1 \s ">
-        <w:r>
-          <w:t>3</w:t>
-        </w:r>
-      </w:fldSimple>
+      <w:r>
+        <w:fldChar w:fldCharType="begin"/>
+      </w:r>
+      <w:r>
+        <w:instrText xml:space="preserve"> STYLEREF 1 \s </w:instrText>
+      </w:r>
+      <w:r>
+        <w:fldChar w:fldCharType="separate"/>
+      </w:r>
+      <w:r>
+        <w:t>3</w:t>
+      </w:r>
+      <w:r>
+        <w:fldChar w:fldCharType="end"/>
+      </w:r>
       <w:r>
         <w:rPr>
           <w:rFonts w:hint="eastAsia"/>
@@ -9244,11 +9675,21 @@
       <w:r>
         <w:t xml:space="preserve"> </w:t>
       </w:r>
-      <w:fldSimple w:instr=" STYLEREF 1 \s ">
-        <w:r>
-          <w:t>3</w:t>
-        </w:r>
-      </w:fldSimple>
+      <w:r>
+        <w:fldChar w:fldCharType="begin"/>
+      </w:r>
+      <w:r>
+        <w:instrText xml:space="preserve"> STYLEREF 1 \s </w:instrText>
+      </w:r>
+      <w:r>
+        <w:fldChar w:fldCharType="separate"/>
+      </w:r>
+      <w:r>
+        <w:t>3</w:t>
+      </w:r>
+      <w:r>
+        <w:fldChar w:fldCharType="end"/>
+      </w:r>
       <w:r>
         <w:rPr>
           <w:rFonts w:hint="eastAsia"/>
@@ -9693,8 +10134,16 @@
               <w:rPr>
                 <w:rFonts w:hint="eastAsia"/>
               </w:rPr>
-              <w:t>工况一</w:t>
-            </w:r>
+              <w:t>工况</w:t>
+            </w:r>
+            <w:proofErr w:type="gramStart"/>
+            <w:r>
+              <w:rPr>
+                <w:rFonts w:hint="eastAsia"/>
+              </w:rPr>
+              <w:t>一</w:t>
+            </w:r>
+            <w:proofErr w:type="gramEnd"/>
           </w:p>
         </w:tc>
         <w:tc>
@@ -9707,22 +10156,38 @@
             <w:pPr>
               <w:jc w:val="center"/>
             </w:pPr>
-            <w:r>
-              <w:rPr>
-                <w:rFonts w:hint="eastAsia"/>
-              </w:rPr>
-              <w:t>跨中人行道一侧偏载</w:t>
-            </w:r>
-          </w:p>
-          <w:p>
-            <w:pPr>
-              <w:jc w:val="center"/>
-            </w:pPr>
-            <w:r>
-              <w:rPr>
-                <w:rFonts w:hint="eastAsia"/>
-              </w:rPr>
-              <w:t>最大正弯矩</w:t>
+            <w:proofErr w:type="gramStart"/>
+            <w:r>
+              <w:rPr>
+                <w:rFonts w:hint="eastAsia"/>
+              </w:rPr>
+              <w:t>跨中人行道</w:t>
+            </w:r>
+            <w:proofErr w:type="gramEnd"/>
+            <w:r>
+              <w:rPr>
+                <w:rFonts w:hint="eastAsia"/>
+              </w:rPr>
+              <w:t>一侧偏载</w:t>
+            </w:r>
+          </w:p>
+          <w:p>
+            <w:pPr>
+              <w:jc w:val="center"/>
+            </w:pPr>
+            <w:proofErr w:type="gramStart"/>
+            <w:r>
+              <w:rPr>
+                <w:rFonts w:hint="eastAsia"/>
+              </w:rPr>
+              <w:t>最大正</w:t>
+            </w:r>
+            <w:proofErr w:type="gramEnd"/>
+            <w:r>
+              <w:rPr>
+                <w:rFonts w:hint="eastAsia"/>
+              </w:rPr>
+              <w:t>弯矩</w:t>
             </w:r>
           </w:p>
         </w:tc>
@@ -9914,22 +10379,38 @@
             <w:pPr>
               <w:jc w:val="center"/>
             </w:pPr>
-            <w:r>
-              <w:rPr>
-                <w:rFonts w:hint="eastAsia"/>
-              </w:rPr>
-              <w:t>跨中中央分隔带一侧偏载</w:t>
-            </w:r>
-          </w:p>
-          <w:p>
-            <w:pPr>
-              <w:jc w:val="center"/>
-            </w:pPr>
-            <w:r>
-              <w:rPr>
-                <w:rFonts w:hint="eastAsia"/>
-              </w:rPr>
-              <w:t>最大正弯矩</w:t>
+            <w:proofErr w:type="gramStart"/>
+            <w:r>
+              <w:rPr>
+                <w:rFonts w:hint="eastAsia"/>
+              </w:rPr>
+              <w:t>跨中中央分隔带</w:t>
+            </w:r>
+            <w:proofErr w:type="gramEnd"/>
+            <w:r>
+              <w:rPr>
+                <w:rFonts w:hint="eastAsia"/>
+              </w:rPr>
+              <w:t>一侧偏载</w:t>
+            </w:r>
+          </w:p>
+          <w:p>
+            <w:pPr>
+              <w:jc w:val="center"/>
+            </w:pPr>
+            <w:proofErr w:type="gramStart"/>
+            <w:r>
+              <w:rPr>
+                <w:rFonts w:hint="eastAsia"/>
+              </w:rPr>
+              <w:t>最大正</w:t>
+            </w:r>
+            <w:proofErr w:type="gramEnd"/>
+            <w:r>
+              <w:rPr>
+                <w:rFonts w:hint="eastAsia"/>
+              </w:rPr>
+              <w:t>弯矩</w:t>
             </w:r>
           </w:p>
         </w:tc>
@@ -10083,7 +10564,23 @@
           <w:rFonts w:ascii="楷体_GB2312" w:hAnsi="宋体" w:hint="eastAsia"/>
           <w:szCs w:val="24"/>
         </w:rPr>
-        <w:t>工况一车辆布置图（单位：cm）</w:t>
+        <w:t>工况</w:t>
+      </w:r>
+      <w:proofErr w:type="gramStart"/>
+      <w:r>
+        <w:rPr>
+          <w:rFonts w:ascii="楷体_GB2312" w:hAnsi="宋体" w:hint="eastAsia"/>
+          <w:szCs w:val="24"/>
+        </w:rPr>
+        <w:t>一</w:t>
+      </w:r>
+      <w:proofErr w:type="gramEnd"/>
+      <w:r>
+        <w:rPr>
+          <w:rFonts w:ascii="楷体_GB2312" w:hAnsi="宋体" w:hint="eastAsia"/>
+          <w:szCs w:val="24"/>
+        </w:rPr>
+        <w:t>车辆布置图（单位：cm）</w:t>
       </w:r>
     </w:p>
     <w:p>
@@ -10153,11 +10650,21 @@
       <w:r>
         <w:t xml:space="preserve"> </w:t>
       </w:r>
-      <w:fldSimple w:instr=" STYLEREF 1 \s ">
-        <w:r>
-          <w:t>3</w:t>
-        </w:r>
-      </w:fldSimple>
+      <w:r>
+        <w:fldChar w:fldCharType="begin"/>
+      </w:r>
+      <w:r>
+        <w:instrText xml:space="preserve"> STYLEREF 1 \s </w:instrText>
+      </w:r>
+      <w:r>
+        <w:fldChar w:fldCharType="separate"/>
+      </w:r>
+      <w:r>
+        <w:t>3</w:t>
+      </w:r>
+      <w:r>
+        <w:fldChar w:fldCharType="end"/>
+      </w:r>
       <w:r>
         <w:rPr>
           <w:rFonts w:hint="eastAsia"/>
@@ -10215,7 +10722,23 @@
           <w:rFonts w:ascii="楷体_GB2312" w:hAnsi="宋体" w:hint="eastAsia"/>
           <w:szCs w:val="24"/>
         </w:rPr>
-        <w:t>工况二车辆布置图（单位：cm）</w:t>
+        <w:t>工况</w:t>
+      </w:r>
+      <w:proofErr w:type="gramStart"/>
+      <w:r>
+        <w:rPr>
+          <w:rFonts w:ascii="楷体_GB2312" w:hAnsi="宋体" w:hint="eastAsia"/>
+          <w:szCs w:val="24"/>
+        </w:rPr>
+        <w:t>二车辆</w:t>
+      </w:r>
+      <w:proofErr w:type="gramEnd"/>
+      <w:r>
+        <w:rPr>
+          <w:rFonts w:ascii="楷体_GB2312" w:hAnsi="宋体" w:hint="eastAsia"/>
+          <w:szCs w:val="24"/>
+        </w:rPr>
+        <w:t>布置图（单位：cm）</w:t>
       </w:r>
     </w:p>
     <w:p>
@@ -10305,33 +10828,49 @@
           <w:rFonts w:ascii="楷体_GB2312" w:hint="eastAsia"/>
           <w:bCs/>
         </w:rPr>
-        <w:t>主梁挠度测试采用水准仪观测。挠度测试截面位于试验跨跨中截面。截面测点布置及编号如</w:t>
-      </w:r>
+        <w:t>主梁挠度测试采用水准仪观测。挠度测试截面位于试验跨</w:t>
+      </w:r>
+      <w:proofErr w:type="gramStart"/>
       <w:r>
         <w:rPr>
           <w:rFonts w:ascii="楷体_GB2312" w:hint="eastAsia"/>
           <w:bCs/>
         </w:rPr>
-        <w:fldChar w:fldCharType="begin"/>
-      </w:r>
+        <w:t>跨</w:t>
+      </w:r>
+      <w:proofErr w:type="gramEnd"/>
       <w:r>
         <w:rPr>
           <w:rFonts w:ascii="楷体_GB2312" w:hint="eastAsia"/>
           <w:bCs/>
         </w:rPr>
-        <w:instrText xml:space="preserve"> REF _Ref5467 \h </w:instrText>
+        <w:t>中截面。截面测点布置及编号如</w:t>
       </w:r>
       <w:r>
         <w:rPr>
           <w:rFonts w:ascii="楷体_GB2312" w:hint="eastAsia"/>
           <w:bCs/>
         </w:rPr>
+        <w:fldChar w:fldCharType="begin"/>
       </w:r>
       <w:r>
         <w:rPr>
           <w:rFonts w:ascii="楷体_GB2312" w:hint="eastAsia"/>
           <w:bCs/>
         </w:rPr>
+        <w:instrText xml:space="preserve"> REF _Ref5467 \h </w:instrText>
+      </w:r>
+      <w:r>
+        <w:rPr>
+          <w:rFonts w:ascii="楷体_GB2312" w:hint="eastAsia"/>
+          <w:bCs/>
+        </w:rPr>
+      </w:r>
+      <w:r>
+        <w:rPr>
+          <w:rFonts w:ascii="楷体_GB2312" w:hint="eastAsia"/>
+          <w:bCs/>
+        </w:rPr>
         <w:fldChar w:fldCharType="separate"/>
       </w:r>
       <w:r>
@@ -10340,11 +10879,21 @@
       <w:r>
         <w:t xml:space="preserve"> </w:t>
       </w:r>
-      <w:fldSimple w:instr=" STYLEREF 1 \s ">
-        <w:r>
-          <w:t>3</w:t>
-        </w:r>
-      </w:fldSimple>
+      <w:r>
+        <w:fldChar w:fldCharType="begin"/>
+      </w:r>
+      <w:r>
+        <w:instrText xml:space="preserve"> STYLEREF 1 \s </w:instrText>
+      </w:r>
+      <w:r>
+        <w:fldChar w:fldCharType="separate"/>
+      </w:r>
+      <w:r>
+        <w:t>3</w:t>
+      </w:r>
+      <w:r>
+        <w:fldChar w:fldCharType="end"/>
+      </w:r>
       <w:r>
         <w:t>-3</w:t>
       </w:r>
@@ -10423,11 +10972,21 @@
       <w:r>
         <w:t xml:space="preserve"> </w:t>
       </w:r>
-      <w:fldSimple w:instr=" STYLEREF 1 \s ">
-        <w:r>
-          <w:t>3</w:t>
-        </w:r>
-      </w:fldSimple>
+      <w:r>
+        <w:fldChar w:fldCharType="begin"/>
+      </w:r>
+      <w:r>
+        <w:instrText xml:space="preserve"> STYLEREF 1 \s </w:instrText>
+      </w:r>
+      <w:r>
+        <w:fldChar w:fldCharType="separate"/>
+      </w:r>
+      <w:r>
+        <w:t>3</w:t>
+      </w:r>
+      <w:r>
+        <w:fldChar w:fldCharType="end"/>
+      </w:r>
       <w:r>
         <w:t>-</w:t>
       </w:r>
@@ -10494,14 +11053,46 @@
         <w:jc w:val="left"/>
       </w:pPr>
       <w:r>
-        <w:t>应变测试采用振弦式应变计以及振弦读数仪，应变测试截面</w:t>
+        <w:t>应变测试采用</w:t>
+      </w:r>
+      <w:proofErr w:type="gramStart"/>
+      <w:r>
+        <w:t>振弦式</w:t>
+      </w:r>
+      <w:proofErr w:type="gramEnd"/>
+      <w:r>
+        <w:t>应变计</w:t>
+      </w:r>
+      <w:proofErr w:type="gramStart"/>
+      <w:r>
+        <w:t>以及振弦读数</w:t>
+      </w:r>
+      <w:proofErr w:type="gramEnd"/>
+      <w:r>
+        <w:t>仪，应变测试截面</w:t>
       </w:r>
       <w:r>
         <w:rPr>
           <w:rFonts w:ascii="楷体_GB2312" w:hint="eastAsia"/>
           <w:bCs/>
         </w:rPr>
-        <w:t>位于试验跨跨中截面</w:t>
+        <w:t>位于试验跨</w:t>
+      </w:r>
+      <w:proofErr w:type="gramStart"/>
+      <w:r>
+        <w:rPr>
+          <w:rFonts w:ascii="楷体_GB2312" w:hint="eastAsia"/>
+          <w:bCs/>
+        </w:rPr>
+        <w:t>跨</w:t>
+      </w:r>
+      <w:proofErr w:type="gramEnd"/>
+      <w:r>
+        <w:rPr>
+          <w:rFonts w:ascii="楷体_GB2312" w:hint="eastAsia"/>
+          <w:bCs/>
+        </w:rPr>
+        <w:t>中截面</w:t>
       </w:r>
       <w:r>
         <w:t>，</w:t>
@@ -10541,11 +11132,21 @@
       <w:r>
         <w:t xml:space="preserve"> </w:t>
       </w:r>
-      <w:fldSimple w:instr=" STYLEREF 1 \s ">
-        <w:r>
-          <w:t>3</w:t>
-        </w:r>
-      </w:fldSimple>
+      <w:r>
+        <w:fldChar w:fldCharType="begin"/>
+      </w:r>
+      <w:r>
+        <w:instrText xml:space="preserve"> STYLEREF 1 \s </w:instrText>
+      </w:r>
+      <w:r>
+        <w:fldChar w:fldCharType="separate"/>
+      </w:r>
+      <w:r>
+        <w:t>3</w:t>
+      </w:r>
+      <w:r>
+        <w:fldChar w:fldCharType="end"/>
+      </w:r>
       <w:r>
         <w:t>-4</w:t>
       </w:r>
@@ -10622,11 +11223,21 @@
       <w:r>
         <w:t xml:space="preserve"> </w:t>
       </w:r>
-      <w:fldSimple w:instr=" STYLEREF 1 \s ">
-        <w:r>
-          <w:t>3</w:t>
-        </w:r>
-      </w:fldSimple>
+      <w:r>
+        <w:fldChar w:fldCharType="begin"/>
+      </w:r>
+      <w:r>
+        <w:instrText xml:space="preserve"> STYLEREF 1 \s </w:instrText>
+      </w:r>
+      <w:r>
+        <w:fldChar w:fldCharType="separate"/>
+      </w:r>
+      <w:r>
+        <w:t>3</w:t>
+      </w:r>
+      <w:r>
+        <w:fldChar w:fldCharType="end"/>
+      </w:r>
       <w:r>
         <w:t>-</w:t>
       </w:r>
@@ -10737,7 +11348,49 @@
         <w:rPr>
           <w:rFonts w:ascii="楷体_GB2312" w:hint="eastAsia"/>
         </w:rPr>
-        <w:t>按工况分级加载原则，加载时先进行工况一一级加载，待加载稳定后，测读控制截面主要测点应变和挠度，并观察重点部位工作现状；满足试验控制标准后，继续下级加载，直至满载，稳定后检测应变及挠度的发展情况，读数完毕后，加载车退出桥跨，待桥梁恢复变形稳定后，进行读数，检测应变及挠度的恢复情况。按照同前所述步骤进行其余工况加载，并量测各测试项目。</w:t>
+        <w:t>按工况分级加载原则，加载时先进行工况</w:t>
+      </w:r>
+      <w:proofErr w:type="gramStart"/>
+      <w:r>
+        <w:rPr>
+          <w:rFonts w:ascii="楷体_GB2312" w:hint="eastAsia"/>
+        </w:rPr>
+        <w:t>一</w:t>
+      </w:r>
+      <w:proofErr w:type="gramEnd"/>
+      <w:r>
+        <w:rPr>
+          <w:rFonts w:ascii="楷体_GB2312" w:hint="eastAsia"/>
+        </w:rPr>
+        <w:t>一级加载，待加载稳定后，</w:t>
+      </w:r>
+      <w:proofErr w:type="gramStart"/>
+      <w:r>
+        <w:rPr>
+          <w:rFonts w:ascii="楷体_GB2312" w:hint="eastAsia"/>
+        </w:rPr>
+        <w:t>测读控制</w:t>
+      </w:r>
+      <w:proofErr w:type="gramEnd"/>
+      <w:r>
+        <w:rPr>
+          <w:rFonts w:ascii="楷体_GB2312" w:hint="eastAsia"/>
+        </w:rPr>
+        <w:t>截面主要测点应变和挠度，并观察重点部位工作现状；满足试验控制标准后，继续下级加载，直至满载，稳定后检测应变及挠度的发展情况，读数完毕后，</w:t>
+      </w:r>
+      <w:proofErr w:type="gramStart"/>
+      <w:r>
+        <w:rPr>
+          <w:rFonts w:ascii="楷体_GB2312" w:hint="eastAsia"/>
+        </w:rPr>
+        <w:t>加载车</w:t>
+      </w:r>
+      <w:proofErr w:type="gramEnd"/>
+      <w:r>
+        <w:rPr>
+          <w:rFonts w:ascii="楷体_GB2312" w:hint="eastAsia"/>
+        </w:rPr>
+        <w:t>退出桥跨，待桥梁恢复变形稳定后，进行读数，检测应变及挠度的恢复情况。按照同前所述步骤进行其余工况加载，并量测各测试项目。</w:t>
       </w:r>
       <w:r>
         <w:rPr>
@@ -10805,7 +11458,21 @@
         <w:rPr>
           <w:b/>
         </w:rPr>
-        <w:t>工况一测试结果</w:t>
+        <w:t>工况</w:t>
+      </w:r>
+      <w:proofErr w:type="gramStart"/>
+      <w:r>
+        <w:rPr>
+          <w:b/>
+        </w:rPr>
+        <w:t>一</w:t>
+      </w:r>
+      <w:proofErr w:type="gramEnd"/>
+      <w:r>
+        <w:rPr>
+          <w:b/>
+        </w:rPr>
+        <w:t>测试结果</w:t>
       </w:r>
       <w:bookmarkEnd w:id="183"/>
       <w:bookmarkEnd w:id="184"/>
@@ -10844,12 +11511,26 @@
         <w:rPr>
           <w:rFonts w:hint="eastAsia"/>
         </w:rPr>
-        <w:t>工况一主梁挠度检测结果详见</w:t>
-      </w:r>
+        <w:t>工况</w:t>
+      </w:r>
+      <w:proofErr w:type="gramStart"/>
       <w:r>
         <w:rPr>
           <w:rFonts w:hint="eastAsia"/>
         </w:rPr>
+        <w:t>一</w:t>
+      </w:r>
+      <w:proofErr w:type="gramEnd"/>
+      <w:r>
+        <w:rPr>
+          <w:rFonts w:hint="eastAsia"/>
+        </w:rPr>
+        <w:t>主梁挠度检测结果详见</w:t>
+      </w:r>
+      <w:r>
+        <w:rPr>
+          <w:rFonts w:hint="eastAsia"/>
+        </w:rPr>
         <w:fldChar w:fldCharType="begin"/>
       </w:r>
       <w:r>
@@ -10875,11 +11556,24 @@
       <w:r>
         <w:t xml:space="preserve"> </w:t>
       </w:r>
-      <w:fldSimple w:instr=" STYLEREF 1 \s ">
-        <w:r>
-          <w:t>3</w:t>
-        </w:r>
-      </w:fldSimple>
+      <w:r>
+        <w:fldChar w:fldCharType="begin"/>
+      </w:r>
+      <w:r>
+        <w:instrText xml:space="preserve"> STYLEREF </w:instrText>
+      </w:r>
+      <w:r>
+        <w:instrText xml:space="preserve">1 \s </w:instrText>
+      </w:r>
+      <w:r>
+        <w:fldChar w:fldCharType="separate"/>
+      </w:r>
+      <w:r>
+        <w:t>3</w:t>
+      </w:r>
+      <w:r>
+        <w:fldChar w:fldCharType="end"/>
+      </w:r>
       <w:r>
         <w:rPr>
           <w:rFonts w:hint="eastAsia"/>
@@ -10930,11 +11624,21 @@
       <w:r>
         <w:t xml:space="preserve"> </w:t>
       </w:r>
-      <w:fldSimple w:instr=" STYLEREF 1 \s ">
-        <w:r>
-          <w:t>3</w:t>
-        </w:r>
-      </w:fldSimple>
+      <w:r>
+        <w:fldChar w:fldCharType="begin"/>
+      </w:r>
+      <w:r>
+        <w:instrText xml:space="preserve"> STYLEREF 1 \s </w:instrText>
+      </w:r>
+      <w:r>
+        <w:fldChar w:fldCharType="separate"/>
+      </w:r>
+      <w:r>
+        <w:t>3</w:t>
+      </w:r>
+      <w:r>
+        <w:fldChar w:fldCharType="end"/>
+      </w:r>
       <w:r>
         <w:rPr>
           <w:rFonts w:hint="eastAsia"/>
@@ -11010,11 +11714,21 @@
       <w:r>
         <w:t xml:space="preserve"> </w:t>
       </w:r>
-      <w:fldSimple w:instr=" STYLEREF 1 \s ">
-        <w:r>
-          <w:t>3</w:t>
-        </w:r>
-      </w:fldSimple>
+      <w:r>
+        <w:fldChar w:fldCharType="begin"/>
+      </w:r>
+      <w:r>
+        <w:instrText xml:space="preserve"> STYLEREF 1 \s </w:instrText>
+      </w:r>
+      <w:r>
+        <w:fldChar w:fldCharType="separate"/>
+      </w:r>
+      <w:r>
+        <w:t>3</w:t>
+      </w:r>
+      <w:r>
+        <w:fldChar w:fldCharType="end"/>
+      </w:r>
       <w:r>
         <w:rPr>
           <w:rFonts w:hint="eastAsia"/>
@@ -11053,7 +11767,21 @@
         <w:rPr>
           <w:rFonts w:cs="Times New Roman" w:hint="eastAsia"/>
         </w:rPr>
-        <w:t>工况一挠度检测结果汇总表</w:t>
+        <w:t>工况</w:t>
+      </w:r>
+      <w:proofErr w:type="gramStart"/>
+      <w:r>
+        <w:rPr>
+          <w:rFonts w:cs="Times New Roman" w:hint="eastAsia"/>
+        </w:rPr>
+        <w:t>一</w:t>
+      </w:r>
+      <w:proofErr w:type="gramEnd"/>
+      <w:r>
+        <w:rPr>
+          <w:rFonts w:cs="Times New Roman" w:hint="eastAsia"/>
+        </w:rPr>
+        <w:t>挠度检测结果汇总表</w:t>
       </w:r>
     </w:p>
     <w:tbl>
@@ -11855,11 +12583,21 @@
       <w:r>
         <w:t xml:space="preserve"> </w:t>
       </w:r>
-      <w:fldSimple w:instr=" STYLEREF 1 \s ">
-        <w:r>
-          <w:t>3</w:t>
-        </w:r>
-      </w:fldSimple>
+      <w:r>
+        <w:fldChar w:fldCharType="begin"/>
+      </w:r>
+      <w:r>
+        <w:instrText xml:space="preserve"> STYLEREF 1 \s </w:instrText>
+      </w:r>
+      <w:r>
+        <w:fldChar w:fldCharType="separate"/>
+      </w:r>
+      <w:r>
+        <w:t>3</w:t>
+      </w:r>
+      <w:r>
+        <w:fldChar w:fldCharType="end"/>
+      </w:r>
       <w:r>
         <w:rPr>
           <w:rFonts w:hint="eastAsia"/>
@@ -11898,7 +12636,21 @@
         <w:rPr>
           <w:rFonts w:cs="Times New Roman" w:hint="eastAsia"/>
         </w:rPr>
-        <w:t>工况一挠度实测值与理论计算值的关系曲线</w:t>
+        <w:t>工况</w:t>
+      </w:r>
+      <w:proofErr w:type="gramStart"/>
+      <w:r>
+        <w:rPr>
+          <w:rFonts w:cs="Times New Roman" w:hint="eastAsia"/>
+        </w:rPr>
+        <w:t>一</w:t>
+      </w:r>
+      <w:proofErr w:type="gramEnd"/>
+      <w:r>
+        <w:rPr>
+          <w:rFonts w:cs="Times New Roman" w:hint="eastAsia"/>
+        </w:rPr>
+        <w:t>挠度实测值与理论计算值的关系曲线</w:t>
       </w:r>
     </w:p>
     <w:p>
@@ -11924,12 +12676,26 @@
         <w:rPr>
           <w:rFonts w:hint="eastAsia"/>
         </w:rPr>
-        <w:t>工况一测试截面测点应变检测结果详见</w:t>
-      </w:r>
+        <w:t>工况</w:t>
+      </w:r>
+      <w:proofErr w:type="gramStart"/>
       <w:r>
         <w:rPr>
           <w:rFonts w:hint="eastAsia"/>
         </w:rPr>
+        <w:t>一</w:t>
+      </w:r>
+      <w:proofErr w:type="gramEnd"/>
+      <w:r>
+        <w:rPr>
+          <w:rFonts w:hint="eastAsia"/>
+        </w:rPr>
+        <w:t>测试截面测点应变检测结果详见</w:t>
+      </w:r>
+      <w:r>
+        <w:rPr>
+          <w:rFonts w:hint="eastAsia"/>
+        </w:rPr>
         <w:fldChar w:fldCharType="begin"/>
       </w:r>
       <w:r>
@@ -11955,11 +12721,21 @@
       <w:r>
         <w:t xml:space="preserve"> </w:t>
       </w:r>
-      <w:fldSimple w:instr=" STYLEREF 1 \s ">
-        <w:r>
-          <w:t>3</w:t>
-        </w:r>
-      </w:fldSimple>
+      <w:r>
+        <w:fldChar w:fldCharType="begin"/>
+      </w:r>
+      <w:r>
+        <w:instrText xml:space="preserve"> STYLEREF 1 \s </w:instrText>
+      </w:r>
+      <w:r>
+        <w:fldChar w:fldCharType="separate"/>
+      </w:r>
+      <w:r>
+        <w:t>3</w:t>
+      </w:r>
+      <w:r>
+        <w:fldChar w:fldCharType="end"/>
+      </w:r>
       <w:r>
         <w:rPr>
           <w:rFonts w:hint="eastAsia"/>
@@ -12010,11 +12786,21 @@
       <w:r>
         <w:t xml:space="preserve"> </w:t>
       </w:r>
-      <w:fldSimple w:instr=" STYLEREF 1 \s ">
-        <w:r>
-          <w:t>3</w:t>
-        </w:r>
-      </w:fldSimple>
+      <w:r>
+        <w:fldChar w:fldCharType="begin"/>
+      </w:r>
+      <w:r>
+        <w:instrText xml:space="preserve"> STYLEREF 1 \s </w:instrText>
+      </w:r>
+      <w:r>
+        <w:fldChar w:fldCharType="separate"/>
+      </w:r>
+      <w:r>
+        <w:t>3</w:t>
+      </w:r>
+      <w:r>
+        <w:fldChar w:fldCharType="end"/>
+      </w:r>
       <w:r>
         <w:rPr>
           <w:rFonts w:hint="eastAsia"/>
@@ -12089,11 +12875,21 @@
       <w:r>
         <w:t xml:space="preserve"> </w:t>
       </w:r>
-      <w:fldSimple w:instr=" STYLEREF 1 \s ">
-        <w:r>
-          <w:t>3</w:t>
-        </w:r>
-      </w:fldSimple>
+      <w:r>
+        <w:fldChar w:fldCharType="begin"/>
+      </w:r>
+      <w:r>
+        <w:instrText xml:space="preserve"> STYLEREF 1 \s </w:instrText>
+      </w:r>
+      <w:r>
+        <w:fldChar w:fldCharType="separate"/>
+      </w:r>
+      <w:r>
+        <w:t>3</w:t>
+      </w:r>
+      <w:r>
+        <w:fldChar w:fldCharType="end"/>
+      </w:r>
       <w:r>
         <w:rPr>
           <w:rFonts w:hint="eastAsia"/>
@@ -12132,7 +12928,21 @@
         <w:rPr>
           <w:rFonts w:cs="Times New Roman" w:hint="eastAsia"/>
         </w:rPr>
-        <w:t>工况一应变检测结果汇总表</w:t>
+        <w:t>工况</w:t>
+      </w:r>
+      <w:proofErr w:type="gramStart"/>
+      <w:r>
+        <w:rPr>
+          <w:rFonts w:cs="Times New Roman" w:hint="eastAsia"/>
+        </w:rPr>
+        <w:t>一</w:t>
+      </w:r>
+      <w:proofErr w:type="gramEnd"/>
+      <w:r>
+        <w:rPr>
+          <w:rFonts w:cs="Times New Roman" w:hint="eastAsia"/>
+        </w:rPr>
+        <w:t>应变检测结果汇总表</w:t>
       </w:r>
     </w:p>
     <w:tbl>
@@ -13098,11 +13908,21 @@
       <w:r>
         <w:t xml:space="preserve"> </w:t>
       </w:r>
-      <w:fldSimple w:instr=" STYLEREF 1 \s ">
-        <w:r>
-          <w:t>3</w:t>
-        </w:r>
-      </w:fldSimple>
+      <w:r>
+        <w:fldChar w:fldCharType="begin"/>
+      </w:r>
+      <w:r>
+        <w:instrText xml:space="preserve"> STYLEREF 1 \s </w:instrText>
+      </w:r>
+      <w:r>
+        <w:fldChar w:fldCharType="separate"/>
+      </w:r>
+      <w:r>
+        <w:t>3</w:t>
+      </w:r>
+      <w:r>
+        <w:fldChar w:fldCharType="end"/>
+      </w:r>
       <w:r>
         <w:rPr>
           <w:rFonts w:hint="eastAsia"/>
@@ -13141,7 +13961,21 @@
         <w:rPr>
           <w:rFonts w:cs="Times New Roman" w:hint="eastAsia"/>
         </w:rPr>
-        <w:t>工况一应变实测值与理论计算值的关系曲线</w:t>
+        <w:t>工况</w:t>
+      </w:r>
+      <w:proofErr w:type="gramStart"/>
+      <w:r>
+        <w:rPr>
+          <w:rFonts w:cs="Times New Roman" w:hint="eastAsia"/>
+        </w:rPr>
+        <w:t>一</w:t>
+      </w:r>
+      <w:proofErr w:type="gramEnd"/>
+      <w:r>
+        <w:rPr>
+          <w:rFonts w:cs="Times New Roman" w:hint="eastAsia"/>
+        </w:rPr>
+        <w:t>应变实测值与理论计算值的关系曲线</w:t>
       </w:r>
     </w:p>
     <w:p>
@@ -13271,11 +14105,21 @@
       <w:r>
         <w:t xml:space="preserve"> </w:t>
       </w:r>
-      <w:fldSimple w:instr=" STYLEREF 1 \s ">
-        <w:r>
-          <w:t>3</w:t>
-        </w:r>
-      </w:fldSimple>
+      <w:r>
+        <w:fldChar w:fldCharType="begin"/>
+      </w:r>
+      <w:r>
+        <w:instrText xml:space="preserve"> STYLEREF 1 \s </w:instrText>
+      </w:r>
+      <w:r>
+        <w:fldChar w:fldCharType="separate"/>
+      </w:r>
+      <w:r>
+        <w:t>3</w:t>
+      </w:r>
+      <w:r>
+        <w:fldChar w:fldCharType="end"/>
+      </w:r>
       <w:r>
         <w:rPr>
           <w:rFonts w:hint="eastAsia"/>
@@ -13306,11 +14150,21 @@
       <w:r>
         <w:t xml:space="preserve"> </w:t>
       </w:r>
-      <w:fldSimple w:instr=" STYLEREF 1 \s ">
-        <w:r>
-          <w:t>3</w:t>
-        </w:r>
-      </w:fldSimple>
+      <w:r>
+        <w:fldChar w:fldCharType="begin"/>
+      </w:r>
+      <w:r>
+        <w:instrText xml:space="preserve"> STYLEREF 1 \s </w:instrText>
+      </w:r>
+      <w:r>
+        <w:fldChar w:fldCharType="separate"/>
+      </w:r>
+      <w:r>
+        <w:t>3</w:t>
+      </w:r>
+      <w:r>
+        <w:fldChar w:fldCharType="end"/>
+      </w:r>
       <w:r>
         <w:rPr>
           <w:rFonts w:hint="eastAsia"/>
@@ -13367,11 +14221,21 @@
       <w:r>
         <w:t xml:space="preserve"> </w:t>
       </w:r>
-      <w:fldSimple w:instr=" STYLEREF 1 \s ">
-        <w:r>
-          <w:t>3</w:t>
-        </w:r>
-      </w:fldSimple>
+      <w:r>
+        <w:fldChar w:fldCharType="begin"/>
+      </w:r>
+      <w:r>
+        <w:instrText xml:space="preserve"> STYLEREF 1 \s </w:instrText>
+      </w:r>
+      <w:r>
+        <w:fldChar w:fldCharType="separate"/>
+      </w:r>
+      <w:r>
+        <w:t>3</w:t>
+      </w:r>
+      <w:r>
+        <w:fldChar w:fldCharType="end"/>
+      </w:r>
       <w:r>
         <w:rPr>
           <w:rFonts w:hint="eastAsia"/>
@@ -14624,11 +15488,21 @@
       <w:r>
         <w:t xml:space="preserve"> </w:t>
       </w:r>
-      <w:fldSimple w:instr=" STYLEREF 1 \s ">
-        <w:r>
-          <w:t>3</w:t>
-        </w:r>
-      </w:fldSimple>
+      <w:r>
+        <w:fldChar w:fldCharType="begin"/>
+      </w:r>
+      <w:r>
+        <w:instrText xml:space="preserve"> STYLEREF 1 \s </w:instrText>
+      </w:r>
+      <w:r>
+        <w:fldChar w:fldCharType="separate"/>
+      </w:r>
+      <w:r>
+        <w:t>3</w:t>
+      </w:r>
+      <w:r>
+        <w:fldChar w:fldCharType="end"/>
+      </w:r>
       <w:r>
         <w:rPr>
           <w:rFonts w:hint="eastAsia"/>
@@ -14724,11 +15598,21 @@
       <w:r>
         <w:t xml:space="preserve"> </w:t>
       </w:r>
-      <w:fldSimple w:instr=" STYLEREF 1 \s ">
-        <w:r>
-          <w:t>3</w:t>
-        </w:r>
-      </w:fldSimple>
+      <w:r>
+        <w:fldChar w:fldCharType="begin"/>
+      </w:r>
+      <w:r>
+        <w:instrText xml:space="preserve"> STYLEREF 1 \s </w:instrText>
+      </w:r>
+      <w:r>
+        <w:fldChar w:fldCharType="separate"/>
+      </w:r>
+      <w:r>
+        <w:t>3</w:t>
+      </w:r>
+      <w:r>
+        <w:fldChar w:fldCharType="end"/>
+      </w:r>
       <w:r>
         <w:rPr>
           <w:rFonts w:hint="eastAsia"/>
@@ -14779,11 +15663,21 @@
       <w:r>
         <w:t xml:space="preserve"> </w:t>
       </w:r>
-      <w:fldSimple w:instr=" STYLEREF 1 \s ">
-        <w:r>
-          <w:t>3</w:t>
-        </w:r>
-      </w:fldSimple>
+      <w:r>
+        <w:fldChar w:fldCharType="begin"/>
+      </w:r>
+      <w:r>
+        <w:instrText xml:space="preserve"> STYLEREF 1 \s </w:instrText>
+      </w:r>
+      <w:r>
+        <w:fldChar w:fldCharType="separate"/>
+      </w:r>
+      <w:r>
+        <w:t>3</w:t>
+      </w:r>
+      <w:r>
+        <w:fldChar w:fldCharType="end"/>
+      </w:r>
       <w:r>
         <w:rPr>
           <w:rFonts w:hint="eastAsia"/>
@@ -14870,11 +15764,24 @@
       <w:r>
         <w:t xml:space="preserve"> </w:t>
       </w:r>
-      <w:fldSimple w:instr=" STYLEREF 1 \s ">
-        <w:r>
-          <w:t>3</w:t>
-        </w:r>
-      </w:fldSimple>
+      <w:r>
+        <w:fldChar w:fldCharType="begin"/>
+      </w:r>
+      <w:r>
+        <w:instrText xml:space="preserve"> STYLEREF 1 \s</w:instrText>
+      </w:r>
+      <w:r>
+        <w:instrText xml:space="preserve"> </w:instrText>
+      </w:r>
+      <w:r>
+        <w:fldChar w:fldCharType="separate"/>
+      </w:r>
+      <w:r>
+        <w:t>3</w:t>
+      </w:r>
+      <w:r>
+        <w:fldChar w:fldCharType="end"/>
+      </w:r>
       <w:r>
         <w:rPr>
           <w:rFonts w:hint="eastAsia"/>
@@ -16156,11 +17063,21 @@
       <w:r>
         <w:t xml:space="preserve"> </w:t>
       </w:r>
-      <w:fldSimple w:instr=" STYLEREF 1 \s ">
-        <w:r>
-          <w:t>3</w:t>
-        </w:r>
-      </w:fldSimple>
+      <w:r>
+        <w:fldChar w:fldCharType="begin"/>
+      </w:r>
+      <w:r>
+        <w:instrText xml:space="preserve"> STYLEREF 1 \s </w:instrText>
+      </w:r>
+      <w:r>
+        <w:fldChar w:fldCharType="separate"/>
+      </w:r>
+      <w:r>
+        <w:t>3</w:t>
+      </w:r>
+      <w:r>
+        <w:fldChar w:fldCharType="end"/>
+      </w:r>
       <w:r>
         <w:rPr>
           <w:rFonts w:hint="eastAsia"/>
@@ -16427,11 +17344,21 @@
       <w:r>
         <w:t xml:space="preserve"> </w:t>
       </w:r>
-      <w:fldSimple w:instr=" STYLEREF 1 \s ">
-        <w:r>
-          <w:t>4</w:t>
-        </w:r>
-      </w:fldSimple>
+      <w:r>
+        <w:fldChar w:fldCharType="begin"/>
+      </w:r>
+      <w:r>
+        <w:instrText xml:space="preserve"> STYLEREF 1 \s </w:instrText>
+      </w:r>
+      <w:r>
+        <w:fldChar w:fldCharType="separate"/>
+      </w:r>
+      <w:r>
+        <w:t>4</w:t>
+      </w:r>
+      <w:r>
+        <w:fldChar w:fldCharType="end"/>
+      </w:r>
       <w:r>
         <w:t>-1</w:t>
       </w:r>
@@ -16684,11 +17611,21 @@
       <w:r>
         <w:t xml:space="preserve"> </w:t>
       </w:r>
-      <w:fldSimple w:instr=" STYLEREF 1 \s ">
-        <w:r>
-          <w:t>4</w:t>
-        </w:r>
-      </w:fldSimple>
+      <w:r>
+        <w:fldChar w:fldCharType="begin"/>
+      </w:r>
+      <w:r>
+        <w:instrText xml:space="preserve"> STYLEREF 1 \s </w:instrText>
+      </w:r>
+      <w:r>
+        <w:fldChar w:fldCharType="separate"/>
+      </w:r>
+      <w:r>
+        <w:t>4</w:t>
+      </w:r>
+      <w:r>
+        <w:fldChar w:fldCharType="end"/>
+      </w:r>
       <w:r>
         <w:t>-2</w:t>
       </w:r>
@@ -16722,11 +17659,21 @@
       <w:r>
         <w:t xml:space="preserve"> </w:t>
       </w:r>
-      <w:fldSimple w:instr=" STYLEREF 1 \s ">
-        <w:r>
-          <w:t>4</w:t>
-        </w:r>
-      </w:fldSimple>
+      <w:r>
+        <w:fldChar w:fldCharType="begin"/>
+      </w:r>
+      <w:r>
+        <w:instrText xml:space="preserve"> STYLEREF 1 \s </w:instrText>
+      </w:r>
+      <w:r>
+        <w:fldChar w:fldCharType="separate"/>
+      </w:r>
+      <w:r>
+        <w:t>4</w:t>
+      </w:r>
+      <w:r>
+        <w:fldChar w:fldCharType="end"/>
+      </w:r>
       <w:r>
         <w:rPr>
           <w:rFonts w:hint="eastAsia"/>
@@ -16740,7 +17687,15 @@
         <w:fldChar w:fldCharType="end"/>
       </w:r>
       <w:r>
-        <w:t>。经试验模态分析，桥梁实测竖向一阶自振频率为</w:t>
+        <w:t>。经试验模态分析，桥梁实测竖向</w:t>
+      </w:r>
+      <w:proofErr w:type="gramStart"/>
+      <w:r>
+        <w:t>一阶自振</w:t>
+      </w:r>
+      <w:proofErr w:type="gramEnd"/>
+      <w:r>
+        <w:t>频率为</w:t>
       </w:r>
       <w:r>
         <w:rPr>
@@ -16761,13 +17716,29 @@
         <w:t>Hz</w:t>
       </w:r>
       <w:r>
-        <w:t>。根据委托方提供的施工图纸进行建模计算得到竖向一阶自振频率理论值为</w:t>
+        <w:t>。根据委托方提供的施工图纸进行建模计算得到竖向</w:t>
+      </w:r>
+      <w:proofErr w:type="gramStart"/>
+      <w:r>
+        <w:t>一阶自振</w:t>
+      </w:r>
+      <w:proofErr w:type="gramEnd"/>
+      <w:r>
+        <w:t>频率理论值为</w:t>
       </w:r>
       <w:r>
         <w:t>7.30Hz</w:t>
       </w:r>
       <w:r>
-        <w:t>。桥梁的实测竖向一阶自振频率大于理论频率，表明所检桥梁成桥整体刚度满足设计要求。</w:t>
+        <w:t>。桥梁的实测竖向</w:t>
+      </w:r>
+      <w:proofErr w:type="gramStart"/>
+      <w:r>
+        <w:t>一阶自振</w:t>
+      </w:r>
+      <w:proofErr w:type="gramEnd"/>
+      <w:r>
+        <w:t>频率大于理论频率，表明所检桥梁成桥整体刚度满足设计要求。</w:t>
       </w:r>
     </w:p>
     <w:p>
@@ -16842,11 +17813,21 @@
       <w:r>
         <w:t xml:space="preserve"> </w:t>
       </w:r>
-      <w:fldSimple w:instr=" STYLEREF 1 \s ">
-        <w:r>
-          <w:t>4</w:t>
-        </w:r>
-      </w:fldSimple>
+      <w:r>
+        <w:fldChar w:fldCharType="begin"/>
+      </w:r>
+      <w:r>
+        <w:instrText xml:space="preserve"> STYLEREF 1 \s </w:instrText>
+      </w:r>
+      <w:r>
+        <w:fldChar w:fldCharType="separate"/>
+      </w:r>
+      <w:r>
+        <w:t>4</w:t>
+      </w:r>
+      <w:r>
+        <w:fldChar w:fldCharType="end"/>
+      </w:r>
       <w:r>
         <w:t>-</w:t>
       </w:r>
@@ -16948,11 +17929,21 @@
       <w:r>
         <w:t xml:space="preserve"> </w:t>
       </w:r>
-      <w:fldSimple w:instr=" STYLEREF 1 \s ">
-        <w:r>
-          <w:t>4</w:t>
-        </w:r>
-      </w:fldSimple>
+      <w:r>
+        <w:fldChar w:fldCharType="begin"/>
+      </w:r>
+      <w:r>
+        <w:instrText xml:space="preserve"> STYLEREF 1 \s </w:instrText>
+      </w:r>
+      <w:r>
+        <w:fldChar w:fldCharType="separate"/>
+      </w:r>
+      <w:r>
+        <w:t>4</w:t>
+      </w:r>
+      <w:r>
+        <w:fldChar w:fldCharType="end"/>
+      </w:r>
       <w:r>
         <w:rPr>
           <w:rFonts w:hint="eastAsia"/>
@@ -17086,7 +18077,15 @@
         </w:rPr>
       </w:pPr>
       <w:r>
-        <w:t>采用动态应变计进行桥梁结构动力响应测试，在试验幅跨中截面</w:t>
+        <w:t>采用动态应变计进行桥梁结构动力响应测试，在试验</w:t>
+      </w:r>
+      <w:proofErr w:type="gramStart"/>
+      <w:r>
+        <w:t>幅跨中</w:t>
+      </w:r>
+      <w:proofErr w:type="gramEnd"/>
+      <w:r>
+        <w:t>截面</w:t>
       </w:r>
       <w:r>
         <w:t>1#</w:t>
@@ -17135,11 +18134,21 @@
       <w:r>
         <w:t xml:space="preserve"> </w:t>
       </w:r>
-      <w:fldSimple w:instr=" STYLEREF 1 \s ">
-        <w:r>
-          <w:t>4</w:t>
-        </w:r>
-      </w:fldSimple>
+      <w:r>
+        <w:fldChar w:fldCharType="begin"/>
+      </w:r>
+      <w:r>
+        <w:instrText xml:space="preserve"> STYLEREF 1 \s </w:instrText>
+      </w:r>
+      <w:r>
+        <w:fldChar w:fldCharType="separate"/>
+      </w:r>
+      <w:r>
+        <w:t>4</w:t>
+      </w:r>
+      <w:r>
+        <w:fldChar w:fldCharType="end"/>
+      </w:r>
       <w:r>
         <w:t>-4</w:t>
       </w:r>
@@ -17309,11 +18318,19 @@
         </w:rPr>
         <w:t xml:space="preserve"> </w:t>
       </w:r>
+      <w:proofErr w:type="gramStart"/>
       <w:r>
         <w:rPr>
           <w:rFonts w:ascii="Times New Roman"/>
         </w:rPr>
-        <w:t>梁底动应变计布置图（单位：</w:t>
+        <w:t>梁底动应变计</w:t>
+      </w:r>
+      <w:proofErr w:type="gramEnd"/>
+      <w:r>
+        <w:rPr>
+          <w:rFonts w:ascii="Times New Roman"/>
+        </w:rPr>
+        <w:t>布置图（单位：</w:t>
       </w:r>
       <w:r>
         <w:rPr>
@@ -17534,11 +18551,21 @@
       <w:r>
         <w:t xml:space="preserve"> </w:t>
       </w:r>
-      <w:fldSimple w:instr=" STYLEREF 1 \s ">
-        <w:r>
-          <w:t>4</w:t>
-        </w:r>
-      </w:fldSimple>
+      <w:r>
+        <w:fldChar w:fldCharType="begin"/>
+      </w:r>
+      <w:r>
+        <w:instrText xml:space="preserve"> STYLEREF 1 \s </w:instrText>
+      </w:r>
+      <w:r>
+        <w:fldChar w:fldCharType="separate"/>
+      </w:r>
+      <w:r>
+        <w:t>4</w:t>
+      </w:r>
+      <w:r>
+        <w:fldChar w:fldCharType="end"/>
+      </w:r>
       <w:r>
         <w:rPr>
           <w:rFonts w:hint="eastAsia"/>
@@ -17589,11 +18616,21 @@
       <w:r>
         <w:t xml:space="preserve"> </w:t>
       </w:r>
-      <w:fldSimple w:instr=" STYLEREF 1 \s ">
-        <w:r>
-          <w:t>4</w:t>
-        </w:r>
-      </w:fldSimple>
+      <w:r>
+        <w:fldChar w:fldCharType="begin"/>
+      </w:r>
+      <w:r>
+        <w:instrText xml:space="preserve"> STYLEREF 1 \s </w:instrText>
+      </w:r>
+      <w:r>
+        <w:fldChar w:fldCharType="separate"/>
+      </w:r>
+      <w:r>
+        <w:t>4</w:t>
+      </w:r>
+      <w:r>
+        <w:fldChar w:fldCharType="end"/>
+      </w:r>
       <w:r>
         <w:t>-5</w:t>
       </w:r>
@@ -17658,11 +18695,21 @@
       <w:r>
         <w:t xml:space="preserve"> </w:t>
       </w:r>
-      <w:fldSimple w:instr=" STYLEREF 1 \s ">
-        <w:r>
-          <w:t>4</w:t>
-        </w:r>
-      </w:fldSimple>
+      <w:r>
+        <w:fldChar w:fldCharType="begin"/>
+      </w:r>
+      <w:r>
+        <w:instrText xml:space="preserve"> STYLEREF 1 \s </w:instrText>
+      </w:r>
+      <w:r>
+        <w:fldChar w:fldCharType="separate"/>
+      </w:r>
+      <w:r>
+        <w:t>4</w:t>
+      </w:r>
+      <w:r>
+        <w:fldChar w:fldCharType="end"/>
+      </w:r>
       <w:r>
         <w:rPr>
           <w:rFonts w:hint="eastAsia"/>
@@ -18883,11 +19930,21 @@
       <w:r>
         <w:t xml:space="preserve"> </w:t>
       </w:r>
-      <w:fldSimple w:instr=" STYLEREF 1 \s ">
-        <w:r>
-          <w:t>4</w:t>
-        </w:r>
-      </w:fldSimple>
+      <w:r>
+        <w:fldChar w:fldCharType="begin"/>
+      </w:r>
+      <w:r>
+        <w:instrText xml:space="preserve"> STYLEREF 1 \s </w:instrText>
+      </w:r>
+      <w:r>
+        <w:fldChar w:fldCharType="separate"/>
+      </w:r>
+      <w:r>
+        <w:t>4</w:t>
+      </w:r>
+      <w:r>
+        <w:fldChar w:fldCharType="end"/>
+      </w:r>
       <w:r>
         <w:t>-</w:t>
       </w:r>
@@ -26216,10 +27273,6 @@
 </file>
 
 <file path=customXml/item1.xml><?xml version="1.0" encoding="utf-8"?>
-<b:Sources xmlns:b="http://schemas.openxmlformats.org/officeDocument/2006/bibliography" xmlns="http://schemas.openxmlformats.org/officeDocument/2006/bibliography" SelectedStyle="\APASixthEditionOfficeOnline.xsl" StyleName="APA" Version="6"/>
-</file>
-
-<file path=customXml/item2.xml><?xml version="1.0" encoding="utf-8"?>
 <s:customData xmlns="http://www.wps.cn/officeDocument/2013/wpsCustomData" xmlns:s="http://www.wps.cn/officeDocument/2013/wpsCustomData">
   <customSectProps>
     <customSectPr/>
@@ -26233,18 +27286,22 @@
 </s:customData>
 </file>
 
+<file path=customXml/item2.xml><?xml version="1.0" encoding="utf-8"?>
+<b:Sources xmlns:b="http://schemas.openxmlformats.org/officeDocument/2006/bibliography" xmlns="http://schemas.openxmlformats.org/officeDocument/2006/bibliography" SelectedStyle="\APASixthEditionOfficeOnline.xsl" StyleName="APA" Version="6"/>
+</file>
+
 <file path=customXml/itemProps1.xml><?xml version="1.0" encoding="utf-8"?>
+<ds:datastoreItem xmlns:ds="http://schemas.openxmlformats.org/officeDocument/2006/customXml" ds:itemID="{B1977F7D-205B-4081-913C-38D41E755F92}">
+  <ds:schemaRefs>
+    <ds:schemaRef ds:uri="http://www.wps.cn/officeDocument/2013/wpsCustomData"/>
+  </ds:schemaRefs>
+</ds:datastoreItem>
+</file>
+
+<file path=customXml/itemProps2.xml><?xml version="1.0" encoding="utf-8"?>
 <ds:datastoreItem xmlns:ds="http://schemas.openxmlformats.org/officeDocument/2006/customXml" ds:itemID="{6BB3560B-37E0-481C-9737-8EF797068F61}">
   <ds:schemaRefs>
     <ds:schemaRef ds:uri="http://schemas.openxmlformats.org/officeDocument/2006/bibliography"/>
   </ds:schemaRefs>
 </ds:datastoreItem>
-</file>
-
-<file path=customXml/itemProps2.xml><?xml version="1.0" encoding="utf-8"?>
-<ds:datastoreItem xmlns:ds="http://schemas.openxmlformats.org/officeDocument/2006/customXml" ds:itemID="{B1977F7D-205B-4081-913C-38D41E755F92}">
-  <ds:schemaRefs>
-    <ds:schemaRef ds:uri="http://www.wps.cn/officeDocument/2013/wpsCustomData"/>
-  </ds:schemaRefs>
-</ds:datastoreItem>
 </file>
</xml_diff>

<commit_message>
upgrade templates and todolist
</commit_message>
<xml_diff>
--- a/AutoRegularInspection/外观检查报告模板.docx
+++ b/AutoRegularInspection/外观检查报告模板.docx
@@ -216,7 +216,6 @@
               </w:rPr>
               <w:t>福州市群众路</w:t>
             </w:r>
-            <w:proofErr w:type="gramStart"/>
             <w:r>
               <w:rPr>
                 <w:rFonts w:hint="eastAsia"/>
@@ -229,7 +228,6 @@
               </w:rPr>
               <w:t>号汇福大厦</w:t>
             </w:r>
-            <w:proofErr w:type="gramEnd"/>
           </w:p>
         </w:tc>
         <w:tc>
@@ -344,21 +342,7 @@
               <w:rPr>
                 <w:rFonts w:hint="eastAsia"/>
               </w:rPr>
-              <w:t>福州市双湖新城北</w:t>
-            </w:r>
-            <w:proofErr w:type="gramStart"/>
-            <w:r>
-              <w:rPr>
-                <w:rFonts w:hint="eastAsia"/>
-              </w:rPr>
-              <w:t>侧规划</w:t>
-            </w:r>
-            <w:proofErr w:type="gramEnd"/>
-            <w:r>
-              <w:rPr>
-                <w:rFonts w:hint="eastAsia"/>
-              </w:rPr>
-              <w:t>路（北园路）道路工程</w:t>
+              <w:t>福州市双湖新城北侧规划路（北园路）道路工程</w:t>
             </w:r>
             <w:r>
               <w:rPr>
@@ -755,23 +739,7 @@
                 <w:color w:val="000000"/>
                 <w:kern w:val="0"/>
               </w:rPr>
-              <w:t>对福州市双湖新城北</w:t>
-            </w:r>
-            <w:proofErr w:type="gramStart"/>
-            <w:r>
-              <w:rPr>
-                <w:color w:val="000000"/>
-                <w:kern w:val="0"/>
-              </w:rPr>
-              <w:t>侧规划</w:t>
-            </w:r>
-            <w:proofErr w:type="gramEnd"/>
-            <w:r>
-              <w:rPr>
-                <w:color w:val="000000"/>
-                <w:kern w:val="0"/>
-              </w:rPr>
-              <w:t>路（北园路）道路工程</w:t>
+              <w:t>对福州市双湖新城北侧规划路（北园路）道路工程</w:t>
             </w:r>
             <w:r>
               <w:rPr>
@@ -1099,10 +1067,10 @@
                   <v:path o:extrusionok="f" gradientshapeok="t" o:connecttype="rect"/>
                   <o:lock v:ext="edit" aspectratio="t"/>
                 </v:shapetype>
-                <v:shape id="_x0000_i1025" type="#_x0000_t75" style="width:12.25pt;height:18.35pt" o:ole="">
+                <v:shape id="_x0000_i1025" type="#_x0000_t75" style="width:12pt;height:18pt" o:ole="">
                   <v:imagedata r:id="rId9" o:title=""/>
                 </v:shape>
-                <o:OLEObject Type="Embed" ProgID="Equation.3" ShapeID="_x0000_i1025" DrawAspect="Content" ObjectID="_1653414927" r:id="rId10"/>
+                <o:OLEObject Type="Embed" ProgID="Equation.3" ShapeID="_x0000_i1025" DrawAspect="Content" ObjectID="_1653572491" r:id="rId10"/>
               </w:object>
             </w:r>
             <w:r>
@@ -1243,7 +1211,7 @@
                 <w:szCs w:val="21"/>
               </w:rPr>
               <w:object w:dxaOrig="225" w:dyaOrig="225" w14:anchorId="0C99169B">
-                <v:shape id="_x0000_i1055" type="#_x0000_t75" alt="" style="width:65.2pt;height:35.3pt" o:ole="">
+                <v:shape id="_x0000_i1055" type="#_x0000_t75" alt="" style="width:65.25pt;height:35.25pt" o:ole="">
                   <v:imagedata r:id="rId11" o:title=""/>
                 </v:shape>
                 <w:control r:id="rId12" w:name="PZRY705" w:shapeid="_x0000_i1055"/>
@@ -1497,7 +1465,7 @@
                 <w:szCs w:val="21"/>
               </w:rPr>
               <w:object w:dxaOrig="225" w:dyaOrig="225" w14:anchorId="5FA63C83">
-                <v:shape id="_x0000_i1057" type="#_x0000_t75" alt="" style="width:65.2pt;height:35.3pt" o:ole="">
+                <v:shape id="_x0000_i1057" type="#_x0000_t75" alt="" style="width:65.25pt;height:35.25pt" o:ole="">
                   <v:imagedata r:id="rId11" o:title=""/>
                 </v:shape>
                 <w:control r:id="rId13" w:name="SHRY705" w:shapeid="_x0000_i1057"/>
@@ -1550,7 +1518,7 @@
                 <w:szCs w:val="21"/>
               </w:rPr>
               <w:object w:dxaOrig="225" w:dyaOrig="225" w14:anchorId="076C567E">
-                <v:shape id="_x0000_i1059" type="#_x0000_t75" alt="" style="width:65.2pt;height:35.3pt" o:ole="">
+                <v:shape id="_x0000_i1059" type="#_x0000_t75" alt="" style="width:65.25pt;height:35.25pt" o:ole="">
                   <v:imagedata r:id="rId11" o:title=""/>
                 </v:shape>
                 <w:control r:id="rId14" w:name="JHRY705" w:shapeid="_x0000_i1059"/>
@@ -1657,7 +1625,7 @@
                 <w:szCs w:val="21"/>
               </w:rPr>
               <w:object w:dxaOrig="225" w:dyaOrig="225" w14:anchorId="31AD8981">
-                <v:shape id="_x0000_i1061" type="#_x0000_t75" alt="" style="width:65.2pt;height:35.3pt" o:ole="">
+                <v:shape id="_x0000_i1061" type="#_x0000_t75" alt="" style="width:65.25pt;height:35.25pt" o:ole="">
                   <v:imagedata r:id="rId11" o:title=""/>
                 </v:shape>
                 <w:control r:id="rId16" w:name="TESTRY705" w:shapeid="_x0000_i1061"/>
@@ -1750,10 +1718,10 @@
                 <w:position w:val="-12"/>
               </w:rPr>
               <w:object w:dxaOrig="240" w:dyaOrig="360" w14:anchorId="6980FAAB">
-                <v:shape id="_x0000_i1034" type="#_x0000_t75" style="width:12.25pt;height:18.35pt" o:ole="">
+                <v:shape id="_x0000_i1034" type="#_x0000_t75" style="width:12pt;height:18pt" o:ole="">
                   <v:imagedata r:id="rId9" o:title=""/>
                 </v:shape>
-                <o:OLEObject Type="Embed" ProgID="Equation.3" ShapeID="_x0000_i1034" DrawAspect="Content" ObjectID="_1653414928" r:id="rId17"/>
+                <o:OLEObject Type="Embed" ProgID="Equation.3" ShapeID="_x0000_i1034" DrawAspect="Content" ObjectID="_1653572492" r:id="rId17"/>
               </w:object>
             </w:r>
             <w:r>
@@ -1794,21 +1762,7 @@
               <w:rPr>
                 <w:bCs/>
               </w:rPr>
-              <w:t>在工况</w:t>
-            </w:r>
-            <w:proofErr w:type="gramStart"/>
-            <w:r>
-              <w:rPr>
-                <w:bCs/>
-              </w:rPr>
-              <w:t>一</w:t>
-            </w:r>
-            <w:proofErr w:type="gramEnd"/>
-            <w:r>
-              <w:rPr>
-                <w:bCs/>
-              </w:rPr>
-              <w:t>荷载作用下，主梁最大实测弹性挠度值为</w:t>
+              <w:t>在工况一荷载作用下，主梁最大实测弹性挠度值为</w:t>
             </w:r>
             <w:r>
               <w:rPr>
@@ -1991,10 +1945,10 @@
                 <w:position w:val="-12"/>
               </w:rPr>
               <w:object w:dxaOrig="240" w:dyaOrig="360" w14:anchorId="141D660A">
-                <v:shape id="_x0000_i1035" type="#_x0000_t75" style="width:12.25pt;height:18.35pt" o:ole="">
+                <v:shape id="_x0000_i1035" type="#_x0000_t75" style="width:12pt;height:18pt" o:ole="">
                   <v:imagedata r:id="rId18" o:title=""/>
                 </v:shape>
-                <o:OLEObject Type="Embed" ProgID="Equation.3" ShapeID="_x0000_i1035" DrawAspect="Content" ObjectID="_1653414929" r:id="rId19"/>
+                <o:OLEObject Type="Embed" ProgID="Equation.3" ShapeID="_x0000_i1035" DrawAspect="Content" ObjectID="_1653572493" r:id="rId19"/>
               </w:object>
             </w:r>
             <w:r>
@@ -2027,10 +1981,10 @@
                 <w:position w:val="-12"/>
               </w:rPr>
               <w:object w:dxaOrig="240" w:dyaOrig="360" w14:anchorId="46E04109">
-                <v:shape id="_x0000_i1036" type="#_x0000_t75" style="width:12.25pt;height:18.35pt" o:ole="">
+                <v:shape id="_x0000_i1036" type="#_x0000_t75" style="width:12pt;height:18pt" o:ole="">
                   <v:imagedata r:id="rId9" o:title=""/>
                 </v:shape>
-                <o:OLEObject Type="Embed" ProgID="Equation.3" ShapeID="_x0000_i1036" DrawAspect="Content" ObjectID="_1653414930" r:id="rId20"/>
+                <o:OLEObject Type="Embed" ProgID="Equation.3" ShapeID="_x0000_i1036" DrawAspect="Content" ObjectID="_1653572494" r:id="rId20"/>
               </w:object>
             </w:r>
             <w:r>
@@ -2073,47 +2027,19 @@
               <w:rPr>
                 <w:bCs/>
               </w:rPr>
-              <w:t>在工况</w:t>
-            </w:r>
-            <w:proofErr w:type="gramStart"/>
+              <w:t>在工况一荷载作用下，所测主梁最大弹性应变为</w:t>
+            </w:r>
             <w:r>
               <w:rPr>
                 <w:bCs/>
               </w:rPr>
-              <w:t>一</w:t>
-            </w:r>
-            <w:proofErr w:type="gramEnd"/>
+              <w:t>15με</w:t>
+            </w:r>
             <w:r>
               <w:rPr>
                 <w:bCs/>
               </w:rPr>
-              <w:t>荷载作用下，所测主梁最大弹性应变为</w:t>
-            </w:r>
-            <w:r>
-              <w:rPr>
-                <w:bCs/>
-              </w:rPr>
-              <w:t>15με</w:t>
-            </w:r>
-            <w:r>
-              <w:rPr>
-                <w:bCs/>
-              </w:rPr>
-              <w:t>，实测控制截面</w:t>
-            </w:r>
-            <w:proofErr w:type="gramStart"/>
-            <w:r>
-              <w:rPr>
-                <w:bCs/>
-              </w:rPr>
-              <w:t>应变值</w:t>
-            </w:r>
-            <w:proofErr w:type="gramEnd"/>
-            <w:r>
-              <w:rPr>
-                <w:bCs/>
-              </w:rPr>
-              <w:t>均小于理论值，校验系数在</w:t>
+              <w:t>，实测控制截面应变值均小于理论值，校验系数在</w:t>
             </w:r>
             <w:r>
               <w:rPr>
@@ -2183,21 +2109,7 @@
               <w:rPr>
                 <w:bCs/>
               </w:rPr>
-              <w:t>，实测控制截面</w:t>
-            </w:r>
-            <w:proofErr w:type="gramStart"/>
-            <w:r>
-              <w:rPr>
-                <w:bCs/>
-              </w:rPr>
-              <w:t>应变值</w:t>
-            </w:r>
-            <w:proofErr w:type="gramEnd"/>
-            <w:r>
-              <w:rPr>
-                <w:bCs/>
-              </w:rPr>
-              <w:t>均小于理论值，校验系数在</w:t>
+              <w:t>，实测控制截面应变值均小于理论值，校验系数在</w:t>
             </w:r>
             <w:r>
               <w:rPr>
@@ -2391,29 +2303,13 @@
               <w:ind w:firstLineChars="200" w:firstLine="480"/>
             </w:pPr>
             <w:r>
-              <w:t>检测结果表明：桥梁的竖向</w:t>
-            </w:r>
-            <w:proofErr w:type="gramStart"/>
-            <w:r>
-              <w:t>一阶自振</w:t>
-            </w:r>
-            <w:proofErr w:type="gramEnd"/>
-            <w:r>
-              <w:t>频率为</w:t>
+              <w:t>检测结果表明：桥梁的竖向一阶自振频率为</w:t>
             </w:r>
             <w:r>
               <w:t>11.33Hz</w:t>
             </w:r>
             <w:r>
-              <w:t>，大于有限元分析得到的竖向</w:t>
-            </w:r>
-            <w:proofErr w:type="gramStart"/>
-            <w:r>
-              <w:t>一阶自振</w:t>
-            </w:r>
-            <w:proofErr w:type="gramEnd"/>
-            <w:r>
-              <w:t>频率</w:t>
+              <w:t>，大于有限元分析得到的竖向一阶自振频率</w:t>
             </w:r>
             <w:r>
               <w:t>(7.30Hz)</w:t>
@@ -2520,14 +2416,12 @@
               </w:rPr>
               <w:t>30km/h</w:t>
             </w:r>
-            <w:proofErr w:type="gramStart"/>
             <w:r>
               <w:rPr>
                 <w:bCs/>
               </w:rPr>
               <w:t>刹车共</w:t>
             </w:r>
-            <w:proofErr w:type="gramEnd"/>
             <w:r>
               <w:rPr>
                 <w:bCs/>
@@ -2669,7 +2563,7 @@
                 <w:szCs w:val="21"/>
               </w:rPr>
               <w:object w:dxaOrig="225" w:dyaOrig="225" w14:anchorId="242BC0FA">
-                <v:shape id="_x0000_i1063" type="#_x0000_t75" alt="" style="width:65.2pt;height:35.3pt" o:ole="">
+                <v:shape id="_x0000_i1063" type="#_x0000_t75" alt="" style="width:65.25pt;height:35.25pt" o:ole="">
                   <v:imagedata r:id="rId11" o:title=""/>
                 </v:shape>
                 <w:control r:id="rId21" w:name="Image5" w:shapeid="_x0000_i1063"/>
@@ -2722,7 +2616,7 @@
                 <w:szCs w:val="21"/>
               </w:rPr>
               <w:object w:dxaOrig="225" w:dyaOrig="225" w14:anchorId="3D96EDF8">
-                <v:shape id="_x0000_i1068" type="#_x0000_t75" alt="" style="width:65.2pt;height:35.3pt" o:ole="">
+                <v:shape id="_x0000_i1068" type="#_x0000_t75" alt="" style="width:65.25pt;height:35.25pt" o:ole="">
                   <v:imagedata r:id="rId11" o:title=""/>
                 </v:shape>
                 <w:control r:id="rId22" w:name="Image6" w:shapeid="_x0000_i1068"/>
@@ -2775,7 +2669,7 @@
                 <w:szCs w:val="21"/>
               </w:rPr>
               <w:object w:dxaOrig="225" w:dyaOrig="225" w14:anchorId="623410F1">
-                <v:shape id="_x0000_i1070" type="#_x0000_t75" alt="" style="width:65.2pt;height:35.3pt" o:ole="">
+                <v:shape id="_x0000_i1070" type="#_x0000_t75" alt="" style="width:65.25pt;height:35.25pt" o:ole="">
                   <v:imagedata r:id="rId11" o:title=""/>
                 </v:shape>
                 <w:control r:id="rId23" w:name="Image7" w:shapeid="_x0000_i1070"/>
@@ -2828,7 +2722,7 @@
                 <w:szCs w:val="21"/>
               </w:rPr>
               <w:object w:dxaOrig="225" w:dyaOrig="225" w14:anchorId="027AE331">
-                <v:shape id="_x0000_i1072" type="#_x0000_t75" alt="" style="width:65.2pt;height:35.3pt" o:ole="">
+                <v:shape id="_x0000_i1072" type="#_x0000_t75" alt="" style="width:65.25pt;height:35.25pt" o:ole="">
                   <v:imagedata r:id="rId11" o:title=""/>
                 </v:shape>
                 <w:control r:id="rId24" w:name="Image8" w:shapeid="_x0000_i1072"/>
@@ -2913,13 +2807,8 @@
                 <w:bCs/>
               </w:rPr>
             </w:pPr>
-            <w:proofErr w:type="gramStart"/>
-            <w:r>
-              <w:t>击</w:t>
-            </w:r>
-            <w:proofErr w:type="gramEnd"/>
-            <w:r>
-              <w:t>系数取值</w:t>
+            <w:r>
+              <w:t>击系数取值</w:t>
             </w:r>
             <w:r>
               <w:rPr>
@@ -2964,15 +2853,7 @@
               <w:t>综合静动载试验结果表明，</w:t>
             </w:r>
             <w:r>
-              <w:t>福州市双湖新城北</w:t>
-            </w:r>
-            <w:proofErr w:type="gramStart"/>
-            <w:r>
-              <w:t>侧规划</w:t>
-            </w:r>
-            <w:proofErr w:type="gramEnd"/>
-            <w:r>
-              <w:t>路（北园路）道路工程</w:t>
+              <w:t>福州市双湖新城北侧规划路（北园路）道路工程</w:t>
             </w:r>
             <w:r>
               <w:t>K1+240.5</w:t>
@@ -3497,7 +3378,7 @@
                 <w:szCs w:val="21"/>
               </w:rPr>
               <w:object w:dxaOrig="225" w:dyaOrig="225" w14:anchorId="3F6A8905">
-                <v:shape id="_x0000_i1074" type="#_x0000_t75" alt="" style="width:65.2pt;height:35.3pt" o:ole="">
+                <v:shape id="_x0000_i1074" type="#_x0000_t75" alt="" style="width:65.25pt;height:35.25pt" o:ole="">
                   <v:imagedata r:id="rId11" o:title=""/>
                 </v:shape>
                 <w:control r:id="rId25" w:name="Image1" w:shapeid="_x0000_i1074"/>
@@ -3550,7 +3431,7 @@
                 <w:szCs w:val="21"/>
               </w:rPr>
               <w:object w:dxaOrig="225" w:dyaOrig="225" w14:anchorId="751763D3">
-                <v:shape id="_x0000_i1076" type="#_x0000_t75" alt="" style="width:65.2pt;height:35.3pt" o:ole="">
+                <v:shape id="_x0000_i1076" type="#_x0000_t75" alt="" style="width:65.25pt;height:35.25pt" o:ole="">
                   <v:imagedata r:id="rId11" o:title=""/>
                 </v:shape>
                 <w:control r:id="rId26" w:name="Image2" w:shapeid="_x0000_i1076"/>
@@ -3603,7 +3484,7 @@
                 <w:szCs w:val="21"/>
               </w:rPr>
               <w:object w:dxaOrig="225" w:dyaOrig="225" w14:anchorId="1D5D92C9">
-                <v:shape id="_x0000_i1078" type="#_x0000_t75" alt="" style="width:65.2pt;height:35.3pt" o:ole="">
+                <v:shape id="_x0000_i1078" type="#_x0000_t75" alt="" style="width:65.25pt;height:35.25pt" o:ole="">
                   <v:imagedata r:id="rId11" o:title=""/>
                 </v:shape>
                 <w:control r:id="rId27" w:name="Image3" w:shapeid="_x0000_i1078"/>
@@ -3654,7 +3535,7 @@
                 <w:szCs w:val="21"/>
               </w:rPr>
               <w:object w:dxaOrig="225" w:dyaOrig="225" w14:anchorId="29D4E9AF">
-                <v:shape id="_x0000_i1080" type="#_x0000_t75" alt="" style="width:65.2pt;height:35.3pt" o:ole="">
+                <v:shape id="_x0000_i1080" type="#_x0000_t75" alt="" style="width:65.25pt;height:35.25pt" o:ole="">
                   <v:imagedata r:id="rId11" o:title=""/>
                 </v:shape>
                 <w:control r:id="rId28" w:name="Image4" w:shapeid="_x0000_i1080"/>
@@ -3850,21 +3731,11 @@
         <w:r>
           <w:tab/>
         </w:r>
-        <w:r>
-          <w:fldChar w:fldCharType="begin"/>
-        </w:r>
-        <w:r>
-          <w:instrText xml:space="preserve"> PAGEREF _Toc29619 </w:instrText>
-        </w:r>
-        <w:r>
-          <w:fldChar w:fldCharType="separate"/>
-        </w:r>
-        <w:r>
-          <w:t>5</w:t>
-        </w:r>
-        <w:r>
-          <w:fldChar w:fldCharType="end"/>
-        </w:r>
+        <w:fldSimple w:instr=" PAGEREF _Toc29619 ">
+          <w:r>
+            <w:t>5</w:t>
+          </w:r>
+        </w:fldSimple>
       </w:hyperlink>
     </w:p>
     <w:p>
@@ -3895,21 +3766,11 @@
         <w:r>
           <w:tab/>
         </w:r>
-        <w:r>
-          <w:fldChar w:fldCharType="begin"/>
-        </w:r>
-        <w:r>
-          <w:instrText xml:space="preserve"> PAGEREF _Toc29842 </w:instrText>
-        </w:r>
-        <w:r>
-          <w:fldChar w:fldCharType="separate"/>
-        </w:r>
-        <w:r>
-          <w:t>6</w:t>
-        </w:r>
-        <w:r>
-          <w:fldChar w:fldCharType="end"/>
-        </w:r>
+        <w:fldSimple w:instr=" PAGEREF _Toc29842 ">
+          <w:r>
+            <w:t>6</w:t>
+          </w:r>
+        </w:fldSimple>
       </w:hyperlink>
     </w:p>
     <w:p>
@@ -3940,21 +3801,11 @@
         <w:r>
           <w:tab/>
         </w:r>
-        <w:r>
-          <w:fldChar w:fldCharType="begin"/>
-        </w:r>
-        <w:r>
-          <w:instrText xml:space="preserve"> PAGEREF _Toc7827 </w:instrText>
-        </w:r>
-        <w:r>
-          <w:fldChar w:fldCharType="separate"/>
-        </w:r>
-        <w:r>
-          <w:t>6</w:t>
-        </w:r>
-        <w:r>
-          <w:fldChar w:fldCharType="end"/>
-        </w:r>
+        <w:fldSimple w:instr=" PAGEREF _Toc7827 ">
+          <w:r>
+            <w:t>6</w:t>
+          </w:r>
+        </w:fldSimple>
       </w:hyperlink>
     </w:p>
     <w:p>
@@ -3985,24 +3836,11 @@
         <w:r>
           <w:tab/>
         </w:r>
-        <w:r>
-          <w:fldChar w:fldCharType="begin"/>
-        </w:r>
-        <w:r>
-          <w:instrText xml:space="preserve"> PAGER</w:instrText>
-        </w:r>
-        <w:r>
-          <w:instrText xml:space="preserve">EF _Toc21482 </w:instrText>
-        </w:r>
-        <w:r>
-          <w:fldChar w:fldCharType="separate"/>
-        </w:r>
-        <w:r>
-          <w:t>7</w:t>
-        </w:r>
-        <w:r>
-          <w:fldChar w:fldCharType="end"/>
-        </w:r>
+        <w:fldSimple w:instr=" PAGEREF _Toc21482 ">
+          <w:r>
+            <w:t>7</w:t>
+          </w:r>
+        </w:fldSimple>
       </w:hyperlink>
     </w:p>
     <w:p>
@@ -4033,21 +3871,11 @@
         <w:r>
           <w:tab/>
         </w:r>
-        <w:r>
-          <w:fldChar w:fldCharType="begin"/>
-        </w:r>
-        <w:r>
-          <w:instrText xml:space="preserve"> PAGEREF _Toc11845 </w:instrText>
-        </w:r>
-        <w:r>
-          <w:fldChar w:fldCharType="separate"/>
-        </w:r>
-        <w:r>
-          <w:t>7</w:t>
-        </w:r>
-        <w:r>
-          <w:fldChar w:fldCharType="end"/>
-        </w:r>
+        <w:fldSimple w:instr=" PAGEREF _Toc11845 ">
+          <w:r>
+            <w:t>7</w:t>
+          </w:r>
+        </w:fldSimple>
       </w:hyperlink>
     </w:p>
     <w:p>
@@ -4143,21 +3971,11 @@
         <w:r>
           <w:tab/>
         </w:r>
-        <w:r>
-          <w:fldChar w:fldCharType="begin"/>
-        </w:r>
-        <w:r>
-          <w:instrText xml:space="preserve"> PAGEREF _Toc8850 </w:instrText>
-        </w:r>
-        <w:r>
-          <w:fldChar w:fldCharType="separate"/>
-        </w:r>
-        <w:r>
-          <w:t>8</w:t>
-        </w:r>
-        <w:r>
-          <w:fldChar w:fldCharType="end"/>
-        </w:r>
+        <w:fldSimple w:instr=" PAGEREF _Toc8850 ">
+          <w:r>
+            <w:t>8</w:t>
+          </w:r>
+        </w:fldSimple>
       </w:hyperlink>
     </w:p>
     <w:p>
@@ -4187,21 +4005,11 @@
         <w:r>
           <w:tab/>
         </w:r>
-        <w:r>
-          <w:fldChar w:fldCharType="begin"/>
-        </w:r>
-        <w:r>
-          <w:instrText xml:space="preserve"> PAGEREF _Toc29560 </w:instrText>
-        </w:r>
-        <w:r>
-          <w:fldChar w:fldCharType="separate"/>
-        </w:r>
-        <w:r>
-          <w:t>9</w:t>
-        </w:r>
-        <w:r>
-          <w:fldChar w:fldCharType="end"/>
-        </w:r>
+        <w:fldSimple w:instr=" PAGEREF _Toc29560 ">
+          <w:r>
+            <w:t>9</w:t>
+          </w:r>
+        </w:fldSimple>
       </w:hyperlink>
     </w:p>
     <w:p>
@@ -4231,21 +4039,11 @@
         <w:r>
           <w:tab/>
         </w:r>
-        <w:r>
-          <w:fldChar w:fldCharType="begin"/>
-        </w:r>
-        <w:r>
-          <w:instrText xml:space="preserve"> PAGEREF _Toc5938 </w:instrText>
-        </w:r>
-        <w:r>
-          <w:fldChar w:fldCharType="separate"/>
-        </w:r>
-        <w:r>
-          <w:t>9</w:t>
-        </w:r>
-        <w:r>
-          <w:fldChar w:fldCharType="end"/>
-        </w:r>
+        <w:fldSimple w:instr=" PAGEREF _Toc5938 ">
+          <w:r>
+            <w:t>9</w:t>
+          </w:r>
+        </w:fldSimple>
       </w:hyperlink>
     </w:p>
     <w:p>
@@ -4342,21 +4140,11 @@
         <w:r>
           <w:tab/>
         </w:r>
-        <w:r>
-          <w:fldChar w:fldCharType="begin"/>
-        </w:r>
-        <w:r>
-          <w:instrText xml:space="preserve"> PAGEREF _Toc12370 </w:instrText>
-        </w:r>
-        <w:r>
-          <w:fldChar w:fldCharType="separate"/>
-        </w:r>
-        <w:r>
-          <w:t>11</w:t>
-        </w:r>
-        <w:r>
-          <w:fldChar w:fldCharType="end"/>
-        </w:r>
+        <w:fldSimple w:instr=" PAGEREF _Toc12370 ">
+          <w:r>
+            <w:t>11</w:t>
+          </w:r>
+        </w:fldSimple>
       </w:hyperlink>
     </w:p>
     <w:p>
@@ -4387,21 +4175,11 @@
         <w:r>
           <w:tab/>
         </w:r>
-        <w:r>
-          <w:fldChar w:fldCharType="begin"/>
-        </w:r>
-        <w:r>
-          <w:instrText xml:space="preserve"> PAGEREF _Toc20381 </w:instrText>
-        </w:r>
-        <w:r>
-          <w:fldChar w:fldCharType="separate"/>
-        </w:r>
-        <w:r>
-          <w:t>13</w:t>
-        </w:r>
-        <w:r>
-          <w:fldChar w:fldCharType="end"/>
-        </w:r>
+        <w:fldSimple w:instr=" PAGEREF _Toc20381 ">
+          <w:r>
+            <w:t>13</w:t>
+          </w:r>
+        </w:fldSimple>
       </w:hyperlink>
     </w:p>
     <w:p>
@@ -4498,21 +4276,11 @@
         <w:r>
           <w:tab/>
         </w:r>
-        <w:r>
-          <w:fldChar w:fldCharType="begin"/>
-        </w:r>
-        <w:r>
-          <w:instrText xml:space="preserve"> PAGEREF _Toc12832 </w:instrText>
-        </w:r>
-        <w:r>
-          <w:fldChar w:fldCharType="separate"/>
-        </w:r>
-        <w:r>
-          <w:t>17</w:t>
-        </w:r>
-        <w:r>
-          <w:fldChar w:fldCharType="end"/>
-        </w:r>
+        <w:fldSimple w:instr=" PAGEREF _Toc12832 ">
+          <w:r>
+            <w:t>17</w:t>
+          </w:r>
+        </w:fldSimple>
       </w:hyperlink>
     </w:p>
     <w:p>
@@ -4550,21 +4318,11 @@
         <w:r>
           <w:tab/>
         </w:r>
-        <w:r>
-          <w:fldChar w:fldCharType="begin"/>
-        </w:r>
-        <w:r>
-          <w:instrText xml:space="preserve"> PAGEREF _Toc23195 </w:instrText>
-        </w:r>
-        <w:r>
-          <w:fldChar w:fldCharType="separate"/>
-        </w:r>
-        <w:r>
-          <w:t>18</w:t>
-        </w:r>
-        <w:r>
-          <w:fldChar w:fldCharType="end"/>
-        </w:r>
+        <w:fldSimple w:instr=" PAGEREF _Toc23195 ">
+          <w:r>
+            <w:t>18</w:t>
+          </w:r>
+        </w:fldSimple>
       </w:hyperlink>
     </w:p>
     <w:p>
@@ -4689,21 +4447,7 @@
         <w:rPr>
           <w:rFonts w:hint="eastAsia"/>
         </w:rPr>
-        <w:t>福州市双湖新城北</w:t>
-      </w:r>
-      <w:proofErr w:type="gramStart"/>
-      <w:r>
-        <w:rPr>
-          <w:rFonts w:hint="eastAsia"/>
-        </w:rPr>
-        <w:t>侧规划</w:t>
-      </w:r>
-      <w:proofErr w:type="gramEnd"/>
-      <w:r>
-        <w:rPr>
-          <w:rFonts w:hint="eastAsia"/>
-        </w:rPr>
-        <w:t>路（北园路）道路工程</w:t>
+        <w:t>福州市双湖新城北侧规划路（北园路）道路工程</w:t>
       </w:r>
       <w:r>
         <w:rPr>
@@ -4943,85 +4687,55 @@
         <w:rPr>
           <w:rFonts w:hint="eastAsia"/>
         </w:rPr>
-        <w:t>，</w:t>
-      </w:r>
-      <w:proofErr w:type="gramStart"/>
+        <w:t>，梁宽</w:t>
+      </w:r>
       <w:r>
         <w:rPr>
           <w:rFonts w:hint="eastAsia"/>
         </w:rPr>
-        <w:t>梁宽</w:t>
-      </w:r>
-      <w:proofErr w:type="gramEnd"/>
+        <w:t>124cm</w:t>
+      </w:r>
       <w:r>
         <w:rPr>
           <w:rFonts w:hint="eastAsia"/>
         </w:rPr>
-        <w:t>124cm</w:t>
+        <w:t>，桥面铺装为</w:t>
       </w:r>
       <w:r>
         <w:rPr>
           <w:rFonts w:hint="eastAsia"/>
         </w:rPr>
-        <w:t>，桥面铺装为</w:t>
+        <w:t>10cm C40</w:t>
       </w:r>
       <w:r>
         <w:rPr>
           <w:rFonts w:hint="eastAsia"/>
         </w:rPr>
-        <w:t>10cm C40</w:t>
+        <w:t>防水砼</w:t>
       </w:r>
       <w:r>
         <w:rPr>
           <w:rFonts w:hint="eastAsia"/>
         </w:rPr>
-        <w:t>防水</w:t>
-      </w:r>
-      <w:proofErr w:type="gramStart"/>
+        <w:t>+</w:t>
+      </w:r>
       <w:r>
         <w:rPr>
           <w:rFonts w:hint="eastAsia"/>
         </w:rPr>
-        <w:t>砼</w:t>
-      </w:r>
-      <w:proofErr w:type="gramEnd"/>
+        <w:t>防水层</w:t>
+      </w:r>
       <w:r>
         <w:rPr>
           <w:rFonts w:hint="eastAsia"/>
         </w:rPr>
-        <w:t>+</w:t>
+        <w:t>+9cm</w:t>
       </w:r>
       <w:r>
         <w:rPr>
           <w:rFonts w:hint="eastAsia"/>
         </w:rPr>
-        <w:t>防水层</w:t>
-      </w:r>
-      <w:r>
-        <w:rPr>
-          <w:rFonts w:hint="eastAsia"/>
-        </w:rPr>
-        <w:t>+9cm</w:t>
-      </w:r>
-      <w:r>
-        <w:rPr>
-          <w:rFonts w:hint="eastAsia"/>
-        </w:rPr>
-        <w:t>沥青</w:t>
-      </w:r>
-      <w:proofErr w:type="gramStart"/>
-      <w:r>
-        <w:rPr>
-          <w:rFonts w:hint="eastAsia"/>
-        </w:rPr>
-        <w:t>砼</w:t>
-      </w:r>
-      <w:proofErr w:type="gramEnd"/>
-      <w:r>
-        <w:rPr>
-          <w:rFonts w:hint="eastAsia"/>
-        </w:rPr>
-        <w:t>，左右两幅之间设沉降缝。</w:t>
+        <w:t>沥青砼，左右两幅之间设沉降缝。</w:t>
       </w:r>
     </w:p>
     <w:p>
@@ -5136,69 +4850,49 @@
       <w:r>
         <w:t xml:space="preserve"> </w:t>
       </w:r>
+      <w:fldSimple w:instr=" STYLEREF 1 \s ">
+        <w:r>
+          <w:t>1</w:t>
+        </w:r>
+      </w:fldSimple>
+      <w:r>
+        <w:rPr>
+          <w:rFonts w:hint="eastAsia"/>
+        </w:rPr>
+        <w:t>-</w:t>
+      </w:r>
+      <w:r>
+        <w:t>1</w:t>
+      </w:r>
+      <w:r>
+        <w:rPr>
+          <w:rFonts w:hint="eastAsia"/>
+        </w:rPr>
+        <w:fldChar w:fldCharType="end"/>
+      </w:r>
+      <w:r>
+        <w:t>～</w:t>
+      </w:r>
       <w:r>
         <w:fldChar w:fldCharType="begin"/>
       </w:r>
       <w:r>
-        <w:instrText xml:space="preserve"> STYLEREF 1 \s </w:instrText>
+        <w:instrText xml:space="preserve"> REF _Ref14916 \h </w:instrText>
       </w:r>
       <w:r>
         <w:fldChar w:fldCharType="separate"/>
       </w:r>
       <w:r>
-        <w:t>1</w:t>
-      </w:r>
-      <w:r>
-        <w:fldChar w:fldCharType="end"/>
-      </w:r>
-      <w:r>
-        <w:rPr>
-          <w:rFonts w:hint="eastAsia"/>
-        </w:rPr>
-        <w:t>-</w:t>
-      </w:r>
-      <w:r>
-        <w:t>1</w:t>
-      </w:r>
-      <w:r>
-        <w:rPr>
-          <w:rFonts w:hint="eastAsia"/>
-        </w:rPr>
-        <w:fldChar w:fldCharType="end"/>
-      </w:r>
-      <w:r>
-        <w:t>～</w:t>
-      </w:r>
-      <w:r>
-        <w:fldChar w:fldCharType="begin"/>
-      </w:r>
-      <w:r>
-        <w:instrText xml:space="preserve"> REF _Ref14916 \h </w:instrText>
-      </w:r>
-      <w:r>
-        <w:fldChar w:fldCharType="separate"/>
-      </w:r>
-      <w:r>
         <w:t>图</w:t>
       </w:r>
       <w:r>
         <w:t xml:space="preserve"> </w:t>
       </w:r>
-      <w:r>
-        <w:fldChar w:fldCharType="begin"/>
-      </w:r>
-      <w:r>
-        <w:instrText xml:space="preserve"> STYLEREF 1 \s </w:instrText>
-      </w:r>
-      <w:r>
-        <w:fldChar w:fldCharType="separate"/>
-      </w:r>
-      <w:r>
-        <w:t>1</w:t>
-      </w:r>
-      <w:r>
-        <w:fldChar w:fldCharType="end"/>
-      </w:r>
+      <w:fldSimple w:instr=" STYLEREF 1 \s ">
+        <w:r>
+          <w:t>1</w:t>
+        </w:r>
+      </w:fldSimple>
       <w:r>
         <w:rPr>
           <w:rFonts w:hint="eastAsia"/>
@@ -5302,21 +4996,11 @@
       <w:r>
         <w:t xml:space="preserve"> </w:t>
       </w:r>
-      <w:r>
-        <w:fldChar w:fldCharType="begin"/>
-      </w:r>
-      <w:r>
-        <w:instrText xml:space="preserve"> STYLEREF 1 \s </w:instrText>
-      </w:r>
-      <w:r>
-        <w:fldChar w:fldCharType="separate"/>
-      </w:r>
-      <w:r>
-        <w:t>1</w:t>
-      </w:r>
-      <w:r>
-        <w:fldChar w:fldCharType="end"/>
-      </w:r>
+      <w:fldSimple w:instr=" STYLEREF 1 \s ">
+        <w:r>
+          <w:t>1</w:t>
+        </w:r>
+      </w:fldSimple>
       <w:r>
         <w:rPr>
           <w:rFonts w:hint="eastAsia"/>
@@ -5441,21 +5125,11 @@
       <w:r>
         <w:t xml:space="preserve"> </w:t>
       </w:r>
-      <w:r>
-        <w:fldChar w:fldCharType="begin"/>
-      </w:r>
-      <w:r>
-        <w:instrText xml:space="preserve"> STYLEREF 1 \s </w:instrText>
-      </w:r>
-      <w:r>
-        <w:fldChar w:fldCharType="separate"/>
-      </w:r>
-      <w:r>
-        <w:t>1</w:t>
-      </w:r>
-      <w:r>
-        <w:fldChar w:fldCharType="end"/>
-      </w:r>
+      <w:fldSimple w:instr=" STYLEREF 1 \s ">
+        <w:r>
+          <w:t>1</w:t>
+        </w:r>
+      </w:fldSimple>
       <w:r>
         <w:rPr>
           <w:rFonts w:hint="eastAsia"/>
@@ -5583,21 +5257,11 @@
       <w:r>
         <w:t xml:space="preserve"> </w:t>
       </w:r>
-      <w:r>
-        <w:fldChar w:fldCharType="begin"/>
-      </w:r>
-      <w:r>
-        <w:instrText xml:space="preserve"> STYLEREF 1 \s </w:instrText>
-      </w:r>
-      <w:r>
-        <w:fldChar w:fldCharType="separate"/>
-      </w:r>
-      <w:r>
-        <w:t>1</w:t>
-      </w:r>
-      <w:r>
-        <w:fldChar w:fldCharType="end"/>
-      </w:r>
+      <w:fldSimple w:instr=" STYLEREF 1 \s ">
+        <w:r>
+          <w:t>1</w:t>
+        </w:r>
+      </w:fldSimple>
       <w:r>
         <w:rPr>
           <w:rFonts w:hint="eastAsia"/>
@@ -5704,21 +5368,11 @@
       <w:r>
         <w:t xml:space="preserve"> </w:t>
       </w:r>
-      <w:r>
-        <w:fldChar w:fldCharType="begin"/>
-      </w:r>
-      <w:r>
-        <w:instrText xml:space="preserve"> STYLEREF 1 \s </w:instrText>
-      </w:r>
-      <w:r>
-        <w:fldChar w:fldCharType="separate"/>
-      </w:r>
-      <w:r>
-        <w:t>1</w:t>
-      </w:r>
-      <w:r>
-        <w:fldChar w:fldCharType="end"/>
-      </w:r>
+      <w:fldSimple w:instr=" STYLEREF 1 \s ">
+        <w:r>
+          <w:t>1</w:t>
+        </w:r>
+      </w:fldSimple>
       <w:r>
         <w:rPr>
           <w:rFonts w:hint="eastAsia"/>
@@ -5833,21 +5487,11 @@
       <w:r>
         <w:t xml:space="preserve"> </w:t>
       </w:r>
-      <w:r>
-        <w:fldChar w:fldCharType="begin"/>
-      </w:r>
-      <w:r>
-        <w:instrText xml:space="preserve"> STYLEREF 1 \s </w:instrText>
-      </w:r>
-      <w:r>
-        <w:fldChar w:fldCharType="separate"/>
-      </w:r>
-      <w:r>
-        <w:t>1</w:t>
-      </w:r>
-      <w:r>
-        <w:fldChar w:fldCharType="end"/>
-      </w:r>
+      <w:fldSimple w:instr=" STYLEREF 1 \s ">
+        <w:r>
+          <w:t>1</w:t>
+        </w:r>
+      </w:fldSimple>
       <w:r>
         <w:rPr>
           <w:rFonts w:hint="eastAsia"/>
@@ -5885,21 +5529,11 @@
       <w:r>
         <w:t xml:space="preserve"> </w:t>
       </w:r>
-      <w:r>
-        <w:fldChar w:fldCharType="begin"/>
-      </w:r>
-      <w:r>
-        <w:instrText xml:space="preserve"> STYLEREF 1 \s </w:instrText>
-      </w:r>
-      <w:r>
-        <w:fldChar w:fldCharType="separate"/>
-      </w:r>
-      <w:r>
-        <w:t>1</w:t>
-      </w:r>
-      <w:r>
-        <w:fldChar w:fldCharType="end"/>
-      </w:r>
+      <w:fldSimple w:instr=" STYLEREF 1 \s ">
+        <w:r>
+          <w:t>1</w:t>
+        </w:r>
+      </w:fldSimple>
       <w:r>
         <w:rPr>
           <w:rFonts w:hint="eastAsia"/>
@@ -6159,13 +5793,8 @@
             <w:pPr>
               <w:jc w:val="center"/>
             </w:pPr>
-            <w:proofErr w:type="gramStart"/>
-            <w:r>
-              <w:t>振弦式</w:t>
-            </w:r>
-            <w:proofErr w:type="gramEnd"/>
-            <w:r>
-              <w:t>读数仪</w:t>
+            <w:r>
+              <w:t>振弦式读数仪</w:t>
             </w:r>
           </w:p>
         </w:tc>
@@ -7033,12 +6662,6 @@
           <w:rFonts w:ascii="楷体_GB2312" w:hAnsi="楷体_GB2312" w:cs="楷体_GB2312"/>
         </w:rPr>
       </w:pPr>
-      <w:r>
-        <w:rPr>
-          <w:rFonts w:ascii="楷体_GB2312" w:hAnsi="楷体_GB2312" w:cs="楷体_GB2312" w:hint="eastAsia"/>
-        </w:rPr>
-        <w:t>下部结构检查结果详见。</w:t>
-      </w:r>
     </w:p>
     <w:p>
       <w:pPr>
@@ -7286,21 +6909,11 @@
       <w:r>
         <w:t xml:space="preserve"> </w:t>
       </w:r>
-      <w:r>
-        <w:fldChar w:fldCharType="begin"/>
-      </w:r>
-      <w:r>
-        <w:instrText xml:space="preserve"> STYLEREF 1 \s </w:instrText>
-      </w:r>
-      <w:r>
-        <w:fldChar w:fldCharType="separate"/>
-      </w:r>
-      <w:r>
-        <w:t>3</w:t>
-      </w:r>
-      <w:r>
-        <w:fldChar w:fldCharType="end"/>
-      </w:r>
+      <w:fldSimple w:instr=" STYLEREF 1 \s ">
+        <w:r>
+          <w:t>3</w:t>
+        </w:r>
+      </w:fldSimple>
       <w:r>
         <w:rPr>
           <w:rFonts w:hint="eastAsia"/>
@@ -7357,21 +6970,11 @@
       <w:r>
         <w:t xml:space="preserve"> </w:t>
       </w:r>
-      <w:r>
-        <w:fldChar w:fldCharType="begin"/>
-      </w:r>
-      <w:r>
-        <w:instrText xml:space="preserve"> STYLEREF 1 \s </w:instrText>
-      </w:r>
-      <w:r>
-        <w:fldChar w:fldCharType="separate"/>
-      </w:r>
-      <w:r>
-        <w:t>3</w:t>
-      </w:r>
-      <w:r>
-        <w:fldChar w:fldCharType="end"/>
-      </w:r>
+      <w:fldSimple w:instr=" STYLEREF 1 \s ">
+        <w:r>
+          <w:t>3</w:t>
+        </w:r>
+      </w:fldSimple>
       <w:r>
         <w:rPr>
           <w:rFonts w:hint="eastAsia"/>
@@ -7527,21 +7130,11 @@
       <w:r>
         <w:t xml:space="preserve"> </w:t>
       </w:r>
-      <w:r>
-        <w:fldChar w:fldCharType="begin"/>
-      </w:r>
-      <w:r>
-        <w:instrText xml:space="preserve"> STYLEREF 1 \s </w:instrText>
-      </w:r>
-      <w:r>
-        <w:fldChar w:fldCharType="separate"/>
-      </w:r>
-      <w:r>
-        <w:t>3</w:t>
-      </w:r>
-      <w:r>
-        <w:fldChar w:fldCharType="end"/>
-      </w:r>
+      <w:fldSimple w:instr=" STYLEREF 1 \s ">
+        <w:r>
+          <w:t>3</w:t>
+        </w:r>
+      </w:fldSimple>
       <w:r>
         <w:rPr>
           <w:rFonts w:hint="eastAsia"/>
@@ -7599,21 +7192,11 @@
       <w:r>
         <w:t xml:space="preserve"> </w:t>
       </w:r>
-      <w:r>
-        <w:fldChar w:fldCharType="begin"/>
-      </w:r>
-      <w:r>
-        <w:instrText xml:space="preserve"> STYLEREF 1 \s </w:instrText>
-      </w:r>
-      <w:r>
-        <w:fldChar w:fldCharType="separate"/>
-      </w:r>
-      <w:r>
-        <w:t>3</w:t>
-      </w:r>
-      <w:r>
-        <w:fldChar w:fldCharType="end"/>
-      </w:r>
+      <w:fldSimple w:instr=" STYLEREF 1 \s ">
+        <w:r>
+          <w:t>3</w:t>
+        </w:r>
+      </w:fldSimple>
       <w:r>
         <w:rPr>
           <w:rFonts w:hint="eastAsia"/>
@@ -9278,10 +8861,10 @@
           <w:position w:val="-10"/>
         </w:rPr>
         <w:object w:dxaOrig="180" w:dyaOrig="340" w14:anchorId="1AAB880D">
-          <v:shape id="_x0000_i1053" type="#_x0000_t75" style="width:8.85pt;height:17pt" o:ole="">
+          <v:shape id="_x0000_i1053" type="#_x0000_t75" style="width:9pt;height:17.25pt" o:ole="">
             <v:imagedata r:id="rId37" o:title=""/>
           </v:shape>
-          <o:OLEObject Type="Embed" ProgID="Equation.3" ShapeID="_x0000_i1053" DrawAspect="Content" ObjectID="_1653414931" r:id="rId38"/>
+          <o:OLEObject Type="Embed" ProgID="Equation.3" ShapeID="_x0000_i1053" DrawAspect="Content" ObjectID="_1653572495" r:id="rId38"/>
         </w:object>
       </w:r>
       <w:r>
@@ -9289,10 +8872,10 @@
           <w:position w:val="-30"/>
         </w:rPr>
         <w:object w:dxaOrig="2980" w:dyaOrig="700" w14:anchorId="418F0FD9">
-          <v:shape id="_x0000_i1054" type="#_x0000_t75" style="width:149.45pt;height:35.3pt" o:ole="">
+          <v:shape id="_x0000_i1054" type="#_x0000_t75" style="width:149.25pt;height:35.25pt" o:ole="">
             <v:imagedata r:id="rId39" o:title=""/>
           </v:shape>
-          <o:OLEObject Type="Embed" ProgID="Equation.KSEE3" ShapeID="_x0000_i1054" DrawAspect="Content" ObjectID="_1653414932" r:id="rId40"/>
+          <o:OLEObject Type="Embed" ProgID="Equation.KSEE3" ShapeID="_x0000_i1054" DrawAspect="Content" ObjectID="_1653572496" r:id="rId40"/>
         </w:object>
       </w:r>
     </w:p>
@@ -9548,21 +9131,11 @@
       <w:r>
         <w:t xml:space="preserve"> </w:t>
       </w:r>
-      <w:r>
-        <w:fldChar w:fldCharType="begin"/>
-      </w:r>
-      <w:r>
-        <w:instrText xml:space="preserve"> STYLEREF 1 \s </w:instrText>
-      </w:r>
-      <w:r>
-        <w:fldChar w:fldCharType="separate"/>
-      </w:r>
-      <w:r>
-        <w:t>3</w:t>
-      </w:r>
-      <w:r>
-        <w:fldChar w:fldCharType="end"/>
-      </w:r>
+      <w:fldSimple w:instr=" STYLEREF 1 \s ">
+        <w:r>
+          <w:t>3</w:t>
+        </w:r>
+      </w:fldSimple>
       <w:r>
         <w:rPr>
           <w:rFonts w:hint="eastAsia"/>
@@ -9620,21 +9193,11 @@
       <w:r>
         <w:t xml:space="preserve"> </w:t>
       </w:r>
-      <w:r>
-        <w:fldChar w:fldCharType="begin"/>
-      </w:r>
-      <w:r>
-        <w:instrText xml:space="preserve"> STYLEREF 1 \s </w:instrText>
-      </w:r>
-      <w:r>
-        <w:fldChar w:fldCharType="separate"/>
-      </w:r>
-      <w:r>
-        <w:t>3</w:t>
-      </w:r>
-      <w:r>
-        <w:fldChar w:fldCharType="end"/>
-      </w:r>
+      <w:fldSimple w:instr=" STYLEREF 1 \s ">
+        <w:r>
+          <w:t>3</w:t>
+        </w:r>
+      </w:fldSimple>
       <w:r>
         <w:rPr>
           <w:rFonts w:hint="eastAsia"/>
@@ -9675,21 +9238,11 @@
       <w:r>
         <w:t xml:space="preserve"> </w:t>
       </w:r>
-      <w:r>
-        <w:fldChar w:fldCharType="begin"/>
-      </w:r>
-      <w:r>
-        <w:instrText xml:space="preserve"> STYLEREF 1 \s </w:instrText>
-      </w:r>
-      <w:r>
-        <w:fldChar w:fldCharType="separate"/>
-      </w:r>
-      <w:r>
-        <w:t>3</w:t>
-      </w:r>
-      <w:r>
-        <w:fldChar w:fldCharType="end"/>
-      </w:r>
+      <w:fldSimple w:instr=" STYLEREF 1 \s ">
+        <w:r>
+          <w:t>3</w:t>
+        </w:r>
+      </w:fldSimple>
       <w:r>
         <w:rPr>
           <w:rFonts w:hint="eastAsia"/>
@@ -10134,16 +9687,8 @@
               <w:rPr>
                 <w:rFonts w:hint="eastAsia"/>
               </w:rPr>
-              <w:t>工况</w:t>
-            </w:r>
-            <w:proofErr w:type="gramStart"/>
-            <w:r>
-              <w:rPr>
-                <w:rFonts w:hint="eastAsia"/>
-              </w:rPr>
-              <w:t>一</w:t>
-            </w:r>
-            <w:proofErr w:type="gramEnd"/>
+              <w:t>工况一</w:t>
+            </w:r>
           </w:p>
         </w:tc>
         <w:tc>
@@ -10156,38 +9701,22 @@
             <w:pPr>
               <w:jc w:val="center"/>
             </w:pPr>
-            <w:proofErr w:type="gramStart"/>
-            <w:r>
-              <w:rPr>
-                <w:rFonts w:hint="eastAsia"/>
-              </w:rPr>
-              <w:t>跨中人行道</w:t>
-            </w:r>
-            <w:proofErr w:type="gramEnd"/>
-            <w:r>
-              <w:rPr>
-                <w:rFonts w:hint="eastAsia"/>
-              </w:rPr>
-              <w:t>一侧偏载</w:t>
-            </w:r>
-          </w:p>
-          <w:p>
-            <w:pPr>
-              <w:jc w:val="center"/>
-            </w:pPr>
-            <w:proofErr w:type="gramStart"/>
-            <w:r>
-              <w:rPr>
-                <w:rFonts w:hint="eastAsia"/>
-              </w:rPr>
-              <w:t>最大正</w:t>
-            </w:r>
-            <w:proofErr w:type="gramEnd"/>
-            <w:r>
-              <w:rPr>
-                <w:rFonts w:hint="eastAsia"/>
-              </w:rPr>
-              <w:t>弯矩</w:t>
+            <w:r>
+              <w:rPr>
+                <w:rFonts w:hint="eastAsia"/>
+              </w:rPr>
+              <w:t>跨中人行道一侧偏载</w:t>
+            </w:r>
+          </w:p>
+          <w:p>
+            <w:pPr>
+              <w:jc w:val="center"/>
+            </w:pPr>
+            <w:r>
+              <w:rPr>
+                <w:rFonts w:hint="eastAsia"/>
+              </w:rPr>
+              <w:t>最大正弯矩</w:t>
             </w:r>
           </w:p>
         </w:tc>
@@ -10379,38 +9908,22 @@
             <w:pPr>
               <w:jc w:val="center"/>
             </w:pPr>
-            <w:proofErr w:type="gramStart"/>
-            <w:r>
-              <w:rPr>
-                <w:rFonts w:hint="eastAsia"/>
-              </w:rPr>
-              <w:t>跨中中央分隔带</w:t>
-            </w:r>
-            <w:proofErr w:type="gramEnd"/>
-            <w:r>
-              <w:rPr>
-                <w:rFonts w:hint="eastAsia"/>
-              </w:rPr>
-              <w:t>一侧偏载</w:t>
-            </w:r>
-          </w:p>
-          <w:p>
-            <w:pPr>
-              <w:jc w:val="center"/>
-            </w:pPr>
-            <w:proofErr w:type="gramStart"/>
-            <w:r>
-              <w:rPr>
-                <w:rFonts w:hint="eastAsia"/>
-              </w:rPr>
-              <w:t>最大正</w:t>
-            </w:r>
-            <w:proofErr w:type="gramEnd"/>
-            <w:r>
-              <w:rPr>
-                <w:rFonts w:hint="eastAsia"/>
-              </w:rPr>
-              <w:t>弯矩</w:t>
+            <w:r>
+              <w:rPr>
+                <w:rFonts w:hint="eastAsia"/>
+              </w:rPr>
+              <w:t>跨中中央分隔带一侧偏载</w:t>
+            </w:r>
+          </w:p>
+          <w:p>
+            <w:pPr>
+              <w:jc w:val="center"/>
+            </w:pPr>
+            <w:r>
+              <w:rPr>
+                <w:rFonts w:hint="eastAsia"/>
+              </w:rPr>
+              <w:t>最大正弯矩</w:t>
             </w:r>
           </w:p>
         </w:tc>
@@ -10564,23 +10077,7 @@
           <w:rFonts w:ascii="楷体_GB2312" w:hAnsi="宋体" w:hint="eastAsia"/>
           <w:szCs w:val="24"/>
         </w:rPr>
-        <w:t>工况</w:t>
-      </w:r>
-      <w:proofErr w:type="gramStart"/>
-      <w:r>
-        <w:rPr>
-          <w:rFonts w:ascii="楷体_GB2312" w:hAnsi="宋体" w:hint="eastAsia"/>
-          <w:szCs w:val="24"/>
-        </w:rPr>
-        <w:t>一</w:t>
-      </w:r>
-      <w:proofErr w:type="gramEnd"/>
-      <w:r>
-        <w:rPr>
-          <w:rFonts w:ascii="楷体_GB2312" w:hAnsi="宋体" w:hint="eastAsia"/>
-          <w:szCs w:val="24"/>
-        </w:rPr>
-        <w:t>车辆布置图（单位：cm）</w:t>
+        <w:t>工况一车辆布置图（单位：cm）</w:t>
       </w:r>
     </w:p>
     <w:p>
@@ -10650,21 +10147,11 @@
       <w:r>
         <w:t xml:space="preserve"> </w:t>
       </w:r>
-      <w:r>
-        <w:fldChar w:fldCharType="begin"/>
-      </w:r>
-      <w:r>
-        <w:instrText xml:space="preserve"> STYLEREF 1 \s </w:instrText>
-      </w:r>
-      <w:r>
-        <w:fldChar w:fldCharType="separate"/>
-      </w:r>
-      <w:r>
-        <w:t>3</w:t>
-      </w:r>
-      <w:r>
-        <w:fldChar w:fldCharType="end"/>
-      </w:r>
+      <w:fldSimple w:instr=" STYLEREF 1 \s ">
+        <w:r>
+          <w:t>3</w:t>
+        </w:r>
+      </w:fldSimple>
       <w:r>
         <w:rPr>
           <w:rFonts w:hint="eastAsia"/>
@@ -10722,23 +10209,7 @@
           <w:rFonts w:ascii="楷体_GB2312" w:hAnsi="宋体" w:hint="eastAsia"/>
           <w:szCs w:val="24"/>
         </w:rPr>
-        <w:t>工况</w:t>
-      </w:r>
-      <w:proofErr w:type="gramStart"/>
-      <w:r>
-        <w:rPr>
-          <w:rFonts w:ascii="楷体_GB2312" w:hAnsi="宋体" w:hint="eastAsia"/>
-          <w:szCs w:val="24"/>
-        </w:rPr>
-        <w:t>二车辆</w:t>
-      </w:r>
-      <w:proofErr w:type="gramEnd"/>
-      <w:r>
-        <w:rPr>
-          <w:rFonts w:ascii="楷体_GB2312" w:hAnsi="宋体" w:hint="eastAsia"/>
-          <w:szCs w:val="24"/>
-        </w:rPr>
-        <w:t>布置图（单位：cm）</w:t>
+        <w:t>工况二车辆布置图（单位：cm）</w:t>
       </w:r>
     </w:p>
     <w:p>
@@ -10828,49 +10299,33 @@
           <w:rFonts w:ascii="楷体_GB2312" w:hint="eastAsia"/>
           <w:bCs/>
         </w:rPr>
-        <w:t>主梁挠度测试采用水准仪观测。挠度测试截面位于试验跨</w:t>
-      </w:r>
-      <w:proofErr w:type="gramStart"/>
+        <w:t>主梁挠度测试采用水准仪观测。挠度测试截面位于试验跨跨中截面。截面测点布置及编号如</w:t>
+      </w:r>
       <w:r>
         <w:rPr>
           <w:rFonts w:ascii="楷体_GB2312" w:hint="eastAsia"/>
           <w:bCs/>
         </w:rPr>
-        <w:t>跨</w:t>
-      </w:r>
-      <w:proofErr w:type="gramEnd"/>
+        <w:fldChar w:fldCharType="begin"/>
+      </w:r>
       <w:r>
         <w:rPr>
           <w:rFonts w:ascii="楷体_GB2312" w:hint="eastAsia"/>
           <w:bCs/>
         </w:rPr>
-        <w:t>中截面。截面测点布置及编号如</w:t>
+        <w:instrText xml:space="preserve"> REF _Ref5467 \h </w:instrText>
       </w:r>
       <w:r>
         <w:rPr>
           <w:rFonts w:ascii="楷体_GB2312" w:hint="eastAsia"/>
           <w:bCs/>
         </w:rPr>
-        <w:fldChar w:fldCharType="begin"/>
       </w:r>
       <w:r>
         <w:rPr>
           <w:rFonts w:ascii="楷体_GB2312" w:hint="eastAsia"/>
           <w:bCs/>
         </w:rPr>
-        <w:instrText xml:space="preserve"> REF _Ref5467 \h </w:instrText>
-      </w:r>
-      <w:r>
-        <w:rPr>
-          <w:rFonts w:ascii="楷体_GB2312" w:hint="eastAsia"/>
-          <w:bCs/>
-        </w:rPr>
-      </w:r>
-      <w:r>
-        <w:rPr>
-          <w:rFonts w:ascii="楷体_GB2312" w:hint="eastAsia"/>
-          <w:bCs/>
-        </w:rPr>
         <w:fldChar w:fldCharType="separate"/>
       </w:r>
       <w:r>
@@ -10879,21 +10334,11 @@
       <w:r>
         <w:t xml:space="preserve"> </w:t>
       </w:r>
-      <w:r>
-        <w:fldChar w:fldCharType="begin"/>
-      </w:r>
-      <w:r>
-        <w:instrText xml:space="preserve"> STYLEREF 1 \s </w:instrText>
-      </w:r>
-      <w:r>
-        <w:fldChar w:fldCharType="separate"/>
-      </w:r>
-      <w:r>
-        <w:t>3</w:t>
-      </w:r>
-      <w:r>
-        <w:fldChar w:fldCharType="end"/>
-      </w:r>
+      <w:fldSimple w:instr=" STYLEREF 1 \s ">
+        <w:r>
+          <w:t>3</w:t>
+        </w:r>
+      </w:fldSimple>
       <w:r>
         <w:t>-3</w:t>
       </w:r>
@@ -10972,21 +10417,11 @@
       <w:r>
         <w:t xml:space="preserve"> </w:t>
       </w:r>
-      <w:r>
-        <w:fldChar w:fldCharType="begin"/>
-      </w:r>
-      <w:r>
-        <w:instrText xml:space="preserve"> STYLEREF 1 \s </w:instrText>
-      </w:r>
-      <w:r>
-        <w:fldChar w:fldCharType="separate"/>
-      </w:r>
-      <w:r>
-        <w:t>3</w:t>
-      </w:r>
-      <w:r>
-        <w:fldChar w:fldCharType="end"/>
-      </w:r>
+      <w:fldSimple w:instr=" STYLEREF 1 \s ">
+        <w:r>
+          <w:t>3</w:t>
+        </w:r>
+      </w:fldSimple>
       <w:r>
         <w:t>-</w:t>
       </w:r>
@@ -11053,77 +10488,45 @@
         <w:jc w:val="left"/>
       </w:pPr>
       <w:r>
-        <w:t>应变测试采用</w:t>
-      </w:r>
-      <w:proofErr w:type="gramStart"/>
-      <w:r>
-        <w:t>振弦式</w:t>
-      </w:r>
-      <w:proofErr w:type="gramEnd"/>
-      <w:r>
-        <w:t>应变计</w:t>
-      </w:r>
-      <w:proofErr w:type="gramStart"/>
-      <w:r>
-        <w:t>以及振弦读数</w:t>
-      </w:r>
-      <w:proofErr w:type="gramEnd"/>
-      <w:r>
-        <w:t>仪，应变测试截面</w:t>
+        <w:t>应变测试采用振弦式应变计以及振弦读数仪，应变测试截面</w:t>
       </w:r>
       <w:r>
         <w:rPr>
           <w:rFonts w:ascii="楷体_GB2312" w:hint="eastAsia"/>
           <w:bCs/>
         </w:rPr>
-        <w:t>位于试验跨</w:t>
-      </w:r>
-      <w:proofErr w:type="gramStart"/>
-      <w:r>
-        <w:rPr>
-          <w:rFonts w:ascii="楷体_GB2312" w:hint="eastAsia"/>
+        <w:t>位于试验跨跨中截面</w:t>
+      </w:r>
+      <w:r>
+        <w:t>，</w:t>
+      </w:r>
+      <w:r>
+        <w:rPr>
           <w:bCs/>
         </w:rPr>
-        <w:t>跨</w:t>
-      </w:r>
-      <w:proofErr w:type="gramEnd"/>
-      <w:r>
-        <w:rPr>
-          <w:rFonts w:ascii="楷体_GB2312" w:hint="eastAsia"/>
+        <w:t>截面测点布置及编号如</w:t>
+      </w:r>
+      <w:r>
+        <w:rPr>
           <w:bCs/>
         </w:rPr>
-        <w:t>中截面</w:t>
-      </w:r>
-      <w:r>
-        <w:t>，</w:t>
+        <w:fldChar w:fldCharType="begin"/>
       </w:r>
       <w:r>
         <w:rPr>
           <w:bCs/>
         </w:rPr>
-        <w:t>截面测点布置及编号如</w:t>
+        <w:instrText xml:space="preserve"> REF _Ref10084 \h </w:instrText>
       </w:r>
       <w:r>
         <w:rPr>
           <w:bCs/>
         </w:rPr>
-        <w:fldChar w:fldCharType="begin"/>
       </w:r>
       <w:r>
         <w:rPr>
           <w:bCs/>
         </w:rPr>
-        <w:instrText xml:space="preserve"> REF _Ref10084 \h </w:instrText>
-      </w:r>
-      <w:r>
-        <w:rPr>
-          <w:bCs/>
-        </w:rPr>
-      </w:r>
-      <w:r>
-        <w:rPr>
-          <w:bCs/>
-        </w:rPr>
         <w:fldChar w:fldCharType="separate"/>
       </w:r>
       <w:r>
@@ -11132,21 +10535,11 @@
       <w:r>
         <w:t xml:space="preserve"> </w:t>
       </w:r>
-      <w:r>
-        <w:fldChar w:fldCharType="begin"/>
-      </w:r>
-      <w:r>
-        <w:instrText xml:space="preserve"> STYLEREF 1 \s </w:instrText>
-      </w:r>
-      <w:r>
-        <w:fldChar w:fldCharType="separate"/>
-      </w:r>
-      <w:r>
-        <w:t>3</w:t>
-      </w:r>
-      <w:r>
-        <w:fldChar w:fldCharType="end"/>
-      </w:r>
+      <w:fldSimple w:instr=" STYLEREF 1 \s ">
+        <w:r>
+          <w:t>3</w:t>
+        </w:r>
+      </w:fldSimple>
       <w:r>
         <w:t>-4</w:t>
       </w:r>
@@ -11223,21 +10616,11 @@
       <w:r>
         <w:t xml:space="preserve"> </w:t>
       </w:r>
-      <w:r>
-        <w:fldChar w:fldCharType="begin"/>
-      </w:r>
-      <w:r>
-        <w:instrText xml:space="preserve"> STYLEREF 1 \s </w:instrText>
-      </w:r>
-      <w:r>
-        <w:fldChar w:fldCharType="separate"/>
-      </w:r>
-      <w:r>
-        <w:t>3</w:t>
-      </w:r>
-      <w:r>
-        <w:fldChar w:fldCharType="end"/>
-      </w:r>
+      <w:fldSimple w:instr=" STYLEREF 1 \s ">
+        <w:r>
+          <w:t>3</w:t>
+        </w:r>
+      </w:fldSimple>
       <w:r>
         <w:t>-</w:t>
       </w:r>
@@ -11348,49 +10731,7 @@
         <w:rPr>
           <w:rFonts w:ascii="楷体_GB2312" w:hint="eastAsia"/>
         </w:rPr>
-        <w:t>按工况分级加载原则，加载时先进行工况</w:t>
-      </w:r>
-      <w:proofErr w:type="gramStart"/>
-      <w:r>
-        <w:rPr>
-          <w:rFonts w:ascii="楷体_GB2312" w:hint="eastAsia"/>
-        </w:rPr>
-        <w:t>一</w:t>
-      </w:r>
-      <w:proofErr w:type="gramEnd"/>
-      <w:r>
-        <w:rPr>
-          <w:rFonts w:ascii="楷体_GB2312" w:hint="eastAsia"/>
-        </w:rPr>
-        <w:t>一级加载，待加载稳定后，</w:t>
-      </w:r>
-      <w:proofErr w:type="gramStart"/>
-      <w:r>
-        <w:rPr>
-          <w:rFonts w:ascii="楷体_GB2312" w:hint="eastAsia"/>
-        </w:rPr>
-        <w:t>测读控制</w:t>
-      </w:r>
-      <w:proofErr w:type="gramEnd"/>
-      <w:r>
-        <w:rPr>
-          <w:rFonts w:ascii="楷体_GB2312" w:hint="eastAsia"/>
-        </w:rPr>
-        <w:t>截面主要测点应变和挠度，并观察重点部位工作现状；满足试验控制标准后，继续下级加载，直至满载，稳定后检测应变及挠度的发展情况，读数完毕后，</w:t>
-      </w:r>
-      <w:proofErr w:type="gramStart"/>
-      <w:r>
-        <w:rPr>
-          <w:rFonts w:ascii="楷体_GB2312" w:hint="eastAsia"/>
-        </w:rPr>
-        <w:t>加载车</w:t>
-      </w:r>
-      <w:proofErr w:type="gramEnd"/>
-      <w:r>
-        <w:rPr>
-          <w:rFonts w:ascii="楷体_GB2312" w:hint="eastAsia"/>
-        </w:rPr>
-        <w:t>退出桥跨，待桥梁恢复变形稳定后，进行读数，检测应变及挠度的恢复情况。按照同前所述步骤进行其余工况加载，并量测各测试项目。</w:t>
+        <w:t>按工况分级加载原则，加载时先进行工况一一级加载，待加载稳定后，测读控制截面主要测点应变和挠度，并观察重点部位工作现状；满足试验控制标准后，继续下级加载，直至满载，稳定后检测应变及挠度的发展情况，读数完毕后，加载车退出桥跨，待桥梁恢复变形稳定后，进行读数，检测应变及挠度的恢复情况。按照同前所述步骤进行其余工况加载，并量测各测试项目。</w:t>
       </w:r>
       <w:r>
         <w:rPr>
@@ -11458,21 +10799,7 @@
         <w:rPr>
           <w:b/>
         </w:rPr>
-        <w:t>工况</w:t>
-      </w:r>
-      <w:proofErr w:type="gramStart"/>
-      <w:r>
-        <w:rPr>
-          <w:b/>
-        </w:rPr>
-        <w:t>一</w:t>
-      </w:r>
-      <w:proofErr w:type="gramEnd"/>
-      <w:r>
-        <w:rPr>
-          <w:b/>
-        </w:rPr>
-        <w:t>测试结果</w:t>
+        <w:t>工况一测试结果</w:t>
       </w:r>
       <w:bookmarkEnd w:id="183"/>
       <w:bookmarkEnd w:id="184"/>
@@ -11511,33 +10838,74 @@
         <w:rPr>
           <w:rFonts w:hint="eastAsia"/>
         </w:rPr>
-        <w:t>工况</w:t>
-      </w:r>
-      <w:proofErr w:type="gramStart"/>
+        <w:t>工况一主梁挠度检测结果详见</w:t>
+      </w:r>
       <w:r>
         <w:rPr>
           <w:rFonts w:hint="eastAsia"/>
         </w:rPr>
-        <w:t>一</w:t>
-      </w:r>
-      <w:proofErr w:type="gramEnd"/>
+        <w:fldChar w:fldCharType="begin"/>
+      </w:r>
       <w:r>
         <w:rPr>
           <w:rFonts w:hint="eastAsia"/>
         </w:rPr>
-        <w:t>主梁挠度检测结果详见</w:t>
+        <w:instrText xml:space="preserve"> REF _Ref23682 \h </w:instrText>
       </w:r>
       <w:r>
         <w:rPr>
           <w:rFonts w:hint="eastAsia"/>
         </w:rPr>
+      </w:r>
+      <w:r>
+        <w:rPr>
+          <w:rFonts w:hint="eastAsia"/>
+        </w:rPr>
+        <w:fldChar w:fldCharType="separate"/>
+      </w:r>
+      <w:r>
+        <w:t>表</w:t>
+      </w:r>
+      <w:r>
+        <w:t xml:space="preserve"> </w:t>
+      </w:r>
+      <w:fldSimple w:instr=" STYLEREF 1 \s ">
+        <w:r>
+          <w:t>3</w:t>
+        </w:r>
+      </w:fldSimple>
+      <w:r>
+        <w:rPr>
+          <w:rFonts w:hint="eastAsia"/>
+        </w:rPr>
+        <w:t>-</w:t>
+      </w:r>
+      <w:r>
+        <w:t>3</w:t>
+      </w:r>
+      <w:r>
+        <w:rPr>
+          <w:rFonts w:hint="eastAsia"/>
+        </w:rPr>
+        <w:fldChar w:fldCharType="end"/>
+      </w:r>
+      <w:r>
+        <w:rPr>
+          <w:rFonts w:hint="eastAsia"/>
+        </w:rPr>
+        <w:t>，挠度实测值与理论计算值的关系曲线详见</w:t>
+      </w:r>
+      <w:r>
+        <w:rPr>
+          <w:rFonts w:hint="eastAsia"/>
+        </w:rPr>
         <w:fldChar w:fldCharType="begin"/>
       </w:r>
       <w:r>
         <w:rPr>
           <w:rFonts w:hint="eastAsia"/>
         </w:rPr>
-        <w:instrText xml:space="preserve"> REF _Ref23682 \h </w:instrText>
+        <w:instrText xml:space="preserve"> REF _Ref10814 \h </w:instrText>
       </w:r>
       <w:r>
         <w:rPr>
@@ -11551,94 +10919,16 @@
         <w:fldChar w:fldCharType="separate"/>
       </w:r>
       <w:r>
-        <w:t>表</w:t>
+        <w:t>图</w:t>
       </w:r>
       <w:r>
         <w:t xml:space="preserve"> </w:t>
       </w:r>
-      <w:r>
-        <w:fldChar w:fldCharType="begin"/>
-      </w:r>
-      <w:r>
-        <w:instrText xml:space="preserve"> STYLEREF </w:instrText>
-      </w:r>
-      <w:r>
-        <w:instrText xml:space="preserve">1 \s </w:instrText>
-      </w:r>
-      <w:r>
-        <w:fldChar w:fldCharType="separate"/>
-      </w:r>
-      <w:r>
-        <w:t>3</w:t>
-      </w:r>
-      <w:r>
-        <w:fldChar w:fldCharType="end"/>
-      </w:r>
-      <w:r>
-        <w:rPr>
-          <w:rFonts w:hint="eastAsia"/>
-        </w:rPr>
-        <w:t>-</w:t>
-      </w:r>
-      <w:r>
-        <w:t>3</w:t>
-      </w:r>
-      <w:r>
-        <w:rPr>
-          <w:rFonts w:hint="eastAsia"/>
-        </w:rPr>
-        <w:fldChar w:fldCharType="end"/>
-      </w:r>
-      <w:r>
-        <w:rPr>
-          <w:rFonts w:hint="eastAsia"/>
-        </w:rPr>
-        <w:t>，挠度实测值与理论计算值的关系曲线详见</w:t>
-      </w:r>
-      <w:r>
-        <w:rPr>
-          <w:rFonts w:hint="eastAsia"/>
-        </w:rPr>
-        <w:fldChar w:fldCharType="begin"/>
-      </w:r>
-      <w:r>
-        <w:rPr>
-          <w:rFonts w:hint="eastAsia"/>
-        </w:rPr>
-        <w:instrText xml:space="preserve"> REF _Ref10814 \h </w:instrText>
-      </w:r>
-      <w:r>
-        <w:rPr>
-          <w:rFonts w:hint="eastAsia"/>
-        </w:rPr>
-      </w:r>
-      <w:r>
-        <w:rPr>
-          <w:rFonts w:hint="eastAsia"/>
-        </w:rPr>
-        <w:fldChar w:fldCharType="separate"/>
-      </w:r>
-      <w:r>
-        <w:t>图</w:t>
-      </w:r>
-      <w:r>
-        <w:t xml:space="preserve"> </w:t>
-      </w:r>
-      <w:r>
-        <w:fldChar w:fldCharType="begin"/>
-      </w:r>
-      <w:r>
-        <w:instrText xml:space="preserve"> STYLEREF 1 \s </w:instrText>
-      </w:r>
-      <w:r>
-        <w:fldChar w:fldCharType="separate"/>
-      </w:r>
-      <w:r>
-        <w:t>3</w:t>
-      </w:r>
-      <w:r>
-        <w:fldChar w:fldCharType="end"/>
-      </w:r>
+      <w:fldSimple w:instr=" STYLEREF 1 \s ">
+        <w:r>
+          <w:t>3</w:t>
+        </w:r>
+      </w:fldSimple>
       <w:r>
         <w:rPr>
           <w:rFonts w:hint="eastAsia"/>
@@ -11714,11 +11004,28 @@
       <w:r>
         <w:t xml:space="preserve"> </w:t>
       </w:r>
+      <w:fldSimple w:instr=" STYLEREF 1 \s ">
+        <w:r>
+          <w:t>3</w:t>
+        </w:r>
+      </w:fldSimple>
+      <w:r>
+        <w:rPr>
+          <w:rFonts w:hint="eastAsia"/>
+        </w:rPr>
+        <w:t>-</w:t>
+      </w:r>
       <w:r>
         <w:fldChar w:fldCharType="begin"/>
       </w:r>
       <w:r>
-        <w:instrText xml:space="preserve"> STYLEREF 1 \s </w:instrText>
+        <w:instrText xml:space="preserve"> SEQ </w:instrText>
+      </w:r>
+      <w:r>
+        <w:instrText>表</w:instrText>
+      </w:r>
+      <w:r>
+        <w:instrText xml:space="preserve"> \* ARABIC \s 1 </w:instrText>
       </w:r>
       <w:r>
         <w:fldChar w:fldCharType="separate"/>
@@ -11729,33 +11036,6 @@
       <w:r>
         <w:fldChar w:fldCharType="end"/>
       </w:r>
-      <w:r>
-        <w:rPr>
-          <w:rFonts w:hint="eastAsia"/>
-        </w:rPr>
-        <w:t>-</w:t>
-      </w:r>
-      <w:r>
-        <w:fldChar w:fldCharType="begin"/>
-      </w:r>
-      <w:r>
-        <w:instrText xml:space="preserve"> SEQ </w:instrText>
-      </w:r>
-      <w:r>
-        <w:instrText>表</w:instrText>
-      </w:r>
-      <w:r>
-        <w:instrText xml:space="preserve"> \* ARABIC \s 1 </w:instrText>
-      </w:r>
-      <w:r>
-        <w:fldChar w:fldCharType="separate"/>
-      </w:r>
-      <w:r>
-        <w:t>3</w:t>
-      </w:r>
-      <w:r>
-        <w:fldChar w:fldCharType="end"/>
-      </w:r>
       <w:bookmarkEnd w:id="192"/>
       <w:r>
         <w:rPr>
@@ -11767,21 +11047,7 @@
         <w:rPr>
           <w:rFonts w:cs="Times New Roman" w:hint="eastAsia"/>
         </w:rPr>
-        <w:t>工况</w:t>
-      </w:r>
-      <w:proofErr w:type="gramStart"/>
-      <w:r>
-        <w:rPr>
-          <w:rFonts w:cs="Times New Roman" w:hint="eastAsia"/>
-        </w:rPr>
-        <w:t>一</w:t>
-      </w:r>
-      <w:proofErr w:type="gramEnd"/>
-      <w:r>
-        <w:rPr>
-          <w:rFonts w:cs="Times New Roman" w:hint="eastAsia"/>
-        </w:rPr>
-        <w:t>挠度检测结果汇总表</w:t>
+        <w:t>工况一挠度检测结果汇总表</w:t>
       </w:r>
     </w:p>
     <w:tbl>
@@ -12583,48 +11849,38 @@
       <w:r>
         <w:t xml:space="preserve"> </w:t>
       </w:r>
+      <w:fldSimple w:instr=" STYLEREF 1 \s ">
+        <w:r>
+          <w:t>3</w:t>
+        </w:r>
+      </w:fldSimple>
+      <w:r>
+        <w:rPr>
+          <w:rFonts w:hint="eastAsia"/>
+        </w:rPr>
+        <w:t>-</w:t>
+      </w:r>
       <w:r>
         <w:fldChar w:fldCharType="begin"/>
       </w:r>
       <w:r>
-        <w:instrText xml:space="preserve"> STYLEREF 1 \s </w:instrText>
+        <w:instrText xml:space="preserve"> SEQ </w:instrText>
+      </w:r>
+      <w:r>
+        <w:instrText>图</w:instrText>
+      </w:r>
+      <w:r>
+        <w:instrText xml:space="preserve"> \* ARABIC \s 1 </w:instrText>
       </w:r>
       <w:r>
         <w:fldChar w:fldCharType="separate"/>
       </w:r>
       <w:r>
-        <w:t>3</w:t>
+        <w:t>5</w:t>
       </w:r>
       <w:r>
         <w:fldChar w:fldCharType="end"/>
       </w:r>
-      <w:r>
-        <w:rPr>
-          <w:rFonts w:hint="eastAsia"/>
-        </w:rPr>
-        <w:t>-</w:t>
-      </w:r>
-      <w:r>
-        <w:fldChar w:fldCharType="begin"/>
-      </w:r>
-      <w:r>
-        <w:instrText xml:space="preserve"> SEQ </w:instrText>
-      </w:r>
-      <w:r>
-        <w:instrText>图</w:instrText>
-      </w:r>
-      <w:r>
-        <w:instrText xml:space="preserve"> \* ARABIC \s 1 </w:instrText>
-      </w:r>
-      <w:r>
-        <w:fldChar w:fldCharType="separate"/>
-      </w:r>
-      <w:r>
-        <w:t>5</w:t>
-      </w:r>
-      <w:r>
-        <w:fldChar w:fldCharType="end"/>
-      </w:r>
       <w:bookmarkEnd w:id="193"/>
       <w:r>
         <w:rPr>
@@ -12636,21 +11892,7 @@
         <w:rPr>
           <w:rFonts w:cs="Times New Roman" w:hint="eastAsia"/>
         </w:rPr>
-        <w:t>工况</w:t>
-      </w:r>
-      <w:proofErr w:type="gramStart"/>
-      <w:r>
-        <w:rPr>
-          <w:rFonts w:cs="Times New Roman" w:hint="eastAsia"/>
-        </w:rPr>
-        <w:t>一</w:t>
-      </w:r>
-      <w:proofErr w:type="gramEnd"/>
-      <w:r>
-        <w:rPr>
-          <w:rFonts w:cs="Times New Roman" w:hint="eastAsia"/>
-        </w:rPr>
-        <w:t>挠度实测值与理论计算值的关系曲线</w:t>
+        <w:t>工况一挠度实测值与理论计算值的关系曲线</w:t>
       </w:r>
     </w:p>
     <w:p>
@@ -12676,33 +11918,74 @@
         <w:rPr>
           <w:rFonts w:hint="eastAsia"/>
         </w:rPr>
-        <w:t>工况</w:t>
-      </w:r>
-      <w:proofErr w:type="gramStart"/>
+        <w:t>工况一测试截面测点应变检测结果详见</w:t>
+      </w:r>
       <w:r>
         <w:rPr>
           <w:rFonts w:hint="eastAsia"/>
         </w:rPr>
-        <w:t>一</w:t>
-      </w:r>
-      <w:proofErr w:type="gramEnd"/>
+        <w:fldChar w:fldCharType="begin"/>
+      </w:r>
       <w:r>
         <w:rPr>
           <w:rFonts w:hint="eastAsia"/>
         </w:rPr>
-        <w:t>测试截面测点应变检测结果详见</w:t>
+        <w:instrText xml:space="preserve"> REF _Ref29764 \h </w:instrText>
       </w:r>
       <w:r>
         <w:rPr>
           <w:rFonts w:hint="eastAsia"/>
         </w:rPr>
+      </w:r>
+      <w:r>
+        <w:rPr>
+          <w:rFonts w:hint="eastAsia"/>
+        </w:rPr>
+        <w:fldChar w:fldCharType="separate"/>
+      </w:r>
+      <w:r>
+        <w:t>表</w:t>
+      </w:r>
+      <w:r>
+        <w:t xml:space="preserve"> </w:t>
+      </w:r>
+      <w:fldSimple w:instr=" STYLEREF 1 \s ">
+        <w:r>
+          <w:t>3</w:t>
+        </w:r>
+      </w:fldSimple>
+      <w:r>
+        <w:rPr>
+          <w:rFonts w:hint="eastAsia"/>
+        </w:rPr>
+        <w:t>-</w:t>
+      </w:r>
+      <w:r>
+        <w:t>4</w:t>
+      </w:r>
+      <w:r>
+        <w:rPr>
+          <w:rFonts w:hint="eastAsia"/>
+        </w:rPr>
+        <w:fldChar w:fldCharType="end"/>
+      </w:r>
+      <w:r>
+        <w:rPr>
+          <w:rFonts w:hint="eastAsia"/>
+        </w:rPr>
+        <w:t>，应变实测值与理论计算值的关系曲线详见</w:t>
+      </w:r>
+      <w:r>
+        <w:rPr>
+          <w:rFonts w:hint="eastAsia"/>
+        </w:rPr>
         <w:fldChar w:fldCharType="begin"/>
       </w:r>
       <w:r>
         <w:rPr>
           <w:rFonts w:hint="eastAsia"/>
         </w:rPr>
-        <w:instrText xml:space="preserve"> REF _Ref29764 \h </w:instrText>
+        <w:instrText xml:space="preserve"> REF _Ref2683 \h </w:instrText>
       </w:r>
       <w:r>
         <w:rPr>
@@ -12716,91 +11999,16 @@
         <w:fldChar w:fldCharType="separate"/>
       </w:r>
       <w:r>
-        <w:t>表</w:t>
+        <w:t>图</w:t>
       </w:r>
       <w:r>
         <w:t xml:space="preserve"> </w:t>
       </w:r>
-      <w:r>
-        <w:fldChar w:fldCharType="begin"/>
-      </w:r>
-      <w:r>
-        <w:instrText xml:space="preserve"> STYLEREF 1 \s </w:instrText>
-      </w:r>
-      <w:r>
-        <w:fldChar w:fldCharType="separate"/>
-      </w:r>
-      <w:r>
-        <w:t>3</w:t>
-      </w:r>
-      <w:r>
-        <w:fldChar w:fldCharType="end"/>
-      </w:r>
-      <w:r>
-        <w:rPr>
-          <w:rFonts w:hint="eastAsia"/>
-        </w:rPr>
-        <w:t>-</w:t>
-      </w:r>
-      <w:r>
-        <w:t>4</w:t>
-      </w:r>
-      <w:r>
-        <w:rPr>
-          <w:rFonts w:hint="eastAsia"/>
-        </w:rPr>
-        <w:fldChar w:fldCharType="end"/>
-      </w:r>
-      <w:r>
-        <w:rPr>
-          <w:rFonts w:hint="eastAsia"/>
-        </w:rPr>
-        <w:t>，应变实测值与理论计算值的关系曲线详见</w:t>
-      </w:r>
-      <w:r>
-        <w:rPr>
-          <w:rFonts w:hint="eastAsia"/>
-        </w:rPr>
-        <w:fldChar w:fldCharType="begin"/>
-      </w:r>
-      <w:r>
-        <w:rPr>
-          <w:rFonts w:hint="eastAsia"/>
-        </w:rPr>
-        <w:instrText xml:space="preserve"> REF _Ref2683 \h </w:instrText>
-      </w:r>
-      <w:r>
-        <w:rPr>
-          <w:rFonts w:hint="eastAsia"/>
-        </w:rPr>
-      </w:r>
-      <w:r>
-        <w:rPr>
-          <w:rFonts w:hint="eastAsia"/>
-        </w:rPr>
-        <w:fldChar w:fldCharType="separate"/>
-      </w:r>
-      <w:r>
-        <w:t>图</w:t>
-      </w:r>
-      <w:r>
-        <w:t xml:space="preserve"> </w:t>
-      </w:r>
-      <w:r>
-        <w:fldChar w:fldCharType="begin"/>
-      </w:r>
-      <w:r>
-        <w:instrText xml:space="preserve"> STYLEREF 1 \s </w:instrText>
-      </w:r>
-      <w:r>
-        <w:fldChar w:fldCharType="separate"/>
-      </w:r>
-      <w:r>
-        <w:t>3</w:t>
-      </w:r>
-      <w:r>
-        <w:fldChar w:fldCharType="end"/>
-      </w:r>
+      <w:fldSimple w:instr=" STYLEREF 1 \s ">
+        <w:r>
+          <w:t>3</w:t>
+        </w:r>
+      </w:fldSimple>
       <w:r>
         <w:rPr>
           <w:rFonts w:hint="eastAsia"/>
@@ -12875,48 +12083,38 @@
       <w:r>
         <w:t xml:space="preserve"> </w:t>
       </w:r>
+      <w:fldSimple w:instr=" STYLEREF 1 \s ">
+        <w:r>
+          <w:t>3</w:t>
+        </w:r>
+      </w:fldSimple>
+      <w:r>
+        <w:rPr>
+          <w:rFonts w:hint="eastAsia"/>
+        </w:rPr>
+        <w:t>-</w:t>
+      </w:r>
       <w:r>
         <w:fldChar w:fldCharType="begin"/>
       </w:r>
       <w:r>
-        <w:instrText xml:space="preserve"> STYLEREF 1 \s </w:instrText>
+        <w:instrText xml:space="preserve"> SEQ </w:instrText>
+      </w:r>
+      <w:r>
+        <w:instrText>表</w:instrText>
+      </w:r>
+      <w:r>
+        <w:instrText xml:space="preserve"> \* ARABIC \s 1 </w:instrText>
       </w:r>
       <w:r>
         <w:fldChar w:fldCharType="separate"/>
       </w:r>
       <w:r>
-        <w:t>3</w:t>
+        <w:t>4</w:t>
       </w:r>
       <w:r>
         <w:fldChar w:fldCharType="end"/>
       </w:r>
-      <w:r>
-        <w:rPr>
-          <w:rFonts w:hint="eastAsia"/>
-        </w:rPr>
-        <w:t>-</w:t>
-      </w:r>
-      <w:r>
-        <w:fldChar w:fldCharType="begin"/>
-      </w:r>
-      <w:r>
-        <w:instrText xml:space="preserve"> SEQ </w:instrText>
-      </w:r>
-      <w:r>
-        <w:instrText>表</w:instrText>
-      </w:r>
-      <w:r>
-        <w:instrText xml:space="preserve"> \* ARABIC \s 1 </w:instrText>
-      </w:r>
-      <w:r>
-        <w:fldChar w:fldCharType="separate"/>
-      </w:r>
-      <w:r>
-        <w:t>4</w:t>
-      </w:r>
-      <w:r>
-        <w:fldChar w:fldCharType="end"/>
-      </w:r>
       <w:bookmarkEnd w:id="194"/>
       <w:r>
         <w:rPr>
@@ -12928,21 +12126,7 @@
         <w:rPr>
           <w:rFonts w:cs="Times New Roman" w:hint="eastAsia"/>
         </w:rPr>
-        <w:t>工况</w:t>
-      </w:r>
-      <w:proofErr w:type="gramStart"/>
-      <w:r>
-        <w:rPr>
-          <w:rFonts w:cs="Times New Roman" w:hint="eastAsia"/>
-        </w:rPr>
-        <w:t>一</w:t>
-      </w:r>
-      <w:proofErr w:type="gramEnd"/>
-      <w:r>
-        <w:rPr>
-          <w:rFonts w:cs="Times New Roman" w:hint="eastAsia"/>
-        </w:rPr>
-        <w:t>应变检测结果汇总表</w:t>
+        <w:t>工况一应变检测结果汇总表</w:t>
       </w:r>
     </w:p>
     <w:tbl>
@@ -13908,48 +13092,38 @@
       <w:r>
         <w:t xml:space="preserve"> </w:t>
       </w:r>
+      <w:fldSimple w:instr=" STYLEREF 1 \s ">
+        <w:r>
+          <w:t>3</w:t>
+        </w:r>
+      </w:fldSimple>
+      <w:r>
+        <w:rPr>
+          <w:rFonts w:hint="eastAsia"/>
+        </w:rPr>
+        <w:t>-</w:t>
+      </w:r>
       <w:r>
         <w:fldChar w:fldCharType="begin"/>
       </w:r>
       <w:r>
-        <w:instrText xml:space="preserve"> STYLEREF 1 \s </w:instrText>
+        <w:instrText xml:space="preserve"> SEQ </w:instrText>
+      </w:r>
+      <w:r>
+        <w:instrText>图</w:instrText>
+      </w:r>
+      <w:r>
+        <w:instrText xml:space="preserve"> \* ARABIC \s 1 </w:instrText>
       </w:r>
       <w:r>
         <w:fldChar w:fldCharType="separate"/>
       </w:r>
       <w:r>
-        <w:t>3</w:t>
+        <w:t>6</w:t>
       </w:r>
       <w:r>
         <w:fldChar w:fldCharType="end"/>
       </w:r>
-      <w:r>
-        <w:rPr>
-          <w:rFonts w:hint="eastAsia"/>
-        </w:rPr>
-        <w:t>-</w:t>
-      </w:r>
-      <w:r>
-        <w:fldChar w:fldCharType="begin"/>
-      </w:r>
-      <w:r>
-        <w:instrText xml:space="preserve"> SEQ </w:instrText>
-      </w:r>
-      <w:r>
-        <w:instrText>图</w:instrText>
-      </w:r>
-      <w:r>
-        <w:instrText xml:space="preserve"> \* ARABIC \s 1 </w:instrText>
-      </w:r>
-      <w:r>
-        <w:fldChar w:fldCharType="separate"/>
-      </w:r>
-      <w:r>
-        <w:t>6</w:t>
-      </w:r>
-      <w:r>
-        <w:fldChar w:fldCharType="end"/>
-      </w:r>
       <w:bookmarkEnd w:id="195"/>
       <w:r>
         <w:rPr>
@@ -13961,21 +13135,7 @@
         <w:rPr>
           <w:rFonts w:cs="Times New Roman" w:hint="eastAsia"/>
         </w:rPr>
-        <w:t>工况</w:t>
-      </w:r>
-      <w:proofErr w:type="gramStart"/>
-      <w:r>
-        <w:rPr>
-          <w:rFonts w:cs="Times New Roman" w:hint="eastAsia"/>
-        </w:rPr>
-        <w:t>一</w:t>
-      </w:r>
-      <w:proofErr w:type="gramEnd"/>
-      <w:r>
-        <w:rPr>
-          <w:rFonts w:cs="Times New Roman" w:hint="eastAsia"/>
-        </w:rPr>
-        <w:t>应变实测值与理论计算值的关系曲线</w:t>
+        <w:t>工况一应变实测值与理论计算值的关系曲线</w:t>
       </w:r>
     </w:p>
     <w:p>
@@ -14105,66 +13265,46 @@
       <w:r>
         <w:t xml:space="preserve"> </w:t>
       </w:r>
+      <w:fldSimple w:instr=" STYLEREF 1 \s ">
+        <w:r>
+          <w:t>3</w:t>
+        </w:r>
+      </w:fldSimple>
+      <w:r>
+        <w:rPr>
+          <w:rFonts w:hint="eastAsia"/>
+        </w:rPr>
+        <w:t>-</w:t>
+      </w:r>
+      <w:r>
+        <w:t>5</w:t>
+      </w:r>
+      <w:r>
+        <w:fldChar w:fldCharType="end"/>
+      </w:r>
+      <w:r>
+        <w:t>，挠度实测值与理论计算值的关系曲线详见</w:t>
+      </w:r>
       <w:r>
         <w:fldChar w:fldCharType="begin"/>
       </w:r>
       <w:r>
-        <w:instrText xml:space="preserve"> STYLEREF 1 \s </w:instrText>
+        <w:instrText xml:space="preserve"> REF _Ref1933 \h </w:instrText>
       </w:r>
       <w:r>
         <w:fldChar w:fldCharType="separate"/>
       </w:r>
       <w:r>
-        <w:t>3</w:t>
-      </w:r>
-      <w:r>
-        <w:fldChar w:fldCharType="end"/>
-      </w:r>
-      <w:r>
-        <w:rPr>
-          <w:rFonts w:hint="eastAsia"/>
-        </w:rPr>
-        <w:t>-</w:t>
-      </w:r>
-      <w:r>
-        <w:t>5</w:t>
-      </w:r>
-      <w:r>
-        <w:fldChar w:fldCharType="end"/>
-      </w:r>
-      <w:r>
-        <w:t>，挠度实测值与理论计算值的关系曲线详见</w:t>
-      </w:r>
-      <w:r>
-        <w:fldChar w:fldCharType="begin"/>
-      </w:r>
-      <w:r>
-        <w:instrText xml:space="preserve"> REF _Ref1933 \h </w:instrText>
-      </w:r>
-      <w:r>
-        <w:fldChar w:fldCharType="separate"/>
-      </w:r>
-      <w:r>
         <w:t>图</w:t>
       </w:r>
       <w:r>
         <w:t xml:space="preserve"> </w:t>
       </w:r>
-      <w:r>
-        <w:fldChar w:fldCharType="begin"/>
-      </w:r>
-      <w:r>
-        <w:instrText xml:space="preserve"> STYLEREF 1 \s </w:instrText>
-      </w:r>
-      <w:r>
-        <w:fldChar w:fldCharType="separate"/>
-      </w:r>
-      <w:r>
-        <w:t>3</w:t>
-      </w:r>
-      <w:r>
-        <w:fldChar w:fldCharType="end"/>
-      </w:r>
+      <w:fldSimple w:instr=" STYLEREF 1 \s ">
+        <w:r>
+          <w:t>3</w:t>
+        </w:r>
+      </w:fldSimple>
       <w:r>
         <w:rPr>
           <w:rFonts w:hint="eastAsia"/>
@@ -14221,21 +13361,11 @@
       <w:r>
         <w:t xml:space="preserve"> </w:t>
       </w:r>
-      <w:r>
-        <w:fldChar w:fldCharType="begin"/>
-      </w:r>
-      <w:r>
-        <w:instrText xml:space="preserve"> STYLEREF 1 \s </w:instrText>
-      </w:r>
-      <w:r>
-        <w:fldChar w:fldCharType="separate"/>
-      </w:r>
-      <w:r>
-        <w:t>3</w:t>
-      </w:r>
-      <w:r>
-        <w:fldChar w:fldCharType="end"/>
-      </w:r>
+      <w:fldSimple w:instr=" STYLEREF 1 \s ">
+        <w:r>
+          <w:t>3</w:t>
+        </w:r>
+      </w:fldSimple>
       <w:r>
         <w:rPr>
           <w:rFonts w:hint="eastAsia"/>
@@ -15488,21 +14618,11 @@
       <w:r>
         <w:t xml:space="preserve"> </w:t>
       </w:r>
-      <w:r>
-        <w:fldChar w:fldCharType="begin"/>
-      </w:r>
-      <w:r>
-        <w:instrText xml:space="preserve"> STYLEREF 1 \s </w:instrText>
-      </w:r>
-      <w:r>
-        <w:fldChar w:fldCharType="separate"/>
-      </w:r>
-      <w:r>
-        <w:t>3</w:t>
-      </w:r>
-      <w:r>
-        <w:fldChar w:fldCharType="end"/>
-      </w:r>
+      <w:fldSimple w:instr=" STYLEREF 1 \s ">
+        <w:r>
+          <w:t>3</w:t>
+        </w:r>
+      </w:fldSimple>
       <w:r>
         <w:rPr>
           <w:rFonts w:hint="eastAsia"/>
@@ -15598,86 +14718,66 @@
       <w:r>
         <w:t xml:space="preserve"> </w:t>
       </w:r>
-      <w:r>
+      <w:fldSimple w:instr=" STYLEREF 1 \s ">
+        <w:r>
+          <w:t>3</w:t>
+        </w:r>
+      </w:fldSimple>
+      <w:r>
+        <w:rPr>
+          <w:rFonts w:hint="eastAsia"/>
+        </w:rPr>
+        <w:t>-</w:t>
+      </w:r>
+      <w:r>
+        <w:t>6</w:t>
+      </w:r>
+      <w:r>
+        <w:rPr>
+          <w:rFonts w:hint="eastAsia"/>
+        </w:rPr>
+        <w:fldChar w:fldCharType="end"/>
+      </w:r>
+      <w:r>
+        <w:rPr>
+          <w:rFonts w:hint="eastAsia"/>
+        </w:rPr>
+        <w:t>，应变实测值与理论计算值的关系曲线详见</w:t>
+      </w:r>
+      <w:r>
+        <w:rPr>
+          <w:rFonts w:hint="eastAsia"/>
+        </w:rPr>
         <w:fldChar w:fldCharType="begin"/>
       </w:r>
       <w:r>
-        <w:instrText xml:space="preserve"> STYLEREF 1 \s </w:instrText>
-      </w:r>
-      <w:r>
+        <w:rPr>
+          <w:rFonts w:hint="eastAsia"/>
+        </w:rPr>
+        <w:instrText xml:space="preserve"> REF _Ref21562 \h </w:instrText>
+      </w:r>
+      <w:r>
+        <w:rPr>
+          <w:rFonts w:hint="eastAsia"/>
+        </w:rPr>
+      </w:r>
+      <w:r>
+        <w:rPr>
+          <w:rFonts w:hint="eastAsia"/>
+        </w:rPr>
         <w:fldChar w:fldCharType="separate"/>
       </w:r>
       <w:r>
-        <w:t>3</w:t>
-      </w:r>
-      <w:r>
-        <w:fldChar w:fldCharType="end"/>
-      </w:r>
-      <w:r>
-        <w:rPr>
-          <w:rFonts w:hint="eastAsia"/>
-        </w:rPr>
-        <w:t>-</w:t>
-      </w:r>
-      <w:r>
-        <w:t>6</w:t>
-      </w:r>
-      <w:r>
-        <w:rPr>
-          <w:rFonts w:hint="eastAsia"/>
-        </w:rPr>
-        <w:fldChar w:fldCharType="end"/>
-      </w:r>
-      <w:r>
-        <w:rPr>
-          <w:rFonts w:hint="eastAsia"/>
-        </w:rPr>
-        <w:t>，应变实测值与理论计算值的关系曲线详见</w:t>
-      </w:r>
-      <w:r>
-        <w:rPr>
-          <w:rFonts w:hint="eastAsia"/>
-        </w:rPr>
-        <w:fldChar w:fldCharType="begin"/>
-      </w:r>
-      <w:r>
-        <w:rPr>
-          <w:rFonts w:hint="eastAsia"/>
-        </w:rPr>
-        <w:instrText xml:space="preserve"> REF _Ref21562 \h </w:instrText>
-      </w:r>
-      <w:r>
-        <w:rPr>
-          <w:rFonts w:hint="eastAsia"/>
-        </w:rPr>
-      </w:r>
-      <w:r>
-        <w:rPr>
-          <w:rFonts w:hint="eastAsia"/>
-        </w:rPr>
-        <w:fldChar w:fldCharType="separate"/>
-      </w:r>
-      <w:r>
         <w:t>图</w:t>
       </w:r>
       <w:r>
         <w:t xml:space="preserve"> </w:t>
       </w:r>
-      <w:r>
-        <w:fldChar w:fldCharType="begin"/>
-      </w:r>
-      <w:r>
-        <w:instrText xml:space="preserve"> STYLEREF 1 \s </w:instrText>
-      </w:r>
-      <w:r>
-        <w:fldChar w:fldCharType="separate"/>
-      </w:r>
-      <w:r>
-        <w:t>3</w:t>
-      </w:r>
-      <w:r>
-        <w:fldChar w:fldCharType="end"/>
-      </w:r>
+      <w:fldSimple w:instr=" STYLEREF 1 \s ">
+        <w:r>
+          <w:t>3</w:t>
+        </w:r>
+      </w:fldSimple>
       <w:r>
         <w:rPr>
           <w:rFonts w:hint="eastAsia"/>
@@ -15764,24 +14864,11 @@
       <w:r>
         <w:t xml:space="preserve"> </w:t>
       </w:r>
-      <w:r>
-        <w:fldChar w:fldCharType="begin"/>
-      </w:r>
-      <w:r>
-        <w:instrText xml:space="preserve"> STYLEREF 1 \s</w:instrText>
-      </w:r>
-      <w:r>
-        <w:instrText xml:space="preserve"> </w:instrText>
-      </w:r>
-      <w:r>
-        <w:fldChar w:fldCharType="separate"/>
-      </w:r>
-      <w:r>
-        <w:t>3</w:t>
-      </w:r>
-      <w:r>
-        <w:fldChar w:fldCharType="end"/>
-      </w:r>
+      <w:fldSimple w:instr=" STYLEREF 1 \s ">
+        <w:r>
+          <w:t>3</w:t>
+        </w:r>
+      </w:fldSimple>
       <w:r>
         <w:rPr>
           <w:rFonts w:hint="eastAsia"/>
@@ -17063,21 +16150,11 @@
       <w:r>
         <w:t xml:space="preserve"> </w:t>
       </w:r>
-      <w:r>
-        <w:fldChar w:fldCharType="begin"/>
-      </w:r>
-      <w:r>
-        <w:instrText xml:space="preserve"> STYLEREF 1 \s </w:instrText>
-      </w:r>
-      <w:r>
-        <w:fldChar w:fldCharType="separate"/>
-      </w:r>
-      <w:r>
-        <w:t>3</w:t>
-      </w:r>
-      <w:r>
-        <w:fldChar w:fldCharType="end"/>
-      </w:r>
+      <w:fldSimple w:instr=" STYLEREF 1 \s ">
+        <w:r>
+          <w:t>3</w:t>
+        </w:r>
+      </w:fldSimple>
       <w:r>
         <w:rPr>
           <w:rFonts w:hint="eastAsia"/>
@@ -17344,21 +16421,11 @@
       <w:r>
         <w:t xml:space="preserve"> </w:t>
       </w:r>
-      <w:r>
-        <w:fldChar w:fldCharType="begin"/>
-      </w:r>
-      <w:r>
-        <w:instrText xml:space="preserve"> STYLEREF 1 \s </w:instrText>
-      </w:r>
-      <w:r>
-        <w:fldChar w:fldCharType="separate"/>
-      </w:r>
-      <w:r>
-        <w:t>4</w:t>
-      </w:r>
-      <w:r>
-        <w:fldChar w:fldCharType="end"/>
-      </w:r>
+      <w:fldSimple w:instr=" STYLEREF 1 \s ">
+        <w:r>
+          <w:t>4</w:t>
+        </w:r>
+      </w:fldSimple>
       <w:r>
         <w:t>-1</w:t>
       </w:r>
@@ -17611,134 +16678,90 @@
       <w:r>
         <w:t xml:space="preserve"> </w:t>
       </w:r>
+      <w:fldSimple w:instr=" STYLEREF 1 \s ">
+        <w:r>
+          <w:t>4</w:t>
+        </w:r>
+      </w:fldSimple>
+      <w:r>
+        <w:t>-2</w:t>
+      </w:r>
+      <w:r>
+        <w:fldChar w:fldCharType="end"/>
+      </w:r>
+      <w:r>
+        <w:t>，理论</w:t>
+      </w:r>
+      <w:r>
+        <w:rPr>
+          <w:rFonts w:hint="eastAsia"/>
+        </w:rPr>
+        <w:t>竖向</w:t>
+      </w:r>
+      <w:r>
+        <w:t>第一阶振型图详见</w:t>
+      </w:r>
       <w:r>
         <w:fldChar w:fldCharType="begin"/>
       </w:r>
       <w:r>
-        <w:instrText xml:space="preserve"> STYLEREF 1 \s </w:instrText>
+        <w:instrText xml:space="preserve"> REF _Ref16416 \h </w:instrText>
       </w:r>
       <w:r>
         <w:fldChar w:fldCharType="separate"/>
       </w:r>
       <w:r>
-        <w:t>4</w:t>
+        <w:t>图</w:t>
+      </w:r>
+      <w:r>
+        <w:t xml:space="preserve"> </w:t>
+      </w:r>
+      <w:fldSimple w:instr=" STYLEREF 1 \s ">
+        <w:r>
+          <w:t>4</w:t>
+        </w:r>
+      </w:fldSimple>
+      <w:r>
+        <w:rPr>
+          <w:rFonts w:hint="eastAsia"/>
+        </w:rPr>
+        <w:t>-</w:t>
+      </w:r>
+      <w:r>
+        <w:t>3</w:t>
       </w:r>
       <w:r>
         <w:fldChar w:fldCharType="end"/>
       </w:r>
       <w:r>
-        <w:t>-2</w:t>
-      </w:r>
-      <w:r>
-        <w:fldChar w:fldCharType="end"/>
-      </w:r>
-      <w:r>
-        <w:t>，理论</w:t>
+        <w:t>。经试验模态分析，桥梁实测竖向一阶自振频率为</w:t>
       </w:r>
       <w:r>
         <w:rPr>
           <w:rFonts w:hint="eastAsia"/>
         </w:rPr>
-        <w:t>竖向</w:t>
-      </w:r>
-      <w:r>
-        <w:t>第一阶振型图详见</w:t>
-      </w:r>
-      <w:r>
-        <w:fldChar w:fldCharType="begin"/>
-      </w:r>
-      <w:r>
-        <w:instrText xml:space="preserve"> REF _Ref16416 \h </w:instrText>
-      </w:r>
-      <w:r>
-        <w:fldChar w:fldCharType="separate"/>
-      </w:r>
-      <w:r>
-        <w:t>图</w:t>
-      </w:r>
-      <w:r>
-        <w:t xml:space="preserve"> </w:t>
-      </w:r>
-      <w:r>
-        <w:fldChar w:fldCharType="begin"/>
-      </w:r>
-      <w:r>
-        <w:instrText xml:space="preserve"> STYLEREF 1 \s </w:instrText>
-      </w:r>
-      <w:r>
-        <w:fldChar w:fldCharType="separate"/>
-      </w:r>
-      <w:r>
-        <w:t>4</w:t>
-      </w:r>
-      <w:r>
-        <w:fldChar w:fldCharType="end"/>
+        <w:t>11</w:t>
+      </w:r>
+      <w:r>
+        <w:t>.3</w:t>
       </w:r>
       <w:r>
         <w:rPr>
           <w:rFonts w:hint="eastAsia"/>
         </w:rPr>
-        <w:t>-</w:t>
-      </w:r>
-      <w:r>
         <w:t>3</w:t>
       </w:r>
       <w:r>
-        <w:fldChar w:fldCharType="end"/>
-      </w:r>
-      <w:r>
-        <w:t>。经试验模态分析，桥梁实测竖向</w:t>
-      </w:r>
-      <w:proofErr w:type="gramStart"/>
-      <w:r>
-        <w:t>一阶自振</w:t>
-      </w:r>
-      <w:proofErr w:type="gramEnd"/>
-      <w:r>
-        <w:t>频率为</w:t>
-      </w:r>
-      <w:r>
-        <w:rPr>
-          <w:rFonts w:hint="eastAsia"/>
-        </w:rPr>
-        <w:t>11</w:t>
-      </w:r>
-      <w:r>
-        <w:t>.3</w:t>
-      </w:r>
-      <w:r>
-        <w:rPr>
-          <w:rFonts w:hint="eastAsia"/>
-        </w:rPr>
-        <w:t>3</w:t>
-      </w:r>
-      <w:r>
         <w:t>Hz</w:t>
       </w:r>
       <w:r>
-        <w:t>。根据委托方提供的施工图纸进行建模计算得到竖向</w:t>
-      </w:r>
-      <w:proofErr w:type="gramStart"/>
-      <w:r>
-        <w:t>一阶自振</w:t>
-      </w:r>
-      <w:proofErr w:type="gramEnd"/>
-      <w:r>
-        <w:t>频率理论值为</w:t>
+        <w:t>。根据委托方提供的施工图纸进行建模计算得到竖向一阶自振频率理论值为</w:t>
       </w:r>
       <w:r>
         <w:t>7.30Hz</w:t>
       </w:r>
       <w:r>
-        <w:t>。桥梁的实测竖向</w:t>
-      </w:r>
-      <w:proofErr w:type="gramStart"/>
-      <w:r>
-        <w:t>一阶自振</w:t>
-      </w:r>
-      <w:proofErr w:type="gramEnd"/>
-      <w:r>
-        <w:t>频率大于理论频率，表明所检桥梁成桥整体刚度满足设计要求。</w:t>
+        <w:t>。桥梁的实测竖向一阶自振频率大于理论频率，表明所检桥梁成桥整体刚度满足设计要求。</w:t>
       </w:r>
     </w:p>
     <w:p>
@@ -17813,21 +16836,11 @@
       <w:r>
         <w:t xml:space="preserve"> </w:t>
       </w:r>
-      <w:r>
-        <w:fldChar w:fldCharType="begin"/>
-      </w:r>
-      <w:r>
-        <w:instrText xml:space="preserve"> STYLEREF 1 \s </w:instrText>
-      </w:r>
-      <w:r>
-        <w:fldChar w:fldCharType="separate"/>
-      </w:r>
-      <w:r>
-        <w:t>4</w:t>
-      </w:r>
-      <w:r>
-        <w:fldChar w:fldCharType="end"/>
-      </w:r>
+      <w:fldSimple w:instr=" STYLEREF 1 \s ">
+        <w:r>
+          <w:t>4</w:t>
+        </w:r>
+      </w:fldSimple>
       <w:r>
         <w:t>-</w:t>
       </w:r>
@@ -17929,21 +16942,11 @@
       <w:r>
         <w:t xml:space="preserve"> </w:t>
       </w:r>
-      <w:r>
-        <w:fldChar w:fldCharType="begin"/>
-      </w:r>
-      <w:r>
-        <w:instrText xml:space="preserve"> STYLEREF 1 \s </w:instrText>
-      </w:r>
-      <w:r>
-        <w:fldChar w:fldCharType="separate"/>
-      </w:r>
-      <w:r>
-        <w:t>4</w:t>
-      </w:r>
-      <w:r>
-        <w:fldChar w:fldCharType="end"/>
-      </w:r>
+      <w:fldSimple w:instr=" STYLEREF 1 \s ">
+        <w:r>
+          <w:t>4</w:t>
+        </w:r>
+      </w:fldSimple>
       <w:r>
         <w:rPr>
           <w:rFonts w:hint="eastAsia"/>
@@ -18077,15 +17080,7 @@
         </w:rPr>
       </w:pPr>
       <w:r>
-        <w:t>采用动态应变计进行桥梁结构动力响应测试，在试验</w:t>
-      </w:r>
-      <w:proofErr w:type="gramStart"/>
-      <w:r>
-        <w:t>幅跨中</w:t>
-      </w:r>
-      <w:proofErr w:type="gramEnd"/>
-      <w:r>
-        <w:t>截面</w:t>
+        <w:t>采用动态应变计进行桥梁结构动力响应测试，在试验幅跨中截面</w:t>
       </w:r>
       <w:r>
         <w:t>1#</w:t>
@@ -18134,21 +17129,11 @@
       <w:r>
         <w:t xml:space="preserve"> </w:t>
       </w:r>
-      <w:r>
-        <w:fldChar w:fldCharType="begin"/>
-      </w:r>
-      <w:r>
-        <w:instrText xml:space="preserve"> STYLEREF 1 \s </w:instrText>
-      </w:r>
-      <w:r>
-        <w:fldChar w:fldCharType="separate"/>
-      </w:r>
-      <w:r>
-        <w:t>4</w:t>
-      </w:r>
-      <w:r>
-        <w:fldChar w:fldCharType="end"/>
-      </w:r>
+      <w:fldSimple w:instr=" STYLEREF 1 \s ">
+        <w:r>
+          <w:t>4</w:t>
+        </w:r>
+      </w:fldSimple>
       <w:r>
         <w:t>-4</w:t>
       </w:r>
@@ -18318,19 +17303,11 @@
         </w:rPr>
         <w:t xml:space="preserve"> </w:t>
       </w:r>
-      <w:proofErr w:type="gramStart"/>
       <w:r>
         <w:rPr>
           <w:rFonts w:ascii="Times New Roman"/>
         </w:rPr>
-        <w:t>梁底动应变计</w:t>
-      </w:r>
-      <w:proofErr w:type="gramEnd"/>
-      <w:r>
-        <w:rPr>
-          <w:rFonts w:ascii="Times New Roman"/>
-        </w:rPr>
-        <w:t>布置图（单位：</w:t>
+        <w:t>梁底动应变计布置图（单位：</w:t>
       </w:r>
       <w:r>
         <w:rPr>
@@ -18551,86 +17528,66 @@
       <w:r>
         <w:t xml:space="preserve"> </w:t>
       </w:r>
-      <w:r>
+      <w:fldSimple w:instr=" STYLEREF 1 \s ">
+        <w:r>
+          <w:t>4</w:t>
+        </w:r>
+      </w:fldSimple>
+      <w:r>
+        <w:rPr>
+          <w:rFonts w:hint="eastAsia"/>
+        </w:rPr>
+        <w:t>-</w:t>
+      </w:r>
+      <w:r>
+        <w:t>1</w:t>
+      </w:r>
+      <w:r>
+        <w:rPr>
+          <w:rFonts w:hint="eastAsia"/>
+        </w:rPr>
+        <w:fldChar w:fldCharType="end"/>
+      </w:r>
+      <w:r>
+        <w:rPr>
+          <w:rFonts w:hint="eastAsia"/>
+        </w:rPr>
+        <w:t>，实测动力响应应变图详见</w:t>
+      </w:r>
+      <w:r>
+        <w:rPr>
+          <w:rFonts w:hint="eastAsia"/>
+        </w:rPr>
         <w:fldChar w:fldCharType="begin"/>
       </w:r>
       <w:r>
-        <w:instrText xml:space="preserve"> STYLEREF 1 \s </w:instrText>
-      </w:r>
-      <w:r>
+        <w:rPr>
+          <w:rFonts w:hint="eastAsia"/>
+        </w:rPr>
+        <w:instrText xml:space="preserve"> REF _Ref10440 \h </w:instrText>
+      </w:r>
+      <w:r>
+        <w:rPr>
+          <w:rFonts w:hint="eastAsia"/>
+        </w:rPr>
+      </w:r>
+      <w:r>
+        <w:rPr>
+          <w:rFonts w:hint="eastAsia"/>
+        </w:rPr>
         <w:fldChar w:fldCharType="separate"/>
       </w:r>
       <w:r>
-        <w:t>4</w:t>
-      </w:r>
-      <w:r>
-        <w:fldChar w:fldCharType="end"/>
-      </w:r>
-      <w:r>
-        <w:rPr>
-          <w:rFonts w:hint="eastAsia"/>
-        </w:rPr>
-        <w:t>-</w:t>
-      </w:r>
-      <w:r>
-        <w:t>1</w:t>
-      </w:r>
-      <w:r>
-        <w:rPr>
-          <w:rFonts w:hint="eastAsia"/>
-        </w:rPr>
-        <w:fldChar w:fldCharType="end"/>
-      </w:r>
-      <w:r>
-        <w:rPr>
-          <w:rFonts w:hint="eastAsia"/>
-        </w:rPr>
-        <w:t>，实测动力响应应变图详见</w:t>
-      </w:r>
-      <w:r>
-        <w:rPr>
-          <w:rFonts w:hint="eastAsia"/>
-        </w:rPr>
-        <w:fldChar w:fldCharType="begin"/>
-      </w:r>
-      <w:r>
-        <w:rPr>
-          <w:rFonts w:hint="eastAsia"/>
-        </w:rPr>
-        <w:instrText xml:space="preserve"> REF _Ref10440 \h </w:instrText>
-      </w:r>
-      <w:r>
-        <w:rPr>
-          <w:rFonts w:hint="eastAsia"/>
-        </w:rPr>
-      </w:r>
-      <w:r>
-        <w:rPr>
-          <w:rFonts w:hint="eastAsia"/>
-        </w:rPr>
-        <w:fldChar w:fldCharType="separate"/>
-      </w:r>
-      <w:r>
         <w:t>图</w:t>
       </w:r>
       <w:r>
         <w:t xml:space="preserve"> </w:t>
       </w:r>
-      <w:r>
-        <w:fldChar w:fldCharType="begin"/>
-      </w:r>
-      <w:r>
-        <w:instrText xml:space="preserve"> STYLEREF 1 \s </w:instrText>
-      </w:r>
-      <w:r>
-        <w:fldChar w:fldCharType="separate"/>
-      </w:r>
-      <w:r>
-        <w:t>4</w:t>
-      </w:r>
-      <w:r>
-        <w:fldChar w:fldCharType="end"/>
-      </w:r>
+      <w:fldSimple w:instr=" STYLEREF 1 \s ">
+        <w:r>
+          <w:t>4</w:t>
+        </w:r>
+      </w:fldSimple>
       <w:r>
         <w:t>-5</w:t>
       </w:r>
@@ -18695,21 +17652,11 @@
       <w:r>
         <w:t xml:space="preserve"> </w:t>
       </w:r>
-      <w:r>
-        <w:fldChar w:fldCharType="begin"/>
-      </w:r>
-      <w:r>
-        <w:instrText xml:space="preserve"> STYLEREF 1 \s </w:instrText>
-      </w:r>
-      <w:r>
-        <w:fldChar w:fldCharType="separate"/>
-      </w:r>
-      <w:r>
-        <w:t>4</w:t>
-      </w:r>
-      <w:r>
-        <w:fldChar w:fldCharType="end"/>
-      </w:r>
+      <w:fldSimple w:instr=" STYLEREF 1 \s ">
+        <w:r>
+          <w:t>4</w:t>
+        </w:r>
+      </w:fldSimple>
       <w:r>
         <w:rPr>
           <w:rFonts w:hint="eastAsia"/>
@@ -19930,21 +18877,11 @@
       <w:r>
         <w:t xml:space="preserve"> </w:t>
       </w:r>
-      <w:r>
-        <w:fldChar w:fldCharType="begin"/>
-      </w:r>
-      <w:r>
-        <w:instrText xml:space="preserve"> STYLEREF 1 \s </w:instrText>
-      </w:r>
-      <w:r>
-        <w:fldChar w:fldCharType="separate"/>
-      </w:r>
-      <w:r>
-        <w:t>4</w:t>
-      </w:r>
-      <w:r>
-        <w:fldChar w:fldCharType="end"/>
-      </w:r>
+      <w:fldSimple w:instr=" STYLEREF 1 \s ">
+        <w:r>
+          <w:t>4</w:t>
+        </w:r>
+      </w:fldSimple>
       <w:r>
         <w:t>-</w:t>
       </w:r>
@@ -27273,6 +26210,10 @@
 </file>
 
 <file path=customXml/item1.xml><?xml version="1.0" encoding="utf-8"?>
+<b:Sources xmlns:b="http://schemas.openxmlformats.org/officeDocument/2006/bibliography" xmlns="http://schemas.openxmlformats.org/officeDocument/2006/bibliography" SelectedStyle="\APASixthEditionOfficeOnline.xsl" StyleName="APA" Version="6"/>
+</file>
+
+<file path=customXml/item2.xml><?xml version="1.0" encoding="utf-8"?>
 <s:customData xmlns="http://www.wps.cn/officeDocument/2013/wpsCustomData" xmlns:s="http://www.wps.cn/officeDocument/2013/wpsCustomData">
   <customSectProps>
     <customSectPr/>
@@ -27286,22 +26227,18 @@
 </s:customData>
 </file>
 
-<file path=customXml/item2.xml><?xml version="1.0" encoding="utf-8"?>
-<b:Sources xmlns:b="http://schemas.openxmlformats.org/officeDocument/2006/bibliography" xmlns="http://schemas.openxmlformats.org/officeDocument/2006/bibliography" SelectedStyle="\APASixthEditionOfficeOnline.xsl" StyleName="APA" Version="6"/>
+<file path=customXml/itemProps1.xml><?xml version="1.0" encoding="utf-8"?>
+<ds:datastoreItem xmlns:ds="http://schemas.openxmlformats.org/officeDocument/2006/customXml" ds:itemID="{6BB3560B-37E0-481C-9737-8EF797068F61}">
+  <ds:schemaRefs>
+    <ds:schemaRef ds:uri="http://schemas.openxmlformats.org/officeDocument/2006/bibliography"/>
+  </ds:schemaRefs>
+</ds:datastoreItem>
 </file>
 
-<file path=customXml/itemProps1.xml><?xml version="1.0" encoding="utf-8"?>
+<file path=customXml/itemProps2.xml><?xml version="1.0" encoding="utf-8"?>
 <ds:datastoreItem xmlns:ds="http://schemas.openxmlformats.org/officeDocument/2006/customXml" ds:itemID="{B1977F7D-205B-4081-913C-38D41E755F92}">
   <ds:schemaRefs>
     <ds:schemaRef ds:uri="http://www.wps.cn/officeDocument/2013/wpsCustomData"/>
   </ds:schemaRefs>
 </ds:datastoreItem>
-</file>
-
-<file path=customXml/itemProps2.xml><?xml version="1.0" encoding="utf-8"?>
-<ds:datastoreItem xmlns:ds="http://schemas.openxmlformats.org/officeDocument/2006/customXml" ds:itemID="{6BB3560B-37E0-481C-9737-8EF797068F61}">
-  <ds:schemaRefs>
-    <ds:schemaRef ds:uri="http://schemas.openxmlformats.org/officeDocument/2006/bibliography"/>
-  </ds:schemaRefs>
-</ds:datastoreItem>
 </file>
</xml_diff>